<commit_message>
Proofread LV document. Changes in booknow to avoid loss of a button. Enlarged the viewpoint.
</commit_message>
<xml_diff>
--- a/course_desc_text/03_course_desc_LV.docx
+++ b/course_desc_text/03_course_desc_LV.docx
@@ -87,8 +87,14 @@
           <w:szCs w:val="24"/>
           <w:lang w:val="lv-LV" w:eastAsia="en-GB"/>
         </w:rPr>
-      </w:pPr>
-      <w:ins w:id="2" w:author="Dmitrijs Kašs" w:date="2020-03-06T16:21:00Z">
+        <w:pPrChange w:id="2" w:author="Dmitrijs Kašs" w:date="2020-03-11T13:32:00Z">
+          <w:pPr>
+            <w:spacing w:after="0" w:line="240" w:lineRule="auto"/>
+            <w:outlineLvl w:val="0"/>
+          </w:pPr>
+        </w:pPrChange>
+      </w:pPr>
+      <w:ins w:id="3" w:author="Dmitrijs Kašs" w:date="2020-03-06T16:21:00Z">
         <w:r>
           <w:rPr>
             <w:rFonts w:ascii="Times New Roman" w:eastAsia="Times New Roman" w:hAnsi="Times New Roman" w:cs="Times New Roman"/>
@@ -103,7 +109,7 @@
           <w:t>Uz datiem balstīt</w:t>
         </w:r>
       </w:ins>
-      <w:ins w:id="3" w:author="Dmitrijs Kašs" w:date="2020-03-06T16:32:00Z">
+      <w:ins w:id="4" w:author="Dmitrijs Kašs" w:date="2020-03-06T16:32:00Z">
         <w:r>
           <w:rPr>
             <w:rFonts w:ascii="Times New Roman" w:eastAsia="Times New Roman" w:hAnsi="Times New Roman" w:cs="Times New Roman"/>
@@ -118,7 +124,7 @@
           <w:t>u</w:t>
         </w:r>
       </w:ins>
-      <w:ins w:id="4" w:author="Dmitrijs Kašs" w:date="2020-03-06T16:21:00Z">
+      <w:ins w:id="5" w:author="Dmitrijs Kašs" w:date="2020-03-06T16:21:00Z">
         <w:r>
           <w:rPr>
             <w:rFonts w:ascii="Times New Roman" w:eastAsia="Times New Roman" w:hAnsi="Times New Roman" w:cs="Times New Roman"/>
@@ -136,9 +142,9 @@
     </w:p>
     <w:p>
       <w:pPr>
-        <w:spacing w:before="225" w:after="375" w:line="240" w:lineRule="auto"/>
-        <w:rPr>
-          <w:ins w:id="5" w:author="Dmitrijs Kašs" w:date="2020-03-10T17:52:00Z"/>
+        <w:spacing w:after="0" w:line="240" w:lineRule="auto"/>
+        <w:rPr>
+          <w:ins w:id="6" w:author="Dmitrijs Kašs" w:date="2020-03-10T17:52:00Z"/>
           <w:rFonts w:ascii="Times New Roman" w:eastAsia="Times New Roman" w:hAnsi="Times New Roman" w:cs="Times New Roman"/>
           <w:b/>
           <w:bCs/>
@@ -147,8 +153,13 @@
           <w:szCs w:val="24"/>
           <w:lang w:val="lv-LV" w:eastAsia="en-GB"/>
         </w:rPr>
-      </w:pPr>
-      <w:ins w:id="6" w:author="Dmitrijs Kašs" w:date="2020-03-06T16:21:00Z">
+        <w:pPrChange w:id="7" w:author="Dmitrijs Kašs" w:date="2020-03-11T13:32:00Z">
+          <w:pPr>
+            <w:spacing w:before="225" w:after="375" w:line="240" w:lineRule="auto"/>
+          </w:pPr>
+        </w:pPrChange>
+      </w:pPr>
+      <w:ins w:id="8" w:author="Dmitrijs Kašs" w:date="2020-03-06T16:21:00Z">
         <w:r>
           <w:rPr>
             <w:rFonts w:ascii="Times New Roman" w:eastAsia="Times New Roman" w:hAnsi="Times New Roman" w:cs="Times New Roman"/>
@@ -165,9 +176,9 @@
     </w:p>
     <w:p>
       <w:pPr>
-        <w:spacing w:before="225" w:after="375" w:line="240" w:lineRule="auto"/>
-        <w:rPr>
-          <w:ins w:id="7" w:author="Dmitrijs Kašs" w:date="2020-03-06T16:21:00Z"/>
+        <w:spacing w:after="0" w:line="240" w:lineRule="auto"/>
+        <w:rPr>
+          <w:ins w:id="9" w:author="Dmitrijs Kašs" w:date="2020-03-06T16:21:00Z"/>
           <w:rFonts w:ascii="Times New Roman" w:eastAsia="Times New Roman" w:hAnsi="Times New Roman" w:cs="Times New Roman"/>
           <w:b/>
           <w:bCs/>
@@ -176,8 +187,13 @@
           <w:szCs w:val="24"/>
           <w:lang w:val="lv-LV" w:eastAsia="en-GB"/>
         </w:rPr>
-      </w:pPr>
-      <w:ins w:id="8" w:author="Dmitrijs Kašs" w:date="2020-03-10T17:53:00Z">
+        <w:pPrChange w:id="10" w:author="Dmitrijs Kašs" w:date="2020-03-11T13:32:00Z">
+          <w:pPr>
+            <w:spacing w:before="225" w:after="375" w:line="240" w:lineRule="auto"/>
+          </w:pPr>
+        </w:pPrChange>
+      </w:pPr>
+      <w:ins w:id="11" w:author="Dmitrijs Kašs" w:date="2020-03-10T17:53:00Z">
         <w:r>
           <w:rPr>
             <w:rFonts w:ascii="Times New Roman" w:eastAsia="Times New Roman" w:hAnsi="Times New Roman" w:cs="Times New Roman"/>
@@ -194,16 +210,21 @@
     </w:p>
     <w:p>
       <w:pPr>
-        <w:spacing w:before="225" w:after="375" w:line="240" w:lineRule="auto"/>
-        <w:rPr>
-          <w:rFonts w:ascii="Times New Roman" w:eastAsia="Times New Roman" w:hAnsi="Times New Roman" w:cs="Times New Roman"/>
-          <w:color w:val="333333"/>
-          <w:sz w:val="24"/>
-          <w:szCs w:val="24"/>
-          <w:lang w:val="lv-LV" w:eastAsia="en-GB"/>
-        </w:rPr>
-      </w:pPr>
-      <w:ins w:id="9" w:author="Dmitrijs Kašs" w:date="2020-03-10T17:53:00Z">
+        <w:spacing w:after="0" w:line="240" w:lineRule="auto"/>
+        <w:rPr>
+          <w:rFonts w:ascii="Times New Roman" w:eastAsia="Times New Roman" w:hAnsi="Times New Roman" w:cs="Times New Roman"/>
+          <w:color w:val="333333"/>
+          <w:sz w:val="24"/>
+          <w:szCs w:val="24"/>
+          <w:lang w:val="lv-LV" w:eastAsia="en-GB"/>
+        </w:rPr>
+        <w:pPrChange w:id="12" w:author="Dmitrijs Kašs" w:date="2020-03-11T13:32:00Z">
+          <w:pPr>
+            <w:spacing w:before="225" w:after="375" w:line="240" w:lineRule="auto"/>
+          </w:pPr>
+        </w:pPrChange>
+      </w:pPr>
+      <w:ins w:id="13" w:author="Dmitrijs Kašs" w:date="2020-03-10T17:53:00Z">
         <w:r>
           <w:rPr>
             <w:rFonts w:ascii="Times New Roman" w:eastAsia="Times New Roman" w:hAnsi="Times New Roman" w:cs="Times New Roman"/>
@@ -217,7 +238,7 @@
           <w:t>4.-6. maijā un 20.-22. maijā</w:t>
         </w:r>
       </w:ins>
-      <w:del w:id="10" w:author="Dmitrijs Kašs" w:date="2020-03-10T17:53:00Z">
+      <w:del w:id="14" w:author="Dmitrijs Kašs" w:date="2020-03-10T17:53:00Z">
         <w:r>
           <w:rPr>
             <w:rFonts w:ascii="Times New Roman" w:eastAsia="Times New Roman" w:hAnsi="Times New Roman" w:cs="Times New Roman"/>
@@ -352,19 +373,85 @@
           <w:lang w:val="lv-LV" w:eastAsia="en-GB"/>
         </w:rPr>
       </w:pPr>
-      <w:ins w:id="11" w:author="Dmitrijs Kašs" w:date="2020-03-10T17:53:00Z">
-        <w:r>
-          <w:rPr>
-            <w:rFonts w:ascii="Times New Roman" w:eastAsia="Times New Roman" w:hAnsi="Times New Roman" w:cs="Times New Roman"/>
-            <w:color w:val="333333"/>
-            <w:sz w:val="24"/>
-            <w:szCs w:val="24"/>
-            <w:lang w:val="lv-LV" w:eastAsia="en-GB"/>
-          </w:rPr>
-          <w:t>Spēja iegūt vērtību no komercdatiem ir principiāli svarīga jebkurā konkurējošā vidē. Tomēr daudzveidība, apjoms un ātrums, kurā dati 2020.g. tiek radīti, var ierobežot vai bloķēt šos mēģinājumus. 3 dienās iemācieties, kā izmantot R programmēšanas valodu, RStudio, statistiku un mašīnmācīšanās elementus ar mērķi automatizēt datu analīzi un pieņemt lēmumus, pamatojoties uz datiem, kas nāk par labu jūsu biznesam.</w:t>
+      <w:ins w:id="15" w:author="Dmitrijs Kašs" w:date="2020-03-10T17:53:00Z">
+        <w:r>
+          <w:rPr>
+            <w:rFonts w:ascii="Times New Roman" w:eastAsia="Times New Roman" w:hAnsi="Times New Roman" w:cs="Times New Roman"/>
+            <w:color w:val="333333"/>
+            <w:sz w:val="24"/>
+            <w:szCs w:val="24"/>
+            <w:lang w:val="lv-LV" w:eastAsia="en-GB"/>
+          </w:rPr>
+          <w:t xml:space="preserve">Spēja iegūt vērtību no </w:t>
+        </w:r>
+        <w:proofErr w:type="spellStart"/>
+        <w:r>
+          <w:rPr>
+            <w:rFonts w:ascii="Times New Roman" w:eastAsia="Times New Roman" w:hAnsi="Times New Roman" w:cs="Times New Roman"/>
+            <w:color w:val="333333"/>
+            <w:sz w:val="24"/>
+            <w:szCs w:val="24"/>
+            <w:lang w:val="lv-LV" w:eastAsia="en-GB"/>
+          </w:rPr>
+          <w:t>komercdatiem</w:t>
+        </w:r>
+        <w:proofErr w:type="spellEnd"/>
+        <w:r>
+          <w:rPr>
+            <w:rFonts w:ascii="Times New Roman" w:eastAsia="Times New Roman" w:hAnsi="Times New Roman" w:cs="Times New Roman"/>
+            <w:color w:val="333333"/>
+            <w:sz w:val="24"/>
+            <w:szCs w:val="24"/>
+            <w:lang w:val="lv-LV" w:eastAsia="en-GB"/>
+          </w:rPr>
+          <w:t xml:space="preserve"> ir principiāli svarīga jebkurā konkurējošā vidē. Tomēr daudzveidība, apjoms un ātrums, kurā dati 2020.g. tiek radīti, var ierobežot vai bloķēt šos mēģinājumus. 3 dienās iemācieties, kā izmantot R programmēšanas valodu, </w:t>
+        </w:r>
+        <w:proofErr w:type="spellStart"/>
+        <w:r>
+          <w:rPr>
+            <w:rFonts w:ascii="Times New Roman" w:eastAsia="Times New Roman" w:hAnsi="Times New Roman" w:cs="Times New Roman"/>
+            <w:color w:val="333333"/>
+            <w:sz w:val="24"/>
+            <w:szCs w:val="24"/>
+            <w:lang w:val="lv-LV" w:eastAsia="en-GB"/>
+          </w:rPr>
+          <w:t>RStudio</w:t>
+        </w:r>
+        <w:proofErr w:type="spellEnd"/>
+        <w:r>
+          <w:rPr>
+            <w:rFonts w:ascii="Times New Roman" w:eastAsia="Times New Roman" w:hAnsi="Times New Roman" w:cs="Times New Roman"/>
+            <w:color w:val="333333"/>
+            <w:sz w:val="24"/>
+            <w:szCs w:val="24"/>
+            <w:lang w:val="lv-LV" w:eastAsia="en-GB"/>
+          </w:rPr>
+          <w:t xml:space="preserve">, statistiku un </w:t>
+        </w:r>
+        <w:proofErr w:type="spellStart"/>
+        <w:r>
+          <w:rPr>
+            <w:rFonts w:ascii="Times New Roman" w:eastAsia="Times New Roman" w:hAnsi="Times New Roman" w:cs="Times New Roman"/>
+            <w:color w:val="333333"/>
+            <w:sz w:val="24"/>
+            <w:szCs w:val="24"/>
+            <w:lang w:val="lv-LV" w:eastAsia="en-GB"/>
+          </w:rPr>
+          <w:t>mašīnmācīšanās</w:t>
+        </w:r>
+        <w:proofErr w:type="spellEnd"/>
+        <w:r>
+          <w:rPr>
+            <w:rFonts w:ascii="Times New Roman" w:eastAsia="Times New Roman" w:hAnsi="Times New Roman" w:cs="Times New Roman"/>
+            <w:color w:val="333333"/>
+            <w:sz w:val="24"/>
+            <w:szCs w:val="24"/>
+            <w:lang w:val="lv-LV" w:eastAsia="en-GB"/>
+          </w:rPr>
+          <w:t xml:space="preserve"> elementus ar mērķi automatizēt datu analīzi un pieņemt lēmumus, pamatojoties uz datiem, kas nāk par labu jūsu biznesam.</w:t>
         </w:r>
       </w:ins>
-      <w:del w:id="12" w:author="Dmitrijs Kašs" w:date="2020-03-10T17:53:00Z">
+      <w:del w:id="16" w:author="Dmitrijs Kašs" w:date="2020-03-10T17:53:00Z">
         <w:r>
           <w:rPr>
             <w:rFonts w:ascii="Times New Roman" w:eastAsia="Times New Roman" w:hAnsi="Times New Roman" w:cs="Times New Roman"/>
@@ -516,8 +603,8 @@
           <w:delText xml:space="preserve"> </w:delText>
         </w:r>
       </w:del>
-      <w:ins w:id="13" w:author="Dmitrijs Kašs" w:date="2020-03-06T16:21:00Z">
-        <w:del w:id="14" w:author="Dmitrijs Kašs" w:date="2020-03-10T17:53:00Z">
+      <w:ins w:id="17" w:author="Dmitrijs Kašs" w:date="2020-03-06T16:21:00Z">
+        <w:del w:id="18" w:author="Dmitrijs Kašs" w:date="2020-03-10T17:53:00Z">
           <w:r>
             <w:rPr>
               <w:rFonts w:ascii="Times New Roman" w:eastAsia="Times New Roman" w:hAnsi="Times New Roman" w:cs="Times New Roman"/>
@@ -530,7 +617,7 @@
           </w:r>
         </w:del>
       </w:ins>
-      <w:del w:id="15" w:author="Dmitrijs Kašs" w:date="2020-03-10T17:53:00Z">
+      <w:del w:id="19" w:author="Dmitrijs Kašs" w:date="2020-03-10T17:53:00Z">
         <w:r>
           <w:rPr>
             <w:rFonts w:ascii="Times New Roman" w:eastAsia="Times New Roman" w:hAnsi="Times New Roman" w:cs="Times New Roman"/>
@@ -806,7 +893,7 @@
         </w:rPr>
         <w:t xml:space="preserve">tēriņus, paredzot klientu </w:t>
       </w:r>
-      <w:ins w:id="16" w:author="Dmitrijs Kašs" w:date="2020-03-10T17:53:00Z">
+      <w:ins w:id="20" w:author="Dmitrijs Kašs" w:date="2020-03-10T17:53:00Z">
         <w:r>
           <w:rPr>
             <w:rFonts w:ascii="Times New Roman" w:eastAsia="Times New Roman" w:hAnsi="Times New Roman" w:cs="Times New Roman"/>
@@ -818,7 +905,7 @@
           <w:t>uzvedību</w:t>
         </w:r>
       </w:ins>
-      <w:del w:id="17" w:author="Dmitrijs Kašs" w:date="2020-03-10T17:53:00Z">
+      <w:del w:id="21" w:author="Dmitrijs Kašs" w:date="2020-03-10T17:53:00Z">
         <w:r>
           <w:rPr>
             <w:rFonts w:ascii="Times New Roman" w:eastAsia="Times New Roman" w:hAnsi="Times New Roman" w:cs="Times New Roman"/>
@@ -982,7 +1069,8 @@
         </w:rPr>
         <w:t xml:space="preserve">Izmantot </w:t>
       </w:r>
-      <w:ins w:id="18" w:author="Dmitrijs Kašs" w:date="2020-03-08T22:55:00Z">
+      <w:proofErr w:type="spellStart"/>
+      <w:ins w:id="22" w:author="Dmitrijs Kašs" w:date="2020-03-08T22:55:00Z">
         <w:r>
           <w:rPr>
             <w:rFonts w:ascii="Times New Roman" w:eastAsia="Times New Roman" w:hAnsi="Times New Roman" w:cs="Times New Roman"/>
@@ -994,7 +1082,7 @@
           <w:t>k</w:t>
         </w:r>
       </w:ins>
-      <w:ins w:id="19" w:author="Dmitrijs Kašs" w:date="2020-03-08T22:54:00Z">
+      <w:ins w:id="23" w:author="Dmitrijs Kašs" w:date="2020-03-08T22:54:00Z">
         <w:r>
           <w:rPr>
             <w:rFonts w:ascii="Times New Roman" w:eastAsia="Times New Roman" w:hAnsi="Times New Roman" w:cs="Times New Roman"/>
@@ -1006,7 +1094,7 @@
           <w:t>laster</w:t>
         </w:r>
       </w:ins>
-      <w:ins w:id="20" w:author="Dmitrijs Kašs" w:date="2020-03-08T22:55:00Z">
+      <w:ins w:id="24" w:author="Dmitrijs Kašs" w:date="2020-03-08T22:55:00Z">
         <w:r>
           <w:rPr>
             <w:rFonts w:ascii="Times New Roman" w:eastAsia="Times New Roman" w:hAnsi="Times New Roman" w:cs="Times New Roman"/>
@@ -1018,7 +1106,8 @@
           <w:t>izāciju</w:t>
         </w:r>
       </w:ins>
-      <w:ins w:id="21" w:author="Dmitrijs Kašs" w:date="2020-03-08T22:54:00Z">
+      <w:proofErr w:type="spellEnd"/>
+      <w:ins w:id="25" w:author="Dmitrijs Kašs" w:date="2020-03-08T22:54:00Z">
         <w:r>
           <w:rPr>
             <w:rFonts w:ascii="Times New Roman" w:eastAsia="Times New Roman" w:hAnsi="Times New Roman" w:cs="Times New Roman"/>
@@ -1030,7 +1119,7 @@
           <w:t xml:space="preserve"> </w:t>
         </w:r>
       </w:ins>
-      <w:del w:id="22" w:author="Dmitrijs Kašs" w:date="2020-03-08T22:54:00Z">
+      <w:del w:id="26" w:author="Dmitrijs Kašs" w:date="2020-03-08T22:54:00Z">
         <w:r>
           <w:rPr>
             <w:rFonts w:ascii="Times New Roman" w:eastAsia="Times New Roman" w:hAnsi="Times New Roman" w:cs="Times New Roman"/>
@@ -1234,7 +1323,7 @@
         </w:rPr>
         <w:t xml:space="preserve">ākšanu </w:t>
       </w:r>
-      <w:ins w:id="23" w:author="Dmitrijs Kašs" w:date="2020-03-06T16:24:00Z">
+      <w:ins w:id="27" w:author="Dmitrijs Kašs" w:date="2020-03-06T16:24:00Z">
         <w:r>
           <w:rPr>
             <w:rFonts w:ascii="Times New Roman" w:eastAsia="Times New Roman" w:hAnsi="Times New Roman" w:cs="Times New Roman"/>
@@ -1256,7 +1345,7 @@
         </w:rPr>
         <w:t xml:space="preserve">ar </w:t>
       </w:r>
-      <w:del w:id="24" w:author="Dmitrijs Kašs" w:date="2020-03-06T16:23:00Z">
+      <w:del w:id="28" w:author="Dmitrijs Kašs" w:date="2020-03-06T16:23:00Z">
         <w:r>
           <w:rPr>
             <w:rFonts w:ascii="Times New Roman" w:eastAsia="Times New Roman" w:hAnsi="Times New Roman" w:cs="Times New Roman"/>
@@ -1268,7 +1357,8 @@
           <w:delText>rasmošanu</w:delText>
         </w:r>
       </w:del>
-      <w:ins w:id="25" w:author="Dmitrijs Kašs" w:date="2020-03-06T16:22:00Z">
+      <w:proofErr w:type="spellStart"/>
+      <w:ins w:id="29" w:author="Dmitrijs Kašs" w:date="2020-03-06T16:22:00Z">
         <w:r>
           <w:rPr>
             <w:rFonts w:ascii="Times New Roman" w:eastAsia="Times New Roman" w:hAnsi="Times New Roman" w:cs="Times New Roman"/>
@@ -1278,7 +1368,7 @@
             <w:sz w:val="24"/>
             <w:szCs w:val="24"/>
             <w:lang w:val="lv-LV" w:eastAsia="en-GB"/>
-            <w:rPrChange w:id="26" w:author="Dmitrijs Kašs" w:date="2020-03-06T16:22:00Z">
+            <w:rPrChange w:id="30" w:author="Dmitrijs Kašs" w:date="2020-03-06T16:22:00Z">
               <w:rPr>
                 <w:rFonts w:ascii="Times New Roman" w:eastAsia="Times New Roman" w:hAnsi="Times New Roman" w:cs="Times New Roman"/>
                 <w:color w:val="333333"/>
@@ -1288,9 +1378,54 @@
               </w:rPr>
             </w:rPrChange>
           </w:rPr>
-          <w:t>web scraping</w:t>
+          <w:t>web</w:t>
+        </w:r>
+        <w:proofErr w:type="spellEnd"/>
+        <w:r>
+          <w:rPr>
+            <w:rFonts w:ascii="Times New Roman" w:eastAsia="Times New Roman" w:hAnsi="Times New Roman" w:cs="Times New Roman"/>
+            <w:i/>
+            <w:iCs/>
+            <w:color w:val="333333"/>
+            <w:sz w:val="24"/>
+            <w:szCs w:val="24"/>
+            <w:lang w:val="lv-LV" w:eastAsia="en-GB"/>
+            <w:rPrChange w:id="31" w:author="Dmitrijs Kašs" w:date="2020-03-06T16:22:00Z">
+              <w:rPr>
+                <w:rFonts w:ascii="Times New Roman" w:eastAsia="Times New Roman" w:hAnsi="Times New Roman" w:cs="Times New Roman"/>
+                <w:color w:val="333333"/>
+                <w:sz w:val="24"/>
+                <w:szCs w:val="24"/>
+                <w:lang w:val="lv-LV" w:eastAsia="en-GB"/>
+              </w:rPr>
+            </w:rPrChange>
+          </w:rPr>
+          <w:t xml:space="preserve"> </w:t>
+        </w:r>
+        <w:proofErr w:type="spellStart"/>
+        <w:r>
+          <w:rPr>
+            <w:rFonts w:ascii="Times New Roman" w:eastAsia="Times New Roman" w:hAnsi="Times New Roman" w:cs="Times New Roman"/>
+            <w:i/>
+            <w:iCs/>
+            <w:color w:val="333333"/>
+            <w:sz w:val="24"/>
+            <w:szCs w:val="24"/>
+            <w:lang w:val="lv-LV" w:eastAsia="en-GB"/>
+            <w:rPrChange w:id="32" w:author="Dmitrijs Kašs" w:date="2020-03-06T16:22:00Z">
+              <w:rPr>
+                <w:rFonts w:ascii="Times New Roman" w:eastAsia="Times New Roman" w:hAnsi="Times New Roman" w:cs="Times New Roman"/>
+                <w:color w:val="333333"/>
+                <w:sz w:val="24"/>
+                <w:szCs w:val="24"/>
+                <w:lang w:val="lv-LV" w:eastAsia="en-GB"/>
+              </w:rPr>
+            </w:rPrChange>
+          </w:rPr>
+          <w:t>scraping</w:t>
         </w:r>
       </w:ins>
+      <w:proofErr w:type="spellEnd"/>
       <w:r>
         <w:rPr>
           <w:rFonts w:ascii="Times New Roman" w:eastAsia="Times New Roman" w:hAnsi="Times New Roman" w:cs="Times New Roman"/>
@@ -1317,7 +1452,7 @@
           <w:lang w:val="lv-LV" w:eastAsia="en-GB"/>
         </w:rPr>
       </w:pPr>
-      <w:del w:id="27" w:author="Dmitrijs Kašs" w:date="2020-03-06T16:28:00Z">
+      <w:del w:id="33" w:author="Dmitrijs Kašs" w:date="2020-03-06T16:28:00Z">
         <w:r>
           <w:rPr>
             <w:rFonts w:ascii="Times New Roman" w:eastAsia="Times New Roman" w:hAnsi="Times New Roman" w:cs="Times New Roman"/>
@@ -1421,7 +1556,7 @@
           <w:delText>.</w:delText>
         </w:r>
       </w:del>
-      <w:ins w:id="28" w:author="Dmitrijs Kašs" w:date="2020-03-06T16:25:00Z">
+      <w:ins w:id="34" w:author="Dmitrijs Kašs" w:date="2020-03-06T16:25:00Z">
         <w:r>
           <w:rPr>
             <w:rFonts w:ascii="Times New Roman" w:eastAsia="Times New Roman" w:hAnsi="Times New Roman" w:cs="Times New Roman"/>
@@ -1433,7 +1568,7 @@
           <w:t xml:space="preserve">Paaugstināt jūsu mājas lapas </w:t>
         </w:r>
       </w:ins>
-      <w:ins w:id="29" w:author="Dmitrijs Kašs" w:date="2020-03-06T16:30:00Z">
+      <w:ins w:id="35" w:author="Dmitrijs Kašs" w:date="2020-03-06T16:30:00Z">
         <w:r>
           <w:rPr>
             <w:rFonts w:ascii="Times New Roman" w:eastAsia="Times New Roman" w:hAnsi="Times New Roman" w:cs="Times New Roman"/>
@@ -1445,7 +1580,7 @@
           <w:t xml:space="preserve">klikšķu un darījumu skaitu </w:t>
         </w:r>
       </w:ins>
-      <w:ins w:id="30" w:author="Dmitrijs Kašs" w:date="2020-03-06T16:25:00Z">
+      <w:ins w:id="36" w:author="Dmitrijs Kašs" w:date="2020-03-06T16:25:00Z">
         <w:r>
           <w:rPr>
             <w:rFonts w:ascii="Times New Roman" w:eastAsia="Times New Roman" w:hAnsi="Times New Roman" w:cs="Times New Roman"/>
@@ -1457,7 +1592,7 @@
           <w:t>ar A/B testēšanu</w:t>
         </w:r>
       </w:ins>
-      <w:ins w:id="31" w:author="Dmitrijs Kašs" w:date="2020-03-06T16:28:00Z">
+      <w:ins w:id="37" w:author="Dmitrijs Kašs" w:date="2020-03-06T16:28:00Z">
         <w:r>
           <w:rPr>
             <w:rFonts w:ascii="Times New Roman" w:eastAsia="Times New Roman" w:hAnsi="Times New Roman" w:cs="Times New Roman"/>
@@ -1617,7 +1752,7 @@
               </w:rPr>
               <w:t xml:space="preserve">ītiķiem, kas izmanto lielus datu apjomus, lai nonāktu pie </w:t>
             </w:r>
-            <w:ins w:id="32" w:author="Dmitrijs Kašs" w:date="2020-03-10T17:54:00Z">
+            <w:ins w:id="38" w:author="Dmitrijs Kašs" w:date="2020-03-10T17:54:00Z">
               <w:r>
                 <w:rPr>
                   <w:rFonts w:ascii="Times New Roman" w:eastAsia="Times New Roman" w:hAnsi="Times New Roman" w:cs="Times New Roman"/>
@@ -1629,7 +1764,7 @@
                 <w:t>vērtīgiem</w:t>
               </w:r>
             </w:ins>
-            <w:del w:id="33" w:author="Dmitrijs Kašs" w:date="2020-03-10T17:54:00Z">
+            <w:del w:id="39" w:author="Dmitrijs Kašs" w:date="2020-03-10T17:54:00Z">
               <w:r>
                 <w:rPr>
                   <w:rFonts w:ascii="Times New Roman" w:eastAsia="Times New Roman" w:hAnsi="Times New Roman" w:cs="Times New Roman"/>
@@ -1641,7 +1776,7 @@
                 <w:delText xml:space="preserve">noderīgiem </w:delText>
               </w:r>
             </w:del>
-            <w:ins w:id="34" w:author="Dmitrijs Kašs" w:date="2020-03-10T17:54:00Z">
+            <w:ins w:id="40" w:author="Dmitrijs Kašs" w:date="2020-03-10T17:54:00Z">
               <w:r>
                 <w:rPr>
                   <w:rFonts w:ascii="Times New Roman" w:eastAsia="Times New Roman" w:hAnsi="Times New Roman" w:cs="Times New Roman"/>
@@ -1707,7 +1842,7 @@
                 <w:lang w:val="lv-LV" w:eastAsia="en-GB"/>
               </w:rPr>
             </w:pPr>
-            <w:del w:id="35" w:author="Dmitrijs Kašs" w:date="2020-03-06T16:20:00Z">
+            <w:del w:id="41" w:author="Dmitrijs Kašs" w:date="2020-03-06T16:20:00Z">
               <w:r>
                 <w:rPr>
                   <w:rFonts w:ascii="Times New Roman" w:eastAsia="Times New Roman" w:hAnsi="Times New Roman" w:cs="Times New Roman"/>
@@ -1833,7 +1968,7 @@
                 <w:lang w:val="lv-LV" w:eastAsia="en-GB"/>
               </w:rPr>
             </w:pPr>
-            <w:del w:id="36" w:author="Dmitrijs Kašs" w:date="2020-03-06T16:20:00Z">
+            <w:del w:id="42" w:author="Dmitrijs Kašs" w:date="2020-03-06T16:20:00Z">
               <w:r>
                 <w:rPr>
                   <w:rFonts w:ascii="Times New Roman" w:eastAsia="Times New Roman" w:hAnsi="Times New Roman" w:cs="Times New Roman"/>
@@ -2401,7 +2536,7 @@
               </w:rPr>
               <w:t>Valoda</w:t>
             </w:r>
-            <w:ins w:id="37" w:author="Dmitrijs Kašs" w:date="2020-03-10T17:54:00Z">
+            <w:ins w:id="43" w:author="Dmitrijs Kašs" w:date="2020-03-10T17:54:00Z">
               <w:r>
                 <w:rPr>
                   <w:rFonts w:ascii="Times New Roman" w:eastAsia="Times New Roman" w:hAnsi="Times New Roman" w:cs="Times New Roman"/>
@@ -2668,7 +2803,7 @@
               </w:rPr>
               <w:t xml:space="preserve">r priekšrocība, bet nav </w:t>
             </w:r>
-            <w:del w:id="38" w:author="Dmitrijs Kašs" w:date="2020-03-06T11:52:00Z">
+            <w:del w:id="44" w:author="Dmitrijs Kašs" w:date="2020-03-06T11:52:00Z">
               <w:r>
                 <w:rPr>
                   <w:rFonts w:ascii="Times New Roman" w:eastAsia="Times New Roman" w:hAnsi="Times New Roman" w:cs="Times New Roman"/>
@@ -2680,7 +2815,7 @@
                 <w:delText>svarīgākais</w:delText>
               </w:r>
             </w:del>
-            <w:ins w:id="39" w:author="Dmitrijs Kašs" w:date="2020-03-06T11:52:00Z">
+            <w:ins w:id="45" w:author="Dmitrijs Kašs" w:date="2020-03-06T11:52:00Z">
               <w:r>
                 <w:rPr>
                   <w:rFonts w:ascii="Times New Roman" w:eastAsia="Times New Roman" w:hAnsi="Times New Roman" w:cs="Times New Roman"/>
@@ -2723,7 +2858,7 @@
         <w:spacing w:before="225" w:after="375" w:line="240" w:lineRule="auto"/>
         <w:jc w:val="center"/>
         <w:rPr>
-          <w:ins w:id="40" w:author="Dmitrijs Kašs" w:date="2020-03-06T16:31:00Z"/>
+          <w:ins w:id="46" w:author="Dmitrijs Kašs" w:date="2020-03-06T16:31:00Z"/>
           <w:rFonts w:ascii="Times New Roman" w:eastAsia="Times New Roman" w:hAnsi="Times New Roman" w:cs="Times New Roman"/>
           <w:b/>
           <w:bCs/>
@@ -2762,7 +2897,7 @@
         <w:spacing w:before="225" w:after="375" w:line="240" w:lineRule="auto"/>
         <w:jc w:val="center"/>
         <w:rPr>
-          <w:del w:id="41" w:author="Dmitrijs Kašs" w:date="2020-03-06T16:31:00Z"/>
+          <w:del w:id="47" w:author="Dmitrijs Kašs" w:date="2020-03-06T16:31:00Z"/>
           <w:rFonts w:ascii="Times New Roman" w:eastAsia="Times New Roman" w:hAnsi="Times New Roman" w:cs="Times New Roman"/>
           <w:color w:val="333333"/>
           <w:sz w:val="24"/>
@@ -2774,7 +2909,7 @@
     <w:p>
       <w:pPr>
         <w:rPr>
-          <w:del w:id="42" w:author="Dmitrijs Kašs" w:date="2020-03-06T16:31:00Z"/>
+          <w:del w:id="48" w:author="Dmitrijs Kašs" w:date="2020-03-06T16:31:00Z"/>
           <w:rFonts w:ascii="Times New Roman" w:eastAsia="Times New Roman" w:hAnsi="Times New Roman" w:cs="Times New Roman"/>
           <w:b/>
           <w:bCs/>
@@ -2784,7 +2919,7 @@
           <w:lang w:val="lv-LV" w:eastAsia="en-GB"/>
         </w:rPr>
       </w:pPr>
-      <w:del w:id="43" w:author="Dmitrijs Kašs" w:date="2020-03-06T16:31:00Z">
+      <w:del w:id="49" w:author="Dmitrijs Kašs" w:date="2020-03-06T16:31:00Z">
         <w:r>
           <w:rPr>
             <w:rFonts w:ascii="Times New Roman" w:eastAsia="Times New Roman" w:hAnsi="Times New Roman" w:cs="Times New Roman"/>
@@ -2810,7 +2945,7 @@
           <w:szCs w:val="24"/>
           <w:lang w:val="lv-LV" w:eastAsia="en-GB"/>
         </w:rPr>
-        <w:pPrChange w:id="44" w:author="Dmitrijs Kašs" w:date="2020-03-06T16:31:00Z">
+        <w:pPrChange w:id="50" w:author="Dmitrijs Kašs" w:date="2020-03-06T16:31:00Z">
           <w:pPr>
             <w:spacing w:before="100" w:beforeAutospacing="1" w:after="100" w:afterAutospacing="1" w:line="240" w:lineRule="auto"/>
             <w:outlineLvl w:val="2"/>
@@ -2861,7 +2996,29 @@
           <w:szCs w:val="24"/>
           <w:lang w:val="lv-LV" w:eastAsia="en-GB"/>
         </w:rPr>
-        <w:t xml:space="preserve">Dmitrijs Kass, </w:t>
+        <w:t xml:space="preserve">Dmitrijs </w:t>
+      </w:r>
+      <w:proofErr w:type="spellStart"/>
+      <w:r>
+        <w:rPr>
+          <w:rFonts w:ascii="Times New Roman" w:eastAsia="Times New Roman" w:hAnsi="Times New Roman" w:cs="Times New Roman"/>
+          <w:color w:val="333333"/>
+          <w:sz w:val="24"/>
+          <w:szCs w:val="24"/>
+          <w:lang w:val="lv-LV" w:eastAsia="en-GB"/>
+        </w:rPr>
+        <w:t>Kass</w:t>
+      </w:r>
+      <w:proofErr w:type="spellEnd"/>
+      <w:r>
+        <w:rPr>
+          <w:rFonts w:ascii="Times New Roman" w:eastAsia="Times New Roman" w:hAnsi="Times New Roman" w:cs="Times New Roman"/>
+          <w:color w:val="333333"/>
+          <w:sz w:val="24"/>
+          <w:szCs w:val="24"/>
+          <w:lang w:val="lv-LV" w:eastAsia="en-GB"/>
+        </w:rPr>
+        <w:t xml:space="preserve">, </w:t>
       </w:r>
       <w:r>
         <w:rPr>
@@ -2873,7 +3030,7 @@
         </w:rPr>
         <w:t xml:space="preserve">datu </w:t>
       </w:r>
-      <w:del w:id="45" w:author="Dmitrijs Kašs" w:date="2020-03-06T11:53:00Z">
+      <w:del w:id="51" w:author="Dmitrijs Kašs" w:date="2020-03-06T11:53:00Z">
         <w:r>
           <w:rPr>
             <w:rFonts w:ascii="Times New Roman" w:eastAsia="Times New Roman" w:hAnsi="Times New Roman" w:cs="Times New Roman"/>
@@ -2885,7 +3042,7 @@
           <w:delText>analīzes un apstrādes</w:delText>
         </w:r>
       </w:del>
-      <w:ins w:id="46" w:author="Dmitrijs Kašs" w:date="2020-03-06T11:53:00Z">
+      <w:ins w:id="52" w:author="Dmitrijs Kašs" w:date="2020-03-06T11:53:00Z">
         <w:r>
           <w:rPr>
             <w:rFonts w:ascii="Times New Roman" w:eastAsia="Times New Roman" w:hAnsi="Times New Roman" w:cs="Times New Roman"/>
@@ -2907,6 +3064,7 @@
         </w:rPr>
         <w:t xml:space="preserve"> vadītājs </w:t>
       </w:r>
+      <w:proofErr w:type="spellStart"/>
       <w:r>
         <w:rPr>
           <w:rFonts w:ascii="Times New Roman" w:eastAsia="Times New Roman" w:hAnsi="Times New Roman" w:cs="Times New Roman"/>
@@ -2917,6 +3075,7 @@
         </w:rPr>
         <w:t>Creamfinance</w:t>
       </w:r>
+      <w:proofErr w:type="spellEnd"/>
       <w:r>
         <w:rPr>
           <w:rFonts w:ascii="Times New Roman" w:eastAsia="Times New Roman" w:hAnsi="Times New Roman" w:cs="Times New Roman"/>
@@ -2937,7 +3096,7 @@
         </w:rPr>
         <w:t xml:space="preserve">un neatkarīgais datu </w:t>
       </w:r>
-      <w:del w:id="47" w:author="Dmitrijs Kašs" w:date="2020-03-06T11:53:00Z">
+      <w:del w:id="53" w:author="Dmitrijs Kašs" w:date="2020-03-06T11:53:00Z">
         <w:r>
           <w:rPr>
             <w:rFonts w:ascii="Times New Roman" w:eastAsia="Times New Roman" w:hAnsi="Times New Roman" w:cs="Times New Roman"/>
@@ -2949,7 +3108,7 @@
           <w:delText xml:space="preserve">analīzes un apstrādes </w:delText>
         </w:r>
       </w:del>
-      <w:ins w:id="48" w:author="Dmitrijs Kašs" w:date="2020-03-06T11:53:00Z">
+      <w:ins w:id="54" w:author="Dmitrijs Kašs" w:date="2020-03-06T11:53:00Z">
         <w:r>
           <w:rPr>
             <w:rFonts w:ascii="Times New Roman" w:eastAsia="Times New Roman" w:hAnsi="Times New Roman" w:cs="Times New Roman"/>
@@ -2999,7 +3158,29 @@
           <w:szCs w:val="24"/>
           <w:lang w:val="lv-LV" w:eastAsia="en-GB"/>
         </w:rPr>
-        <w:t xml:space="preserve">arī regulāri pasniedz datu analīzi un vizualizāciju ar </w:t>
+        <w:t xml:space="preserve">arī regulāri pasniedz datu analīzi un </w:t>
+      </w:r>
+      <w:proofErr w:type="spellStart"/>
+      <w:r>
+        <w:rPr>
+          <w:rFonts w:ascii="Times New Roman" w:eastAsia="Times New Roman" w:hAnsi="Times New Roman" w:cs="Times New Roman"/>
+          <w:color w:val="333333"/>
+          <w:sz w:val="24"/>
+          <w:szCs w:val="24"/>
+          <w:lang w:val="lv-LV" w:eastAsia="en-GB"/>
+        </w:rPr>
+        <w:t>vizualizāciju</w:t>
+      </w:r>
+      <w:proofErr w:type="spellEnd"/>
+      <w:r>
+        <w:rPr>
+          <w:rFonts w:ascii="Times New Roman" w:eastAsia="Times New Roman" w:hAnsi="Times New Roman" w:cs="Times New Roman"/>
+          <w:color w:val="333333"/>
+          <w:sz w:val="24"/>
+          <w:szCs w:val="24"/>
+          <w:lang w:val="lv-LV" w:eastAsia="en-GB"/>
+        </w:rPr>
+        <w:t xml:space="preserve"> ar </w:t>
       </w:r>
       <w:r>
         <w:rPr>
@@ -3019,7 +3200,40 @@
           <w:szCs w:val="24"/>
           <w:lang w:val="lv-LV" w:eastAsia="en-GB"/>
         </w:rPr>
-        <w:t>ēšanas valodu uzņēmumiem un studentiem Latvijas Universitātes Fizikas, matemātikas un optometrijas fakultātē</w:t>
+        <w:t xml:space="preserve">ēšanas </w:t>
+      </w:r>
+      <w:r>
+        <w:rPr>
+          <w:rFonts w:ascii="Times New Roman" w:eastAsia="Times New Roman" w:hAnsi="Times New Roman" w:cs="Times New Roman"/>
+          <w:color w:val="333333"/>
+          <w:sz w:val="24"/>
+          <w:szCs w:val="24"/>
+          <w:lang w:val="lv-LV" w:eastAsia="en-GB"/>
+        </w:rPr>
+        <w:lastRenderedPageBreak/>
+        <w:t xml:space="preserve">valodu uzņēmumiem un studentiem Latvijas Universitātes Fizikas, matemātikas un </w:t>
+      </w:r>
+      <w:proofErr w:type="spellStart"/>
+      <w:r>
+        <w:rPr>
+          <w:rFonts w:ascii="Times New Roman" w:eastAsia="Times New Roman" w:hAnsi="Times New Roman" w:cs="Times New Roman"/>
+          <w:color w:val="333333"/>
+          <w:sz w:val="24"/>
+          <w:szCs w:val="24"/>
+          <w:lang w:val="lv-LV" w:eastAsia="en-GB"/>
+        </w:rPr>
+        <w:t>optometrijas</w:t>
+      </w:r>
+      <w:proofErr w:type="spellEnd"/>
+      <w:r>
+        <w:rPr>
+          <w:rFonts w:ascii="Times New Roman" w:eastAsia="Times New Roman" w:hAnsi="Times New Roman" w:cs="Times New Roman"/>
+          <w:color w:val="333333"/>
+          <w:sz w:val="24"/>
+          <w:szCs w:val="24"/>
+          <w:lang w:val="lv-LV" w:eastAsia="en-GB"/>
+        </w:rPr>
+        <w:t xml:space="preserve"> fakultātē</w:t>
       </w:r>
       <w:r>
         <w:rPr>
@@ -3031,7 +3245,7 @@
         </w:rPr>
         <w:t xml:space="preserve">. Dmitrijs </w:t>
       </w:r>
-      <w:ins w:id="49" w:author="Dmitrijs Kašs" w:date="2020-03-08T23:19:00Z">
+      <w:ins w:id="55" w:author="Dmitrijs Kašs" w:date="2020-03-08T23:19:00Z">
         <w:r>
           <w:rPr>
             <w:rFonts w:ascii="Times New Roman" w:eastAsia="Times New Roman" w:hAnsi="Times New Roman" w:cs="Times New Roman"/>
@@ -3043,7 +3257,7 @@
           <w:t>i</w:t>
         </w:r>
       </w:ins>
-      <w:ins w:id="50" w:author="Dmitrijs Kašs" w:date="2020-03-08T23:20:00Z">
+      <w:ins w:id="56" w:author="Dmitrijs Kašs" w:date="2020-03-08T23:20:00Z">
         <w:r>
           <w:rPr>
             <w:rFonts w:ascii="Times New Roman" w:eastAsia="Times New Roman" w:hAnsi="Times New Roman" w:cs="Times New Roman"/>
@@ -3055,7 +3269,7 @@
           <w:t>r dedzīgs datu zinātnieks</w:t>
         </w:r>
       </w:ins>
-      <w:del w:id="51" w:author="Dmitrijs Kašs" w:date="2020-03-08T23:20:00Z">
+      <w:del w:id="57" w:author="Dmitrijs Kašs" w:date="2020-03-08T23:20:00Z">
         <w:r>
           <w:rPr>
             <w:rFonts w:ascii="Times New Roman" w:eastAsia="Times New Roman" w:hAnsi="Times New Roman" w:cs="Times New Roman"/>
@@ -3087,7 +3301,7 @@
         </w:rPr>
         <w:t xml:space="preserve"> un ar prieku dalās savā praktiskajā pieredzē un skaidro sarežģītus jēdzienus vienkāršos veidos, kas </w:t>
       </w:r>
-      <w:ins w:id="52" w:author="Dmitrijs Kašs" w:date="2020-03-10T17:55:00Z">
+      <w:ins w:id="58" w:author="Dmitrijs Kašs" w:date="2020-03-10T17:55:00Z">
         <w:r>
           <w:rPr>
             <w:rFonts w:ascii="Times New Roman" w:eastAsia="Times New Roman" w:hAnsi="Times New Roman" w:cs="Times New Roman"/>
@@ -3155,34 +3369,34 @@
         </w:numPr>
         <w:spacing w:before="225" w:after="375" w:line="240" w:lineRule="auto"/>
         <w:rPr>
-          <w:ins w:id="53" w:author="Dmitrijs Kašs" w:date="2020-03-10T16:56:00Z"/>
-          <w:rFonts w:ascii="Times New Roman" w:eastAsia="Times New Roman" w:hAnsi="Times New Roman" w:cs="Times New Roman"/>
-          <w:color w:val="333333"/>
-          <w:sz w:val="24"/>
-          <w:szCs w:val="24"/>
-          <w:lang w:val="lv-LV" w:eastAsia="en-GB"/>
-          <w:rPrChange w:id="54" w:author="Dmitrijs Kašs" w:date="2020-03-10T16:57:00Z">
+          <w:ins w:id="59" w:author="Dmitrijs Kašs" w:date="2020-03-10T16:56:00Z"/>
+          <w:rFonts w:ascii="Times New Roman" w:eastAsia="Times New Roman" w:hAnsi="Times New Roman" w:cs="Times New Roman"/>
+          <w:color w:val="333333"/>
+          <w:sz w:val="24"/>
+          <w:szCs w:val="24"/>
+          <w:lang w:val="lv-LV" w:eastAsia="en-GB"/>
+          <w:rPrChange w:id="60" w:author="Dmitrijs Kašs" w:date="2020-03-10T16:57:00Z">
             <w:rPr>
-              <w:ins w:id="55" w:author="Dmitrijs Kašs" w:date="2020-03-10T16:56:00Z"/>
+              <w:ins w:id="61" w:author="Dmitrijs Kašs" w:date="2020-03-10T16:56:00Z"/>
               <w:lang w:val="lv-LV" w:eastAsia="en-GB"/>
             </w:rPr>
           </w:rPrChange>
         </w:rPr>
-        <w:pPrChange w:id="56" w:author="Dmitrijs Kašs" w:date="2020-03-10T16:57:00Z">
+        <w:pPrChange w:id="62" w:author="Dmitrijs Kašs" w:date="2020-03-10T16:57:00Z">
           <w:pPr>
             <w:spacing w:before="225" w:after="375" w:line="240" w:lineRule="auto"/>
           </w:pPr>
         </w:pPrChange>
       </w:pPr>
-      <w:ins w:id="57" w:author="Dmitrijs Kašs" w:date="2020-03-10T16:55:00Z">
-        <w:r>
-          <w:rPr>
-            <w:rFonts w:ascii="Times New Roman" w:eastAsia="Times New Roman" w:hAnsi="Times New Roman" w:cs="Times New Roman"/>
-            <w:color w:val="333333"/>
-            <w:sz w:val="24"/>
-            <w:szCs w:val="24"/>
-            <w:lang w:val="lv-LV" w:eastAsia="en-GB"/>
-            <w:rPrChange w:id="58" w:author="Dmitrijs Kašs" w:date="2020-03-10T16:57:00Z">
+      <w:ins w:id="63" w:author="Dmitrijs Kašs" w:date="2020-03-10T16:55:00Z">
+        <w:r>
+          <w:rPr>
+            <w:rFonts w:ascii="Times New Roman" w:eastAsia="Times New Roman" w:hAnsi="Times New Roman" w:cs="Times New Roman"/>
+            <w:color w:val="333333"/>
+            <w:sz w:val="24"/>
+            <w:szCs w:val="24"/>
+            <w:lang w:val="lv-LV" w:eastAsia="en-GB"/>
+            <w:rPrChange w:id="64" w:author="Dmitrijs Kašs" w:date="2020-03-10T16:57:00Z">
               <w:rPr>
                 <w:lang w:val="lv-LV" w:eastAsia="en-GB"/>
               </w:rPr>
@@ -3201,40 +3415,72 @@
         </w:numPr>
         <w:spacing w:before="225" w:after="375" w:line="240" w:lineRule="auto"/>
         <w:rPr>
-          <w:ins w:id="59" w:author="Dmitrijs Kašs" w:date="2020-03-10T16:55:00Z"/>
-          <w:rFonts w:ascii="Times New Roman" w:eastAsia="Times New Roman" w:hAnsi="Times New Roman" w:cs="Times New Roman"/>
-          <w:color w:val="333333"/>
-          <w:sz w:val="24"/>
-          <w:szCs w:val="24"/>
-          <w:lang w:val="lv-LV" w:eastAsia="en-GB"/>
-          <w:rPrChange w:id="60" w:author="Dmitrijs Kašs" w:date="2020-03-10T16:57:00Z">
+          <w:ins w:id="65" w:author="Dmitrijs Kašs" w:date="2020-03-10T16:55:00Z"/>
+          <w:rFonts w:ascii="Times New Roman" w:eastAsia="Times New Roman" w:hAnsi="Times New Roman" w:cs="Times New Roman"/>
+          <w:color w:val="333333"/>
+          <w:sz w:val="24"/>
+          <w:szCs w:val="24"/>
+          <w:lang w:val="lv-LV" w:eastAsia="en-GB"/>
+          <w:rPrChange w:id="66" w:author="Dmitrijs Kašs" w:date="2020-03-10T16:57:00Z">
             <w:rPr>
-              <w:ins w:id="61" w:author="Dmitrijs Kašs" w:date="2020-03-10T16:55:00Z"/>
+              <w:ins w:id="67" w:author="Dmitrijs Kašs" w:date="2020-03-10T16:55:00Z"/>
               <w:lang w:val="lv-LV" w:eastAsia="en-GB"/>
             </w:rPr>
           </w:rPrChange>
         </w:rPr>
-        <w:pPrChange w:id="62" w:author="Dmitrijs Kašs" w:date="2020-03-10T16:57:00Z">
+        <w:pPrChange w:id="68" w:author="Dmitrijs Kašs" w:date="2020-03-10T16:57:00Z">
           <w:pPr>
             <w:spacing w:before="225" w:after="375" w:line="240" w:lineRule="auto"/>
           </w:pPr>
         </w:pPrChange>
       </w:pPr>
-      <w:ins w:id="63" w:author="Dmitrijs Kašs" w:date="2020-03-10T16:55:00Z">
-        <w:r>
-          <w:rPr>
-            <w:rFonts w:ascii="Times New Roman" w:eastAsia="Times New Roman" w:hAnsi="Times New Roman" w:cs="Times New Roman"/>
-            <w:color w:val="333333"/>
-            <w:sz w:val="24"/>
-            <w:szCs w:val="24"/>
-            <w:lang w:val="lv-LV" w:eastAsia="en-GB"/>
-            <w:rPrChange w:id="64" w:author="Dmitrijs Kašs" w:date="2020-03-10T16:57:00Z">
+      <w:ins w:id="69" w:author="Dmitrijs Kašs" w:date="2020-03-10T16:55:00Z">
+        <w:r>
+          <w:rPr>
+            <w:rFonts w:ascii="Times New Roman" w:eastAsia="Times New Roman" w:hAnsi="Times New Roman" w:cs="Times New Roman"/>
+            <w:color w:val="333333"/>
+            <w:sz w:val="24"/>
+            <w:szCs w:val="24"/>
+            <w:lang w:val="lv-LV" w:eastAsia="en-GB"/>
+            <w:rPrChange w:id="70" w:author="Dmitrijs Kašs" w:date="2020-03-10T16:57:00Z">
               <w:rPr>
                 <w:lang w:val="lv-LV" w:eastAsia="en-GB"/>
               </w:rPr>
             </w:rPrChange>
           </w:rPr>
-          <w:t>Izvēlētu pārraudzīto un nepārraudzīto mašīnmācīšanās metožu pielietošana.</w:t>
+          <w:t xml:space="preserve">Izvēlētu pārraudzīto un nepārraudzīto </w:t>
+        </w:r>
+        <w:proofErr w:type="spellStart"/>
+        <w:r>
+          <w:rPr>
+            <w:rFonts w:ascii="Times New Roman" w:eastAsia="Times New Roman" w:hAnsi="Times New Roman" w:cs="Times New Roman"/>
+            <w:color w:val="333333"/>
+            <w:sz w:val="24"/>
+            <w:szCs w:val="24"/>
+            <w:lang w:val="lv-LV" w:eastAsia="en-GB"/>
+            <w:rPrChange w:id="71" w:author="Dmitrijs Kašs" w:date="2020-03-10T16:57:00Z">
+              <w:rPr>
+                <w:lang w:val="lv-LV" w:eastAsia="en-GB"/>
+              </w:rPr>
+            </w:rPrChange>
+          </w:rPr>
+          <w:t>mašīnmācīšanās</w:t>
+        </w:r>
+        <w:proofErr w:type="spellEnd"/>
+        <w:r>
+          <w:rPr>
+            <w:rFonts w:ascii="Times New Roman" w:eastAsia="Times New Roman" w:hAnsi="Times New Roman" w:cs="Times New Roman"/>
+            <w:color w:val="333333"/>
+            <w:sz w:val="24"/>
+            <w:szCs w:val="24"/>
+            <w:lang w:val="lv-LV" w:eastAsia="en-GB"/>
+            <w:rPrChange w:id="72" w:author="Dmitrijs Kašs" w:date="2020-03-10T16:57:00Z">
+              <w:rPr>
+                <w:lang w:val="lv-LV" w:eastAsia="en-GB"/>
+              </w:rPr>
+            </w:rPrChange>
+          </w:rPr>
+          <w:t xml:space="preserve"> metožu pielietošana.</w:t>
         </w:r>
       </w:ins>
     </w:p>
@@ -3247,34 +3493,34 @@
         </w:numPr>
         <w:spacing w:before="225" w:after="375" w:line="240" w:lineRule="auto"/>
         <w:rPr>
-          <w:ins w:id="65" w:author="Dmitrijs Kašs" w:date="2020-03-10T16:55:00Z"/>
-          <w:rFonts w:ascii="Times New Roman" w:eastAsia="Times New Roman" w:hAnsi="Times New Roman" w:cs="Times New Roman"/>
-          <w:color w:val="333333"/>
-          <w:sz w:val="24"/>
-          <w:szCs w:val="24"/>
-          <w:lang w:val="lv-LV" w:eastAsia="en-GB"/>
-          <w:rPrChange w:id="66" w:author="Dmitrijs Kašs" w:date="2020-03-10T16:57:00Z">
+          <w:ins w:id="73" w:author="Dmitrijs Kašs" w:date="2020-03-10T16:55:00Z"/>
+          <w:rFonts w:ascii="Times New Roman" w:eastAsia="Times New Roman" w:hAnsi="Times New Roman" w:cs="Times New Roman"/>
+          <w:color w:val="333333"/>
+          <w:sz w:val="24"/>
+          <w:szCs w:val="24"/>
+          <w:lang w:val="lv-LV" w:eastAsia="en-GB"/>
+          <w:rPrChange w:id="74" w:author="Dmitrijs Kašs" w:date="2020-03-10T16:57:00Z">
             <w:rPr>
-              <w:ins w:id="67" w:author="Dmitrijs Kašs" w:date="2020-03-10T16:55:00Z"/>
+              <w:ins w:id="75" w:author="Dmitrijs Kašs" w:date="2020-03-10T16:55:00Z"/>
               <w:lang w:val="lv-LV" w:eastAsia="en-GB"/>
             </w:rPr>
           </w:rPrChange>
         </w:rPr>
-        <w:pPrChange w:id="68" w:author="Dmitrijs Kašs" w:date="2020-03-10T16:57:00Z">
+        <w:pPrChange w:id="76" w:author="Dmitrijs Kašs" w:date="2020-03-10T16:57:00Z">
           <w:pPr>
             <w:spacing w:before="225" w:after="375" w:line="240" w:lineRule="auto"/>
           </w:pPr>
         </w:pPrChange>
       </w:pPr>
-      <w:ins w:id="69" w:author="Dmitrijs Kašs" w:date="2020-03-10T16:55:00Z">
-        <w:r>
-          <w:rPr>
-            <w:rFonts w:ascii="Times New Roman" w:eastAsia="Times New Roman" w:hAnsi="Times New Roman" w:cs="Times New Roman"/>
-            <w:color w:val="333333"/>
-            <w:sz w:val="24"/>
-            <w:szCs w:val="24"/>
-            <w:lang w:val="lv-LV" w:eastAsia="en-GB"/>
-            <w:rPrChange w:id="70" w:author="Dmitrijs Kašs" w:date="2020-03-10T16:57:00Z">
+      <w:ins w:id="77" w:author="Dmitrijs Kašs" w:date="2020-03-10T16:55:00Z">
+        <w:r>
+          <w:rPr>
+            <w:rFonts w:ascii="Times New Roman" w:eastAsia="Times New Roman" w:hAnsi="Times New Roman" w:cs="Times New Roman"/>
+            <w:color w:val="333333"/>
+            <w:sz w:val="24"/>
+            <w:szCs w:val="24"/>
+            <w:lang w:val="lv-LV" w:eastAsia="en-GB"/>
+            <w:rPrChange w:id="78" w:author="Dmitrijs Kašs" w:date="2020-03-10T16:57:00Z">
               <w:rPr>
                 <w:lang w:val="lv-LV" w:eastAsia="en-GB"/>
               </w:rPr>
@@ -3293,34 +3539,34 @@
         </w:numPr>
         <w:spacing w:before="225" w:after="375" w:line="240" w:lineRule="auto"/>
         <w:rPr>
-          <w:ins w:id="71" w:author="Dmitrijs Kašs" w:date="2020-03-10T16:55:00Z"/>
-          <w:rFonts w:ascii="Times New Roman" w:eastAsia="Times New Roman" w:hAnsi="Times New Roman" w:cs="Times New Roman"/>
-          <w:color w:val="333333"/>
-          <w:sz w:val="24"/>
-          <w:szCs w:val="24"/>
-          <w:lang w:val="lv-LV" w:eastAsia="en-GB"/>
-          <w:rPrChange w:id="72" w:author="Dmitrijs Kašs" w:date="2020-03-10T16:57:00Z">
+          <w:ins w:id="79" w:author="Dmitrijs Kašs" w:date="2020-03-10T16:55:00Z"/>
+          <w:rFonts w:ascii="Times New Roman" w:eastAsia="Times New Roman" w:hAnsi="Times New Roman" w:cs="Times New Roman"/>
+          <w:color w:val="333333"/>
+          <w:sz w:val="24"/>
+          <w:szCs w:val="24"/>
+          <w:lang w:val="lv-LV" w:eastAsia="en-GB"/>
+          <w:rPrChange w:id="80" w:author="Dmitrijs Kašs" w:date="2020-03-10T16:57:00Z">
             <w:rPr>
-              <w:ins w:id="73" w:author="Dmitrijs Kašs" w:date="2020-03-10T16:55:00Z"/>
+              <w:ins w:id="81" w:author="Dmitrijs Kašs" w:date="2020-03-10T16:55:00Z"/>
               <w:lang w:val="lv-LV" w:eastAsia="en-GB"/>
             </w:rPr>
           </w:rPrChange>
         </w:rPr>
-        <w:pPrChange w:id="74" w:author="Dmitrijs Kašs" w:date="2020-03-10T16:57:00Z">
+        <w:pPrChange w:id="82" w:author="Dmitrijs Kašs" w:date="2020-03-10T16:57:00Z">
           <w:pPr>
             <w:spacing w:before="225" w:after="375" w:line="240" w:lineRule="auto"/>
           </w:pPr>
         </w:pPrChange>
       </w:pPr>
-      <w:ins w:id="75" w:author="Dmitrijs Kašs" w:date="2020-03-10T16:55:00Z">
-        <w:r>
-          <w:rPr>
-            <w:rFonts w:ascii="Times New Roman" w:eastAsia="Times New Roman" w:hAnsi="Times New Roman" w:cs="Times New Roman"/>
-            <w:color w:val="333333"/>
-            <w:sz w:val="24"/>
-            <w:szCs w:val="24"/>
-            <w:lang w:val="lv-LV" w:eastAsia="en-GB"/>
-            <w:rPrChange w:id="76" w:author="Dmitrijs Kašs" w:date="2020-03-10T16:57:00Z">
+      <w:ins w:id="83" w:author="Dmitrijs Kašs" w:date="2020-03-10T16:55:00Z">
+        <w:r>
+          <w:rPr>
+            <w:rFonts w:ascii="Times New Roman" w:eastAsia="Times New Roman" w:hAnsi="Times New Roman" w:cs="Times New Roman"/>
+            <w:color w:val="333333"/>
+            <w:sz w:val="24"/>
+            <w:szCs w:val="24"/>
+            <w:lang w:val="lv-LV" w:eastAsia="en-GB"/>
+            <w:rPrChange w:id="84" w:author="Dmitrijs Kašs" w:date="2020-03-10T16:57:00Z">
               <w:rPr>
                 <w:lang w:val="lv-LV" w:eastAsia="en-GB"/>
               </w:rPr>
@@ -3328,6 +3574,7 @@
           </w:rPr>
           <w:t xml:space="preserve">Datu imports, eksports, ieskaitot SQL un </w:t>
         </w:r>
+        <w:proofErr w:type="spellStart"/>
         <w:r>
           <w:rPr>
             <w:rFonts w:ascii="Times New Roman" w:eastAsia="Times New Roman" w:hAnsi="Times New Roman" w:cs="Times New Roman"/>
@@ -3337,7 +3584,7 @@
             <w:sz w:val="24"/>
             <w:szCs w:val="24"/>
             <w:lang w:val="lv-LV" w:eastAsia="en-GB"/>
-            <w:rPrChange w:id="77" w:author="Dmitrijs Kašs" w:date="2020-03-10T16:57:00Z">
+            <w:rPrChange w:id="85" w:author="Dmitrijs Kašs" w:date="2020-03-10T16:57:00Z">
               <w:rPr>
                 <w:rFonts w:ascii="Times New Roman" w:eastAsia="Times New Roman" w:hAnsi="Times New Roman" w:cs="Times New Roman"/>
                 <w:color w:val="333333"/>
@@ -3347,9 +3594,54 @@
               </w:rPr>
             </w:rPrChange>
           </w:rPr>
-          <w:t>web scraping</w:t>
-        </w:r>
-        <w:del w:id="78" w:author="Dmitrijs Kašs" w:date="2020-03-10T17:57:00Z">
+          <w:t>web</w:t>
+        </w:r>
+        <w:proofErr w:type="spellEnd"/>
+        <w:r>
+          <w:rPr>
+            <w:rFonts w:ascii="Times New Roman" w:eastAsia="Times New Roman" w:hAnsi="Times New Roman" w:cs="Times New Roman"/>
+            <w:i/>
+            <w:iCs/>
+            <w:color w:val="333333"/>
+            <w:sz w:val="24"/>
+            <w:szCs w:val="24"/>
+            <w:lang w:val="lv-LV" w:eastAsia="en-GB"/>
+            <w:rPrChange w:id="86" w:author="Dmitrijs Kašs" w:date="2020-03-10T16:57:00Z">
+              <w:rPr>
+                <w:rFonts w:ascii="Times New Roman" w:eastAsia="Times New Roman" w:hAnsi="Times New Roman" w:cs="Times New Roman"/>
+                <w:color w:val="333333"/>
+                <w:sz w:val="24"/>
+                <w:szCs w:val="24"/>
+                <w:lang w:val="lv-LV" w:eastAsia="en-GB"/>
+              </w:rPr>
+            </w:rPrChange>
+          </w:rPr>
+          <w:t xml:space="preserve"> </w:t>
+        </w:r>
+        <w:proofErr w:type="spellStart"/>
+        <w:r>
+          <w:rPr>
+            <w:rFonts w:ascii="Times New Roman" w:eastAsia="Times New Roman" w:hAnsi="Times New Roman" w:cs="Times New Roman"/>
+            <w:i/>
+            <w:iCs/>
+            <w:color w:val="333333"/>
+            <w:sz w:val="24"/>
+            <w:szCs w:val="24"/>
+            <w:lang w:val="lv-LV" w:eastAsia="en-GB"/>
+            <w:rPrChange w:id="87" w:author="Dmitrijs Kašs" w:date="2020-03-10T16:57:00Z">
+              <w:rPr>
+                <w:rFonts w:ascii="Times New Roman" w:eastAsia="Times New Roman" w:hAnsi="Times New Roman" w:cs="Times New Roman"/>
+                <w:color w:val="333333"/>
+                <w:sz w:val="24"/>
+                <w:szCs w:val="24"/>
+                <w:lang w:val="lv-LV" w:eastAsia="en-GB"/>
+              </w:rPr>
+            </w:rPrChange>
+          </w:rPr>
+          <w:t>scraping</w:t>
+        </w:r>
+        <w:proofErr w:type="spellEnd"/>
+        <w:del w:id="88" w:author="Dmitrijs Kašs" w:date="2020-03-10T17:57:00Z">
           <w:r>
             <w:rPr>
               <w:rFonts w:ascii="Times New Roman" w:eastAsia="Times New Roman" w:hAnsi="Times New Roman" w:cs="Times New Roman"/>
@@ -3357,7 +3649,7 @@
               <w:sz w:val="24"/>
               <w:szCs w:val="24"/>
               <w:lang w:val="lv-LV" w:eastAsia="en-GB"/>
-              <w:rPrChange w:id="79" w:author="Dmitrijs Kašs" w:date="2020-03-10T16:57:00Z">
+              <w:rPrChange w:id="89" w:author="Dmitrijs Kašs" w:date="2020-03-10T16:57:00Z">
                 <w:rPr>
                   <w:lang w:val="lv-LV" w:eastAsia="en-GB"/>
                 </w:rPr>
@@ -3373,7 +3665,7 @@
             <w:sz w:val="24"/>
             <w:szCs w:val="24"/>
             <w:lang w:val="lv-LV" w:eastAsia="en-GB"/>
-            <w:rPrChange w:id="80" w:author="Dmitrijs Kašs" w:date="2020-03-10T16:57:00Z">
+            <w:rPrChange w:id="90" w:author="Dmitrijs Kašs" w:date="2020-03-10T16:57:00Z">
               <w:rPr>
                 <w:lang w:val="lv-LV" w:eastAsia="en-GB"/>
               </w:rPr>
@@ -3392,34 +3684,34 @@
         </w:numPr>
         <w:spacing w:before="225" w:after="375" w:line="240" w:lineRule="auto"/>
         <w:rPr>
-          <w:ins w:id="81" w:author="Dmitrijs Kašs" w:date="2020-03-10T16:55:00Z"/>
-          <w:rFonts w:ascii="Times New Roman" w:eastAsia="Times New Roman" w:hAnsi="Times New Roman" w:cs="Times New Roman"/>
-          <w:color w:val="333333"/>
-          <w:sz w:val="24"/>
-          <w:szCs w:val="24"/>
-          <w:lang w:val="lv-LV" w:eastAsia="en-GB"/>
-          <w:rPrChange w:id="82" w:author="Dmitrijs Kašs" w:date="2020-03-10T16:57:00Z">
+          <w:ins w:id="91" w:author="Dmitrijs Kašs" w:date="2020-03-10T16:55:00Z"/>
+          <w:rFonts w:ascii="Times New Roman" w:eastAsia="Times New Roman" w:hAnsi="Times New Roman" w:cs="Times New Roman"/>
+          <w:color w:val="333333"/>
+          <w:sz w:val="24"/>
+          <w:szCs w:val="24"/>
+          <w:lang w:val="lv-LV" w:eastAsia="en-GB"/>
+          <w:rPrChange w:id="92" w:author="Dmitrijs Kašs" w:date="2020-03-10T16:57:00Z">
             <w:rPr>
-              <w:ins w:id="83" w:author="Dmitrijs Kašs" w:date="2020-03-10T16:55:00Z"/>
+              <w:ins w:id="93" w:author="Dmitrijs Kašs" w:date="2020-03-10T16:55:00Z"/>
               <w:lang w:val="lv-LV" w:eastAsia="en-GB"/>
             </w:rPr>
           </w:rPrChange>
         </w:rPr>
-        <w:pPrChange w:id="84" w:author="Dmitrijs Kašs" w:date="2020-03-10T16:57:00Z">
+        <w:pPrChange w:id="94" w:author="Dmitrijs Kašs" w:date="2020-03-10T16:57:00Z">
           <w:pPr>
             <w:spacing w:before="225" w:after="375" w:line="240" w:lineRule="auto"/>
           </w:pPr>
         </w:pPrChange>
       </w:pPr>
-      <w:ins w:id="85" w:author="Dmitrijs Kašs" w:date="2020-03-10T16:55:00Z">
-        <w:r>
-          <w:rPr>
-            <w:rFonts w:ascii="Times New Roman" w:eastAsia="Times New Roman" w:hAnsi="Times New Roman" w:cs="Times New Roman"/>
-            <w:color w:val="333333"/>
-            <w:sz w:val="24"/>
-            <w:szCs w:val="24"/>
-            <w:lang w:val="lv-LV" w:eastAsia="en-GB"/>
-            <w:rPrChange w:id="86" w:author="Dmitrijs Kašs" w:date="2020-03-10T16:57:00Z">
+      <w:ins w:id="95" w:author="Dmitrijs Kašs" w:date="2020-03-10T16:55:00Z">
+        <w:r>
+          <w:rPr>
+            <w:rFonts w:ascii="Times New Roman" w:eastAsia="Times New Roman" w:hAnsi="Times New Roman" w:cs="Times New Roman"/>
+            <w:color w:val="333333"/>
+            <w:sz w:val="24"/>
+            <w:szCs w:val="24"/>
+            <w:lang w:val="lv-LV" w:eastAsia="en-GB"/>
+            <w:rPrChange w:id="96" w:author="Dmitrijs Kašs" w:date="2020-03-10T16:57:00Z">
               <w:rPr>
                 <w:lang w:val="lv-LV" w:eastAsia="en-GB"/>
               </w:rPr>
@@ -3438,34 +3730,34 @@
         </w:numPr>
         <w:spacing w:before="225" w:after="375" w:line="240" w:lineRule="auto"/>
         <w:rPr>
-          <w:ins w:id="87" w:author="Dmitrijs Kašs" w:date="2020-03-10T16:55:00Z"/>
-          <w:rFonts w:ascii="Times New Roman" w:eastAsia="Times New Roman" w:hAnsi="Times New Roman" w:cs="Times New Roman"/>
-          <w:color w:val="333333"/>
-          <w:sz w:val="24"/>
-          <w:szCs w:val="24"/>
-          <w:lang w:val="lv-LV" w:eastAsia="en-GB"/>
-          <w:rPrChange w:id="88" w:author="Dmitrijs Kašs" w:date="2020-03-10T16:57:00Z">
+          <w:ins w:id="97" w:author="Dmitrijs Kašs" w:date="2020-03-10T16:55:00Z"/>
+          <w:rFonts w:ascii="Times New Roman" w:eastAsia="Times New Roman" w:hAnsi="Times New Roman" w:cs="Times New Roman"/>
+          <w:color w:val="333333"/>
+          <w:sz w:val="24"/>
+          <w:szCs w:val="24"/>
+          <w:lang w:val="lv-LV" w:eastAsia="en-GB"/>
+          <w:rPrChange w:id="98" w:author="Dmitrijs Kašs" w:date="2020-03-10T16:57:00Z">
             <w:rPr>
-              <w:ins w:id="89" w:author="Dmitrijs Kašs" w:date="2020-03-10T16:55:00Z"/>
+              <w:ins w:id="99" w:author="Dmitrijs Kašs" w:date="2020-03-10T16:55:00Z"/>
               <w:lang w:val="lv-LV" w:eastAsia="en-GB"/>
             </w:rPr>
           </w:rPrChange>
         </w:rPr>
-        <w:pPrChange w:id="90" w:author="Dmitrijs Kašs" w:date="2020-03-10T16:57:00Z">
+        <w:pPrChange w:id="100" w:author="Dmitrijs Kašs" w:date="2020-03-10T16:57:00Z">
           <w:pPr>
             <w:spacing w:before="225" w:after="375" w:line="240" w:lineRule="auto"/>
           </w:pPr>
         </w:pPrChange>
       </w:pPr>
-      <w:ins w:id="91" w:author="Dmitrijs Kašs" w:date="2020-03-10T16:55:00Z">
-        <w:r>
-          <w:rPr>
-            <w:rFonts w:ascii="Times New Roman" w:eastAsia="Times New Roman" w:hAnsi="Times New Roman" w:cs="Times New Roman"/>
-            <w:color w:val="333333"/>
-            <w:sz w:val="24"/>
-            <w:szCs w:val="24"/>
-            <w:lang w:val="lv-LV" w:eastAsia="en-GB"/>
-            <w:rPrChange w:id="92" w:author="Dmitrijs Kašs" w:date="2020-03-10T16:57:00Z">
+      <w:ins w:id="101" w:author="Dmitrijs Kašs" w:date="2020-03-10T16:55:00Z">
+        <w:r>
+          <w:rPr>
+            <w:rFonts w:ascii="Times New Roman" w:eastAsia="Times New Roman" w:hAnsi="Times New Roman" w:cs="Times New Roman"/>
+            <w:color w:val="333333"/>
+            <w:sz w:val="24"/>
+            <w:szCs w:val="24"/>
+            <w:lang w:val="lv-LV" w:eastAsia="en-GB"/>
+            <w:rPrChange w:id="102" w:author="Dmitrijs Kašs" w:date="2020-03-10T16:57:00Z">
               <w:rPr>
                 <w:lang w:val="lv-LV" w:eastAsia="en-GB"/>
               </w:rPr>
@@ -3473,6 +3765,7 @@
           </w:rPr>
           <w:t>Izpētes datu analīze (</w:t>
         </w:r>
+        <w:proofErr w:type="spellStart"/>
         <w:r>
           <w:rPr>
             <w:rFonts w:ascii="Times New Roman" w:eastAsia="Times New Roman" w:hAnsi="Times New Roman" w:cs="Times New Roman"/>
@@ -3482,7 +3775,7 @@
             <w:sz w:val="24"/>
             <w:szCs w:val="24"/>
             <w:lang w:val="lv-LV" w:eastAsia="en-GB"/>
-            <w:rPrChange w:id="93" w:author="Dmitrijs Kašs" w:date="2020-03-10T16:57:00Z">
+            <w:rPrChange w:id="103" w:author="Dmitrijs Kašs" w:date="2020-03-10T16:57:00Z">
               <w:rPr>
                 <w:rFonts w:ascii="Times New Roman" w:eastAsia="Times New Roman" w:hAnsi="Times New Roman" w:cs="Times New Roman"/>
                 <w:color w:val="333333"/>
@@ -3492,16 +3785,105 @@
               </w:rPr>
             </w:rPrChange>
           </w:rPr>
-          <w:t>Exploratory data analysis</w:t>
-        </w:r>
-        <w:r>
-          <w:rPr>
-            <w:rFonts w:ascii="Times New Roman" w:eastAsia="Times New Roman" w:hAnsi="Times New Roman" w:cs="Times New Roman"/>
-            <w:color w:val="333333"/>
-            <w:sz w:val="24"/>
-            <w:szCs w:val="24"/>
-            <w:lang w:val="lv-LV" w:eastAsia="en-GB"/>
-            <w:rPrChange w:id="94" w:author="Dmitrijs Kašs" w:date="2020-03-10T16:57:00Z">
+          <w:t>Exploratory</w:t>
+        </w:r>
+        <w:proofErr w:type="spellEnd"/>
+        <w:r>
+          <w:rPr>
+            <w:rFonts w:ascii="Times New Roman" w:eastAsia="Times New Roman" w:hAnsi="Times New Roman" w:cs="Times New Roman"/>
+            <w:i/>
+            <w:iCs/>
+            <w:color w:val="333333"/>
+            <w:sz w:val="24"/>
+            <w:szCs w:val="24"/>
+            <w:lang w:val="lv-LV" w:eastAsia="en-GB"/>
+            <w:rPrChange w:id="104" w:author="Dmitrijs Kašs" w:date="2020-03-10T16:57:00Z">
+              <w:rPr>
+                <w:rFonts w:ascii="Times New Roman" w:eastAsia="Times New Roman" w:hAnsi="Times New Roman" w:cs="Times New Roman"/>
+                <w:color w:val="333333"/>
+                <w:sz w:val="24"/>
+                <w:szCs w:val="24"/>
+                <w:lang w:val="lv-LV" w:eastAsia="en-GB"/>
+              </w:rPr>
+            </w:rPrChange>
+          </w:rPr>
+          <w:t xml:space="preserve"> </w:t>
+        </w:r>
+        <w:proofErr w:type="spellStart"/>
+        <w:r>
+          <w:rPr>
+            <w:rFonts w:ascii="Times New Roman" w:eastAsia="Times New Roman" w:hAnsi="Times New Roman" w:cs="Times New Roman"/>
+            <w:i/>
+            <w:iCs/>
+            <w:color w:val="333333"/>
+            <w:sz w:val="24"/>
+            <w:szCs w:val="24"/>
+            <w:lang w:val="lv-LV" w:eastAsia="en-GB"/>
+            <w:rPrChange w:id="105" w:author="Dmitrijs Kašs" w:date="2020-03-10T16:57:00Z">
+              <w:rPr>
+                <w:rFonts w:ascii="Times New Roman" w:eastAsia="Times New Roman" w:hAnsi="Times New Roman" w:cs="Times New Roman"/>
+                <w:color w:val="333333"/>
+                <w:sz w:val="24"/>
+                <w:szCs w:val="24"/>
+                <w:lang w:val="lv-LV" w:eastAsia="en-GB"/>
+              </w:rPr>
+            </w:rPrChange>
+          </w:rPr>
+          <w:t>data</w:t>
+        </w:r>
+        <w:proofErr w:type="spellEnd"/>
+        <w:r>
+          <w:rPr>
+            <w:rFonts w:ascii="Times New Roman" w:eastAsia="Times New Roman" w:hAnsi="Times New Roman" w:cs="Times New Roman"/>
+            <w:i/>
+            <w:iCs/>
+            <w:color w:val="333333"/>
+            <w:sz w:val="24"/>
+            <w:szCs w:val="24"/>
+            <w:lang w:val="lv-LV" w:eastAsia="en-GB"/>
+            <w:rPrChange w:id="106" w:author="Dmitrijs Kašs" w:date="2020-03-10T16:57:00Z">
+              <w:rPr>
+                <w:rFonts w:ascii="Times New Roman" w:eastAsia="Times New Roman" w:hAnsi="Times New Roman" w:cs="Times New Roman"/>
+                <w:color w:val="333333"/>
+                <w:sz w:val="24"/>
+                <w:szCs w:val="24"/>
+                <w:lang w:val="lv-LV" w:eastAsia="en-GB"/>
+              </w:rPr>
+            </w:rPrChange>
+          </w:rPr>
+          <w:t xml:space="preserve"> </w:t>
+        </w:r>
+        <w:proofErr w:type="spellStart"/>
+        <w:r>
+          <w:rPr>
+            <w:rFonts w:ascii="Times New Roman" w:eastAsia="Times New Roman" w:hAnsi="Times New Roman" w:cs="Times New Roman"/>
+            <w:i/>
+            <w:iCs/>
+            <w:color w:val="333333"/>
+            <w:sz w:val="24"/>
+            <w:szCs w:val="24"/>
+            <w:lang w:val="lv-LV" w:eastAsia="en-GB"/>
+            <w:rPrChange w:id="107" w:author="Dmitrijs Kašs" w:date="2020-03-10T16:57:00Z">
+              <w:rPr>
+                <w:rFonts w:ascii="Times New Roman" w:eastAsia="Times New Roman" w:hAnsi="Times New Roman" w:cs="Times New Roman"/>
+                <w:color w:val="333333"/>
+                <w:sz w:val="24"/>
+                <w:szCs w:val="24"/>
+                <w:lang w:val="lv-LV" w:eastAsia="en-GB"/>
+              </w:rPr>
+            </w:rPrChange>
+          </w:rPr>
+          <w:t>analysis</w:t>
+        </w:r>
+        <w:proofErr w:type="spellEnd"/>
+        <w:r>
+          <w:rPr>
+            <w:rFonts w:ascii="Times New Roman" w:eastAsia="Times New Roman" w:hAnsi="Times New Roman" w:cs="Times New Roman"/>
+            <w:color w:val="333333"/>
+            <w:sz w:val="24"/>
+            <w:szCs w:val="24"/>
+            <w:lang w:val="lv-LV" w:eastAsia="en-GB"/>
+            <w:rPrChange w:id="108" w:author="Dmitrijs Kašs" w:date="2020-03-10T16:57:00Z">
               <w:rPr>
                 <w:lang w:val="lv-LV" w:eastAsia="en-GB"/>
               </w:rPr>
@@ -3520,40 +3902,72 @@
         </w:numPr>
         <w:spacing w:before="225" w:after="375" w:line="240" w:lineRule="auto"/>
         <w:rPr>
-          <w:ins w:id="95" w:author="Dmitrijs Kašs" w:date="2020-03-10T16:55:00Z"/>
-          <w:rFonts w:ascii="Times New Roman" w:eastAsia="Times New Roman" w:hAnsi="Times New Roman" w:cs="Times New Roman"/>
-          <w:color w:val="333333"/>
-          <w:sz w:val="24"/>
-          <w:szCs w:val="24"/>
-          <w:lang w:val="lv-LV" w:eastAsia="en-GB"/>
-          <w:rPrChange w:id="96" w:author="Dmitrijs Kašs" w:date="2020-03-10T16:57:00Z">
+          <w:ins w:id="109" w:author="Dmitrijs Kašs" w:date="2020-03-10T16:55:00Z"/>
+          <w:rFonts w:ascii="Times New Roman" w:eastAsia="Times New Roman" w:hAnsi="Times New Roman" w:cs="Times New Roman"/>
+          <w:color w:val="333333"/>
+          <w:sz w:val="24"/>
+          <w:szCs w:val="24"/>
+          <w:lang w:val="lv-LV" w:eastAsia="en-GB"/>
+          <w:rPrChange w:id="110" w:author="Dmitrijs Kašs" w:date="2020-03-10T16:57:00Z">
             <w:rPr>
-              <w:ins w:id="97" w:author="Dmitrijs Kašs" w:date="2020-03-10T16:55:00Z"/>
+              <w:ins w:id="111" w:author="Dmitrijs Kašs" w:date="2020-03-10T16:55:00Z"/>
               <w:lang w:val="lv-LV" w:eastAsia="en-GB"/>
             </w:rPr>
           </w:rPrChange>
         </w:rPr>
-        <w:pPrChange w:id="98" w:author="Dmitrijs Kašs" w:date="2020-03-10T16:57:00Z">
+        <w:pPrChange w:id="112" w:author="Dmitrijs Kašs" w:date="2020-03-10T16:57:00Z">
           <w:pPr>
             <w:spacing w:before="225" w:after="375" w:line="240" w:lineRule="auto"/>
           </w:pPr>
         </w:pPrChange>
       </w:pPr>
-      <w:ins w:id="99" w:author="Dmitrijs Kašs" w:date="2020-03-10T16:55:00Z">
-        <w:r>
-          <w:rPr>
-            <w:rFonts w:ascii="Times New Roman" w:eastAsia="Times New Roman" w:hAnsi="Times New Roman" w:cs="Times New Roman"/>
-            <w:color w:val="333333"/>
-            <w:sz w:val="24"/>
-            <w:szCs w:val="24"/>
-            <w:lang w:val="lv-LV" w:eastAsia="en-GB"/>
-            <w:rPrChange w:id="100" w:author="Dmitrijs Kašs" w:date="2020-03-10T16:57:00Z">
+      <w:ins w:id="113" w:author="Dmitrijs Kašs" w:date="2020-03-10T16:55:00Z">
+        <w:r>
+          <w:rPr>
+            <w:rFonts w:ascii="Times New Roman" w:eastAsia="Times New Roman" w:hAnsi="Times New Roman" w:cs="Times New Roman"/>
+            <w:color w:val="333333"/>
+            <w:sz w:val="24"/>
+            <w:szCs w:val="24"/>
+            <w:lang w:val="lv-LV" w:eastAsia="en-GB"/>
+            <w:rPrChange w:id="114" w:author="Dmitrijs Kašs" w:date="2020-03-10T16:57:00Z">
               <w:rPr>
                 <w:lang w:val="lv-LV" w:eastAsia="en-GB"/>
               </w:rPr>
             </w:rPrChange>
           </w:rPr>
-          <w:t>Statiskā un interaktīvā vizualizācija.</w:t>
+          <w:t xml:space="preserve">Statiskā un interaktīvā </w:t>
+        </w:r>
+        <w:proofErr w:type="spellStart"/>
+        <w:r>
+          <w:rPr>
+            <w:rFonts w:ascii="Times New Roman" w:eastAsia="Times New Roman" w:hAnsi="Times New Roman" w:cs="Times New Roman"/>
+            <w:color w:val="333333"/>
+            <w:sz w:val="24"/>
+            <w:szCs w:val="24"/>
+            <w:lang w:val="lv-LV" w:eastAsia="en-GB"/>
+            <w:rPrChange w:id="115" w:author="Dmitrijs Kašs" w:date="2020-03-10T16:57:00Z">
+              <w:rPr>
+                <w:lang w:val="lv-LV" w:eastAsia="en-GB"/>
+              </w:rPr>
+            </w:rPrChange>
+          </w:rPr>
+          <w:t>vizualizācija</w:t>
+        </w:r>
+        <w:proofErr w:type="spellEnd"/>
+        <w:r>
+          <w:rPr>
+            <w:rFonts w:ascii="Times New Roman" w:eastAsia="Times New Roman" w:hAnsi="Times New Roman" w:cs="Times New Roman"/>
+            <w:color w:val="333333"/>
+            <w:sz w:val="24"/>
+            <w:szCs w:val="24"/>
+            <w:lang w:val="lv-LV" w:eastAsia="en-GB"/>
+            <w:rPrChange w:id="116" w:author="Dmitrijs Kašs" w:date="2020-03-10T16:57:00Z">
+              <w:rPr>
+                <w:lang w:val="lv-LV" w:eastAsia="en-GB"/>
+              </w:rPr>
+            </w:rPrChange>
+          </w:rPr>
+          <w:t>.</w:t>
         </w:r>
       </w:ins>
     </w:p>
@@ -3566,40 +3980,72 @@
         </w:numPr>
         <w:spacing w:before="225" w:after="375" w:line="240" w:lineRule="auto"/>
         <w:rPr>
-          <w:ins w:id="101" w:author="Dmitrijs Kašs" w:date="2020-03-10T16:55:00Z"/>
-          <w:rFonts w:ascii="Times New Roman" w:eastAsia="Times New Roman" w:hAnsi="Times New Roman" w:cs="Times New Roman"/>
-          <w:color w:val="333333"/>
-          <w:sz w:val="24"/>
-          <w:szCs w:val="24"/>
-          <w:lang w:val="lv-LV" w:eastAsia="en-GB"/>
-          <w:rPrChange w:id="102" w:author="Dmitrijs Kašs" w:date="2020-03-10T16:57:00Z">
+          <w:ins w:id="117" w:author="Dmitrijs Kašs" w:date="2020-03-10T16:55:00Z"/>
+          <w:rFonts w:ascii="Times New Roman" w:eastAsia="Times New Roman" w:hAnsi="Times New Roman" w:cs="Times New Roman"/>
+          <w:color w:val="333333"/>
+          <w:sz w:val="24"/>
+          <w:szCs w:val="24"/>
+          <w:lang w:val="lv-LV" w:eastAsia="en-GB"/>
+          <w:rPrChange w:id="118" w:author="Dmitrijs Kašs" w:date="2020-03-10T16:57:00Z">
             <w:rPr>
-              <w:ins w:id="103" w:author="Dmitrijs Kašs" w:date="2020-03-10T16:55:00Z"/>
+              <w:ins w:id="119" w:author="Dmitrijs Kašs" w:date="2020-03-10T16:55:00Z"/>
               <w:lang w:val="lv-LV" w:eastAsia="en-GB"/>
             </w:rPr>
           </w:rPrChange>
         </w:rPr>
-        <w:pPrChange w:id="104" w:author="Dmitrijs Kašs" w:date="2020-03-10T16:57:00Z">
+        <w:pPrChange w:id="120" w:author="Dmitrijs Kašs" w:date="2020-03-10T16:57:00Z">
           <w:pPr>
             <w:spacing w:before="225" w:after="375" w:line="240" w:lineRule="auto"/>
           </w:pPr>
         </w:pPrChange>
       </w:pPr>
-      <w:ins w:id="105" w:author="Dmitrijs Kašs" w:date="2020-03-10T16:55:00Z">
-        <w:r>
-          <w:rPr>
-            <w:rFonts w:ascii="Times New Roman" w:eastAsia="Times New Roman" w:hAnsi="Times New Roman" w:cs="Times New Roman"/>
-            <w:color w:val="333333"/>
-            <w:sz w:val="24"/>
-            <w:szCs w:val="24"/>
-            <w:lang w:val="lv-LV" w:eastAsia="en-GB"/>
-            <w:rPrChange w:id="106" w:author="Dmitrijs Kašs" w:date="2020-03-10T16:57:00Z">
+      <w:ins w:id="121" w:author="Dmitrijs Kašs" w:date="2020-03-10T16:55:00Z">
+        <w:r>
+          <w:rPr>
+            <w:rFonts w:ascii="Times New Roman" w:eastAsia="Times New Roman" w:hAnsi="Times New Roman" w:cs="Times New Roman"/>
+            <w:color w:val="333333"/>
+            <w:sz w:val="24"/>
+            <w:szCs w:val="24"/>
+            <w:lang w:val="lv-LV" w:eastAsia="en-GB"/>
+            <w:rPrChange w:id="122" w:author="Dmitrijs Kašs" w:date="2020-03-10T16:57:00Z">
               <w:rPr>
                 <w:lang w:val="lv-LV" w:eastAsia="en-GB"/>
               </w:rPr>
             </w:rPrChange>
           </w:rPr>
-          <w:t>Reproducējamā izpēte un pārskatu sagatavošana ar RMarkdown.</w:t>
+          <w:t xml:space="preserve">Reproducējamā izpēte un pārskatu sagatavošana ar </w:t>
+        </w:r>
+        <w:proofErr w:type="spellStart"/>
+        <w:r>
+          <w:rPr>
+            <w:rFonts w:ascii="Times New Roman" w:eastAsia="Times New Roman" w:hAnsi="Times New Roman" w:cs="Times New Roman"/>
+            <w:color w:val="333333"/>
+            <w:sz w:val="24"/>
+            <w:szCs w:val="24"/>
+            <w:lang w:val="lv-LV" w:eastAsia="en-GB"/>
+            <w:rPrChange w:id="123" w:author="Dmitrijs Kašs" w:date="2020-03-10T16:57:00Z">
+              <w:rPr>
+                <w:lang w:val="lv-LV" w:eastAsia="en-GB"/>
+              </w:rPr>
+            </w:rPrChange>
+          </w:rPr>
+          <w:t>RMarkdown</w:t>
+        </w:r>
+        <w:proofErr w:type="spellEnd"/>
+        <w:r>
+          <w:rPr>
+            <w:rFonts w:ascii="Times New Roman" w:eastAsia="Times New Roman" w:hAnsi="Times New Roman" w:cs="Times New Roman"/>
+            <w:color w:val="333333"/>
+            <w:sz w:val="24"/>
+            <w:szCs w:val="24"/>
+            <w:lang w:val="lv-LV" w:eastAsia="en-GB"/>
+            <w:rPrChange w:id="124" w:author="Dmitrijs Kašs" w:date="2020-03-10T16:57:00Z">
+              <w:rPr>
+                <w:lang w:val="lv-LV" w:eastAsia="en-GB"/>
+              </w:rPr>
+            </w:rPrChange>
+          </w:rPr>
+          <w:t>.</w:t>
         </w:r>
       </w:ins>
     </w:p>
@@ -3612,40 +4058,72 @@
         </w:numPr>
         <w:spacing w:before="225" w:after="375" w:line="240" w:lineRule="auto"/>
         <w:rPr>
-          <w:ins w:id="107" w:author="Dmitrijs Kašs" w:date="2020-03-10T16:55:00Z"/>
-          <w:rFonts w:ascii="Times New Roman" w:eastAsia="Times New Roman" w:hAnsi="Times New Roman" w:cs="Times New Roman"/>
-          <w:color w:val="333333"/>
-          <w:sz w:val="24"/>
-          <w:szCs w:val="24"/>
-          <w:lang w:val="lv-LV" w:eastAsia="en-GB"/>
-          <w:rPrChange w:id="108" w:author="Dmitrijs Kašs" w:date="2020-03-10T16:57:00Z">
+          <w:ins w:id="125" w:author="Dmitrijs Kašs" w:date="2020-03-10T16:55:00Z"/>
+          <w:rFonts w:ascii="Times New Roman" w:eastAsia="Times New Roman" w:hAnsi="Times New Roman" w:cs="Times New Roman"/>
+          <w:color w:val="333333"/>
+          <w:sz w:val="24"/>
+          <w:szCs w:val="24"/>
+          <w:lang w:val="lv-LV" w:eastAsia="en-GB"/>
+          <w:rPrChange w:id="126" w:author="Dmitrijs Kašs" w:date="2020-03-10T16:57:00Z">
             <w:rPr>
-              <w:ins w:id="109" w:author="Dmitrijs Kašs" w:date="2020-03-10T16:55:00Z"/>
+              <w:ins w:id="127" w:author="Dmitrijs Kašs" w:date="2020-03-10T16:55:00Z"/>
               <w:lang w:val="lv-LV" w:eastAsia="en-GB"/>
             </w:rPr>
           </w:rPrChange>
         </w:rPr>
-        <w:pPrChange w:id="110" w:author="Dmitrijs Kašs" w:date="2020-03-10T16:57:00Z">
+        <w:pPrChange w:id="128" w:author="Dmitrijs Kašs" w:date="2020-03-10T16:57:00Z">
           <w:pPr>
             <w:spacing w:before="225" w:after="375" w:line="240" w:lineRule="auto"/>
           </w:pPr>
         </w:pPrChange>
       </w:pPr>
-      <w:ins w:id="111" w:author="Dmitrijs Kašs" w:date="2020-03-10T16:55:00Z">
-        <w:r>
-          <w:rPr>
-            <w:rFonts w:ascii="Times New Roman" w:eastAsia="Times New Roman" w:hAnsi="Times New Roman" w:cs="Times New Roman"/>
-            <w:color w:val="333333"/>
-            <w:sz w:val="24"/>
-            <w:szCs w:val="24"/>
-            <w:lang w:val="lv-LV" w:eastAsia="en-GB"/>
-            <w:rPrChange w:id="112" w:author="Dmitrijs Kašs" w:date="2020-03-10T16:57:00Z">
+      <w:ins w:id="129" w:author="Dmitrijs Kašs" w:date="2020-03-10T16:55:00Z">
+        <w:r>
+          <w:rPr>
+            <w:rFonts w:ascii="Times New Roman" w:eastAsia="Times New Roman" w:hAnsi="Times New Roman" w:cs="Times New Roman"/>
+            <w:color w:val="333333"/>
+            <w:sz w:val="24"/>
+            <w:szCs w:val="24"/>
+            <w:lang w:val="lv-LV" w:eastAsia="en-GB"/>
+            <w:rPrChange w:id="130" w:author="Dmitrijs Kašs" w:date="2020-03-10T16:57:00Z">
               <w:rPr>
                 <w:lang w:val="lv-LV" w:eastAsia="en-GB"/>
               </w:rPr>
             </w:rPrChange>
           </w:rPr>
-          <w:t>R sintakse, stils, pakotnes, datu struktūras, cikli, vadības plūsma, lietotāja definētas funkcijas.</w:t>
+          <w:t xml:space="preserve">R sintakse, stils, </w:t>
+        </w:r>
+        <w:proofErr w:type="spellStart"/>
+        <w:r>
+          <w:rPr>
+            <w:rFonts w:ascii="Times New Roman" w:eastAsia="Times New Roman" w:hAnsi="Times New Roman" w:cs="Times New Roman"/>
+            <w:color w:val="333333"/>
+            <w:sz w:val="24"/>
+            <w:szCs w:val="24"/>
+            <w:lang w:val="lv-LV" w:eastAsia="en-GB"/>
+            <w:rPrChange w:id="131" w:author="Dmitrijs Kašs" w:date="2020-03-10T16:57:00Z">
+              <w:rPr>
+                <w:lang w:val="lv-LV" w:eastAsia="en-GB"/>
+              </w:rPr>
+            </w:rPrChange>
+          </w:rPr>
+          <w:t>pakotnes</w:t>
+        </w:r>
+        <w:proofErr w:type="spellEnd"/>
+        <w:r>
+          <w:rPr>
+            <w:rFonts w:ascii="Times New Roman" w:eastAsia="Times New Roman" w:hAnsi="Times New Roman" w:cs="Times New Roman"/>
+            <w:color w:val="333333"/>
+            <w:sz w:val="24"/>
+            <w:szCs w:val="24"/>
+            <w:lang w:val="lv-LV" w:eastAsia="en-GB"/>
+            <w:rPrChange w:id="132" w:author="Dmitrijs Kašs" w:date="2020-03-10T16:57:00Z">
+              <w:rPr>
+                <w:lang w:val="lv-LV" w:eastAsia="en-GB"/>
+              </w:rPr>
+            </w:rPrChange>
+          </w:rPr>
+          <w:t>, datu struktūras, cikli, vadības plūsma, lietotāja definētas funkcijas.</w:t>
         </w:r>
       </w:ins>
     </w:p>
@@ -3653,14 +4131,14 @@
       <w:pPr>
         <w:spacing w:before="100" w:beforeAutospacing="1" w:after="100" w:afterAutospacing="1" w:line="240" w:lineRule="auto"/>
         <w:rPr>
-          <w:del w:id="113" w:author="Dmitrijs Kašs" w:date="2020-03-10T16:55:00Z"/>
-          <w:rFonts w:ascii="Times New Roman" w:eastAsia="Times New Roman" w:hAnsi="Times New Roman" w:cs="Times New Roman"/>
-          <w:color w:val="333333"/>
-          <w:sz w:val="24"/>
-          <w:szCs w:val="24"/>
-          <w:lang w:val="lv-LV" w:eastAsia="en-GB"/>
-        </w:rPr>
-        <w:pPrChange w:id="114" w:author="Dmitrijs Kašs" w:date="2020-03-10T16:57:00Z">
+          <w:del w:id="133" w:author="Dmitrijs Kašs" w:date="2020-03-10T16:55:00Z"/>
+          <w:rFonts w:ascii="Times New Roman" w:eastAsia="Times New Roman" w:hAnsi="Times New Roman" w:cs="Times New Roman"/>
+          <w:color w:val="333333"/>
+          <w:sz w:val="24"/>
+          <w:szCs w:val="24"/>
+          <w:lang w:val="lv-LV" w:eastAsia="en-GB"/>
+        </w:rPr>
+        <w:pPrChange w:id="134" w:author="Dmitrijs Kašs" w:date="2020-03-10T16:57:00Z">
           <w:pPr>
             <w:numPr>
               <w:numId w:val="3"/>
@@ -3673,7 +4151,7 @@
           </w:pPr>
         </w:pPrChange>
       </w:pPr>
-      <w:ins w:id="115" w:author="Dmitrijs Kašs" w:date="2020-03-10T16:55:00Z">
+      <w:ins w:id="135" w:author="Dmitrijs Kašs" w:date="2020-03-10T16:55:00Z">
         <w:r>
           <w:rPr>
             <w:rFonts w:ascii="Times New Roman" w:eastAsia="Times New Roman" w:hAnsi="Times New Roman" w:cs="Times New Roman"/>
@@ -3685,7 +4163,7 @@
           <w:t>Un vēl daudz vairāk!</w:t>
         </w:r>
       </w:ins>
-      <w:del w:id="116" w:author="Dmitrijs Kašs" w:date="2020-03-10T16:55:00Z">
+      <w:del w:id="136" w:author="Dmitrijs Kašs" w:date="2020-03-10T16:55:00Z">
         <w:r>
           <w:rPr>
             <w:rFonts w:ascii="Times New Roman" w:eastAsia="Times New Roman" w:hAnsi="Times New Roman" w:cs="Times New Roman"/>
@@ -3822,595 +4300,7 @@
       <w:pPr>
         <w:spacing w:before="100" w:beforeAutospacing="1" w:after="100" w:afterAutospacing="1" w:line="240" w:lineRule="auto"/>
         <w:rPr>
-          <w:del w:id="117" w:author="Dmitrijs Kašs" w:date="2020-03-10T16:55:00Z"/>
-          <w:rFonts w:ascii="Times New Roman" w:eastAsia="Times New Roman" w:hAnsi="Times New Roman" w:cs="Times New Roman"/>
-          <w:color w:val="333333"/>
-          <w:sz w:val="24"/>
-          <w:szCs w:val="24"/>
-          <w:lang w:val="lv-LV" w:eastAsia="en-GB"/>
-        </w:rPr>
-        <w:pPrChange w:id="118" w:author="Dmitrijs Kašs" w:date="2020-03-10T16:57:00Z">
-          <w:pPr>
-            <w:numPr>
-              <w:numId w:val="3"/>
-            </w:numPr>
-            <w:tabs>
-              <w:tab w:val="num" w:pos="720"/>
-            </w:tabs>
-            <w:spacing w:before="100" w:beforeAutospacing="1" w:after="100" w:afterAutospacing="1" w:line="240" w:lineRule="auto"/>
-            <w:ind w:left="720" w:hanging="360"/>
-          </w:pPr>
-        </w:pPrChange>
-      </w:pPr>
-      <w:del w:id="119" w:author="Dmitrijs Kašs" w:date="2020-03-10T16:55:00Z">
-        <w:r>
-          <w:rPr>
-            <w:rFonts w:ascii="Times New Roman" w:eastAsia="Times New Roman" w:hAnsi="Times New Roman" w:cs="Times New Roman"/>
-            <w:color w:val="333333"/>
-            <w:sz w:val="24"/>
-            <w:szCs w:val="24"/>
-            <w:lang w:val="lv-LV" w:eastAsia="en-GB"/>
-          </w:rPr>
-          <w:delText>Zināšanas par vispopulārākajām R paketēm</w:delText>
-        </w:r>
-        <w:r>
-          <w:rPr>
-            <w:rFonts w:ascii="Times New Roman" w:eastAsia="Times New Roman" w:hAnsi="Times New Roman" w:cs="Times New Roman"/>
-            <w:color w:val="333333"/>
-            <w:sz w:val="24"/>
-            <w:szCs w:val="24"/>
-            <w:lang w:val="lv-LV" w:eastAsia="en-GB"/>
-          </w:rPr>
-          <w:delText>.</w:delText>
-        </w:r>
-      </w:del>
-    </w:p>
-    <w:p>
-      <w:pPr>
-        <w:spacing w:before="100" w:beforeAutospacing="1" w:after="100" w:afterAutospacing="1" w:line="240" w:lineRule="auto"/>
-        <w:rPr>
-          <w:del w:id="120" w:author="Dmitrijs Kašs" w:date="2020-03-10T16:55:00Z"/>
-          <w:rFonts w:ascii="Times New Roman" w:eastAsia="Times New Roman" w:hAnsi="Times New Roman" w:cs="Times New Roman"/>
-          <w:color w:val="333333"/>
-          <w:sz w:val="24"/>
-          <w:szCs w:val="24"/>
-          <w:lang w:val="lv-LV" w:eastAsia="en-GB"/>
-        </w:rPr>
-        <w:pPrChange w:id="121" w:author="Dmitrijs Kašs" w:date="2020-03-10T16:57:00Z">
-          <w:pPr>
-            <w:numPr>
-              <w:numId w:val="3"/>
-            </w:numPr>
-            <w:tabs>
-              <w:tab w:val="num" w:pos="720"/>
-            </w:tabs>
-            <w:spacing w:before="100" w:beforeAutospacing="1" w:after="100" w:afterAutospacing="1" w:line="240" w:lineRule="auto"/>
-            <w:ind w:left="720" w:hanging="360"/>
-          </w:pPr>
-        </w:pPrChange>
-      </w:pPr>
-      <w:del w:id="122" w:author="Dmitrijs Kašs" w:date="2020-03-10T16:55:00Z">
-        <w:r>
-          <w:rPr>
-            <w:rFonts w:ascii="Times New Roman" w:eastAsia="Times New Roman" w:hAnsi="Times New Roman" w:cs="Times New Roman"/>
-            <w:color w:val="333333"/>
-            <w:sz w:val="24"/>
-            <w:szCs w:val="24"/>
-            <w:lang w:val="lv-LV" w:eastAsia="en-GB"/>
-          </w:rPr>
-          <w:delText>Datu</w:delText>
-        </w:r>
-        <w:r>
-          <w:rPr>
-            <w:rFonts w:ascii="Times New Roman" w:eastAsia="Times New Roman" w:hAnsi="Times New Roman" w:cs="Times New Roman"/>
-            <w:color w:val="333333"/>
-            <w:sz w:val="24"/>
-            <w:szCs w:val="24"/>
-            <w:lang w:val="lv-LV" w:eastAsia="en-GB"/>
-          </w:rPr>
-          <w:delText xml:space="preserve"> import</w:delText>
-        </w:r>
-        <w:r>
-          <w:rPr>
-            <w:rFonts w:ascii="Times New Roman" w:eastAsia="Times New Roman" w:hAnsi="Times New Roman" w:cs="Times New Roman"/>
-            <w:color w:val="333333"/>
-            <w:sz w:val="24"/>
-            <w:szCs w:val="24"/>
-            <w:lang w:val="lv-LV" w:eastAsia="en-GB"/>
-          </w:rPr>
-          <w:delText>s</w:delText>
-        </w:r>
-        <w:r>
-          <w:rPr>
-            <w:rFonts w:ascii="Times New Roman" w:eastAsia="Times New Roman" w:hAnsi="Times New Roman" w:cs="Times New Roman"/>
-            <w:color w:val="333333"/>
-            <w:sz w:val="24"/>
-            <w:szCs w:val="24"/>
-            <w:lang w:val="lv-LV" w:eastAsia="en-GB"/>
-          </w:rPr>
-          <w:delText xml:space="preserve"> </w:delText>
-        </w:r>
-        <w:r>
-          <w:rPr>
-            <w:rFonts w:ascii="Times New Roman" w:eastAsia="Times New Roman" w:hAnsi="Times New Roman" w:cs="Times New Roman"/>
-            <w:color w:val="333333"/>
-            <w:sz w:val="24"/>
-            <w:szCs w:val="24"/>
-            <w:lang w:val="lv-LV" w:eastAsia="en-GB"/>
-          </w:rPr>
-          <w:delText>no k</w:delText>
-        </w:r>
-        <w:r>
-          <w:rPr>
-            <w:rFonts w:ascii="Times New Roman" w:eastAsia="Times New Roman" w:hAnsi="Times New Roman" w:cs="Times New Roman"/>
-            <w:color w:val="333333"/>
-            <w:sz w:val="24"/>
-            <w:szCs w:val="24"/>
-            <w:lang w:val="lv-LV" w:eastAsia="en-GB"/>
-          </w:rPr>
-          <w:delText>onven</w:delText>
-        </w:r>
-        <w:r>
-          <w:rPr>
-            <w:rFonts w:ascii="Times New Roman" w:eastAsia="Times New Roman" w:hAnsi="Times New Roman" w:cs="Times New Roman"/>
-            <w:color w:val="333333"/>
-            <w:sz w:val="24"/>
-            <w:szCs w:val="24"/>
-            <w:lang w:val="lv-LV" w:eastAsia="en-GB"/>
-          </w:rPr>
-          <w:delText>cionāliem un nekonvencionāliem datu avotiem</w:delText>
-        </w:r>
-        <w:r>
-          <w:rPr>
-            <w:rFonts w:ascii="Times New Roman" w:eastAsia="Times New Roman" w:hAnsi="Times New Roman" w:cs="Times New Roman"/>
-            <w:color w:val="333333"/>
-            <w:sz w:val="24"/>
-            <w:szCs w:val="24"/>
-            <w:lang w:val="lv-LV" w:eastAsia="en-GB"/>
-          </w:rPr>
-          <w:delText xml:space="preserve">, </w:delText>
-        </w:r>
-        <w:r>
-          <w:rPr>
-            <w:rFonts w:ascii="Times New Roman" w:eastAsia="Times New Roman" w:hAnsi="Times New Roman" w:cs="Times New Roman"/>
-            <w:color w:val="333333"/>
-            <w:sz w:val="24"/>
-            <w:szCs w:val="24"/>
-            <w:lang w:val="lv-LV" w:eastAsia="en-GB"/>
-          </w:rPr>
-          <w:delText xml:space="preserve">tostarp </w:delText>
-        </w:r>
-        <w:r>
-          <w:rPr>
-            <w:rFonts w:ascii="Times New Roman" w:eastAsia="Times New Roman" w:hAnsi="Times New Roman" w:cs="Times New Roman"/>
-            <w:color w:val="333333"/>
-            <w:sz w:val="24"/>
-            <w:szCs w:val="24"/>
-            <w:lang w:val="lv-LV" w:eastAsia="en-GB"/>
-          </w:rPr>
-          <w:delText>SQL dat</w:delText>
-        </w:r>
-        <w:r>
-          <w:rPr>
-            <w:rFonts w:ascii="Times New Roman" w:eastAsia="Times New Roman" w:hAnsi="Times New Roman" w:cs="Times New Roman"/>
-            <w:color w:val="333333"/>
-            <w:sz w:val="24"/>
-            <w:szCs w:val="24"/>
-            <w:lang w:val="lv-LV" w:eastAsia="en-GB"/>
-          </w:rPr>
-          <w:delText>ubāzes un rasmošanas</w:delText>
-        </w:r>
-        <w:r>
-          <w:rPr>
-            <w:rFonts w:ascii="Times New Roman" w:eastAsia="Times New Roman" w:hAnsi="Times New Roman" w:cs="Times New Roman"/>
-            <w:color w:val="333333"/>
-            <w:sz w:val="24"/>
-            <w:szCs w:val="24"/>
-            <w:lang w:val="lv-LV" w:eastAsia="en-GB"/>
-          </w:rPr>
-          <w:delText>.</w:delText>
-        </w:r>
-      </w:del>
-    </w:p>
-    <w:p>
-      <w:pPr>
-        <w:spacing w:before="100" w:beforeAutospacing="1" w:after="100" w:afterAutospacing="1" w:line="240" w:lineRule="auto"/>
-        <w:rPr>
-          <w:del w:id="123" w:author="Dmitrijs Kašs" w:date="2020-03-10T16:55:00Z"/>
-          <w:rFonts w:ascii="Times New Roman" w:eastAsia="Times New Roman" w:hAnsi="Times New Roman" w:cs="Times New Roman"/>
-          <w:color w:val="333333"/>
-          <w:sz w:val="24"/>
-          <w:szCs w:val="24"/>
-          <w:lang w:val="lv-LV" w:eastAsia="en-GB"/>
-        </w:rPr>
-        <w:pPrChange w:id="124" w:author="Dmitrijs Kašs" w:date="2020-03-10T16:57:00Z">
-          <w:pPr>
-            <w:numPr>
-              <w:numId w:val="3"/>
-            </w:numPr>
-            <w:tabs>
-              <w:tab w:val="num" w:pos="720"/>
-            </w:tabs>
-            <w:spacing w:before="100" w:beforeAutospacing="1" w:after="100" w:afterAutospacing="1" w:line="240" w:lineRule="auto"/>
-            <w:ind w:left="720" w:hanging="360"/>
-          </w:pPr>
-        </w:pPrChange>
-      </w:pPr>
-      <w:del w:id="125" w:author="Dmitrijs Kašs" w:date="2020-03-10T16:55:00Z">
-        <w:r>
-          <w:rPr>
-            <w:rFonts w:ascii="Times New Roman" w:eastAsia="Times New Roman" w:hAnsi="Times New Roman" w:cs="Times New Roman"/>
-            <w:color w:val="333333"/>
-            <w:sz w:val="24"/>
-            <w:szCs w:val="24"/>
-            <w:lang w:val="lv-LV" w:eastAsia="en-GB"/>
-          </w:rPr>
-          <w:delText>Dat</w:delText>
-        </w:r>
-        <w:r>
-          <w:rPr>
-            <w:rFonts w:ascii="Times New Roman" w:eastAsia="Times New Roman" w:hAnsi="Times New Roman" w:cs="Times New Roman"/>
-            <w:color w:val="333333"/>
-            <w:sz w:val="24"/>
-            <w:szCs w:val="24"/>
-            <w:lang w:val="lv-LV" w:eastAsia="en-GB"/>
-          </w:rPr>
-          <w:delText>u attīrīšana</w:delText>
-        </w:r>
-        <w:r>
-          <w:rPr>
-            <w:rFonts w:ascii="Times New Roman" w:eastAsia="Times New Roman" w:hAnsi="Times New Roman" w:cs="Times New Roman"/>
-            <w:color w:val="333333"/>
-            <w:sz w:val="24"/>
-            <w:szCs w:val="24"/>
-            <w:lang w:val="lv-LV" w:eastAsia="en-GB"/>
-          </w:rPr>
-          <w:delText>.</w:delText>
-        </w:r>
-      </w:del>
-    </w:p>
-    <w:p>
-      <w:pPr>
-        <w:spacing w:before="100" w:beforeAutospacing="1" w:after="100" w:afterAutospacing="1" w:line="240" w:lineRule="auto"/>
-        <w:rPr>
-          <w:del w:id="126" w:author="Dmitrijs Kašs" w:date="2020-03-10T16:55:00Z"/>
-          <w:rFonts w:ascii="Times New Roman" w:eastAsia="Times New Roman" w:hAnsi="Times New Roman" w:cs="Times New Roman"/>
-          <w:color w:val="333333"/>
-          <w:sz w:val="24"/>
-          <w:szCs w:val="24"/>
-          <w:lang w:val="lv-LV" w:eastAsia="en-GB"/>
-        </w:rPr>
-        <w:pPrChange w:id="127" w:author="Dmitrijs Kašs" w:date="2020-03-10T16:57:00Z">
-          <w:pPr>
-            <w:numPr>
-              <w:numId w:val="3"/>
-            </w:numPr>
-            <w:tabs>
-              <w:tab w:val="num" w:pos="720"/>
-            </w:tabs>
-            <w:spacing w:before="100" w:beforeAutospacing="1" w:after="100" w:afterAutospacing="1" w:line="240" w:lineRule="auto"/>
-            <w:ind w:left="720" w:hanging="360"/>
-          </w:pPr>
-        </w:pPrChange>
-      </w:pPr>
-      <w:del w:id="128" w:author="Dmitrijs Kašs" w:date="2020-03-10T16:55:00Z">
-        <w:r>
-          <w:rPr>
-            <w:rFonts w:ascii="Times New Roman" w:eastAsia="Times New Roman" w:hAnsi="Times New Roman" w:cs="Times New Roman"/>
-            <w:color w:val="333333"/>
-            <w:sz w:val="24"/>
-            <w:szCs w:val="24"/>
-            <w:lang w:val="lv-LV" w:eastAsia="en-GB"/>
-          </w:rPr>
-          <w:delText>Tab</w:delText>
-        </w:r>
-        <w:r>
-          <w:rPr>
-            <w:rFonts w:ascii="Times New Roman" w:eastAsia="Times New Roman" w:hAnsi="Times New Roman" w:cs="Times New Roman"/>
-            <w:color w:val="333333"/>
-            <w:sz w:val="24"/>
-            <w:szCs w:val="24"/>
-            <w:lang w:val="lv-LV" w:eastAsia="en-GB"/>
-          </w:rPr>
-          <w:delText>u</w:delText>
-        </w:r>
-        <w:r>
-          <w:rPr>
-            <w:rFonts w:ascii="Times New Roman" w:eastAsia="Times New Roman" w:hAnsi="Times New Roman" w:cs="Times New Roman"/>
-            <w:color w:val="333333"/>
-            <w:sz w:val="24"/>
-            <w:szCs w:val="24"/>
-            <w:lang w:val="lv-LV" w:eastAsia="en-GB"/>
-          </w:rPr>
-          <w:delText>l</w:delText>
-        </w:r>
-        <w:r>
-          <w:rPr>
-            <w:rFonts w:ascii="Times New Roman" w:eastAsia="Times New Roman" w:hAnsi="Times New Roman" w:cs="Times New Roman"/>
-            <w:color w:val="333333"/>
-            <w:sz w:val="24"/>
-            <w:szCs w:val="24"/>
-            <w:lang w:val="lv-LV" w:eastAsia="en-GB"/>
-          </w:rPr>
-          <w:delText>u</w:delText>
-        </w:r>
-        <w:r>
-          <w:rPr>
-            <w:rFonts w:ascii="Times New Roman" w:eastAsia="Times New Roman" w:hAnsi="Times New Roman" w:cs="Times New Roman"/>
-            <w:color w:val="333333"/>
-            <w:sz w:val="24"/>
-            <w:szCs w:val="24"/>
-            <w:lang w:val="lv-LV" w:eastAsia="en-GB"/>
-          </w:rPr>
-          <w:delText xml:space="preserve"> manipul</w:delText>
-        </w:r>
-        <w:r>
-          <w:rPr>
-            <w:rFonts w:ascii="Times New Roman" w:eastAsia="Times New Roman" w:hAnsi="Times New Roman" w:cs="Times New Roman"/>
-            <w:color w:val="333333"/>
-            <w:sz w:val="24"/>
-            <w:szCs w:val="24"/>
-            <w:lang w:val="lv-LV" w:eastAsia="en-GB"/>
-          </w:rPr>
-          <w:delText>ācijas un savienojumi</w:delText>
-        </w:r>
-        <w:r>
-          <w:rPr>
-            <w:rFonts w:ascii="Times New Roman" w:eastAsia="Times New Roman" w:hAnsi="Times New Roman" w:cs="Times New Roman"/>
-            <w:color w:val="333333"/>
-            <w:sz w:val="24"/>
-            <w:szCs w:val="24"/>
-            <w:lang w:val="lv-LV" w:eastAsia="en-GB"/>
-          </w:rPr>
-          <w:delText>.</w:delText>
-        </w:r>
-      </w:del>
-    </w:p>
-    <w:p>
-      <w:pPr>
-        <w:spacing w:before="100" w:beforeAutospacing="1" w:after="100" w:afterAutospacing="1" w:line="240" w:lineRule="auto"/>
-        <w:rPr>
-          <w:del w:id="129" w:author="Dmitrijs Kašs" w:date="2020-03-10T16:55:00Z"/>
-          <w:rFonts w:ascii="Times New Roman" w:eastAsia="Times New Roman" w:hAnsi="Times New Roman" w:cs="Times New Roman"/>
-          <w:color w:val="333333"/>
-          <w:sz w:val="24"/>
-          <w:szCs w:val="24"/>
-          <w:lang w:val="lv-LV" w:eastAsia="en-GB"/>
-        </w:rPr>
-        <w:pPrChange w:id="130" w:author="Dmitrijs Kašs" w:date="2020-03-10T16:57:00Z">
-          <w:pPr>
-            <w:numPr>
-              <w:numId w:val="3"/>
-            </w:numPr>
-            <w:tabs>
-              <w:tab w:val="num" w:pos="720"/>
-            </w:tabs>
-            <w:spacing w:before="100" w:beforeAutospacing="1" w:after="100" w:afterAutospacing="1" w:line="240" w:lineRule="auto"/>
-            <w:ind w:left="720" w:hanging="360"/>
-          </w:pPr>
-        </w:pPrChange>
-      </w:pPr>
-      <w:del w:id="131" w:author="Dmitrijs Kašs" w:date="2020-03-10T16:55:00Z">
-        <w:r>
-          <w:rPr>
-            <w:rFonts w:ascii="Times New Roman" w:eastAsia="Times New Roman" w:hAnsi="Times New Roman" w:cs="Times New Roman"/>
-            <w:color w:val="333333"/>
-            <w:sz w:val="24"/>
-            <w:szCs w:val="24"/>
-            <w:lang w:val="lv-LV" w:eastAsia="en-GB"/>
-          </w:rPr>
-          <w:delText>Elegant</w:delText>
-        </w:r>
-        <w:r>
-          <w:rPr>
-            <w:rFonts w:ascii="Times New Roman" w:eastAsia="Times New Roman" w:hAnsi="Times New Roman" w:cs="Times New Roman"/>
-            <w:color w:val="333333"/>
-            <w:sz w:val="24"/>
-            <w:szCs w:val="24"/>
-            <w:lang w:val="lv-LV" w:eastAsia="en-GB"/>
-          </w:rPr>
-          <w:delText>a</w:delText>
-        </w:r>
-        <w:r>
-          <w:rPr>
-            <w:rFonts w:ascii="Times New Roman" w:eastAsia="Times New Roman" w:hAnsi="Times New Roman" w:cs="Times New Roman"/>
-            <w:color w:val="333333"/>
-            <w:sz w:val="24"/>
-            <w:szCs w:val="24"/>
-            <w:lang w:val="lv-LV" w:eastAsia="en-GB"/>
-          </w:rPr>
-          <w:delText xml:space="preserve"> vi</w:delText>
-        </w:r>
-        <w:r>
-          <w:rPr>
-            <w:rFonts w:ascii="Times New Roman" w:eastAsia="Times New Roman" w:hAnsi="Times New Roman" w:cs="Times New Roman"/>
-            <w:color w:val="333333"/>
-            <w:sz w:val="24"/>
-            <w:szCs w:val="24"/>
-            <w:lang w:val="lv-LV" w:eastAsia="en-GB"/>
-          </w:rPr>
-          <w:delText>z</w:delText>
-        </w:r>
-        <w:r>
-          <w:rPr>
-            <w:rFonts w:ascii="Times New Roman" w:eastAsia="Times New Roman" w:hAnsi="Times New Roman" w:cs="Times New Roman"/>
-            <w:color w:val="333333"/>
-            <w:sz w:val="24"/>
-            <w:szCs w:val="24"/>
-            <w:lang w:val="lv-LV" w:eastAsia="en-GB"/>
-          </w:rPr>
-          <w:delText>ualiz</w:delText>
-        </w:r>
-        <w:r>
-          <w:rPr>
-            <w:rFonts w:ascii="Times New Roman" w:eastAsia="Times New Roman" w:hAnsi="Times New Roman" w:cs="Times New Roman"/>
-            <w:color w:val="333333"/>
-            <w:sz w:val="24"/>
-            <w:szCs w:val="24"/>
-            <w:lang w:val="lv-LV" w:eastAsia="en-GB"/>
-          </w:rPr>
-          <w:delText>ācija</w:delText>
-        </w:r>
-        <w:r>
-          <w:rPr>
-            <w:rFonts w:ascii="Times New Roman" w:eastAsia="Times New Roman" w:hAnsi="Times New Roman" w:cs="Times New Roman"/>
-            <w:color w:val="333333"/>
-            <w:sz w:val="24"/>
-            <w:szCs w:val="24"/>
-            <w:lang w:val="lv-LV" w:eastAsia="en-GB"/>
-          </w:rPr>
-          <w:delText>.</w:delText>
-        </w:r>
-      </w:del>
-    </w:p>
-    <w:p>
-      <w:pPr>
-        <w:spacing w:before="100" w:beforeAutospacing="1" w:after="100" w:afterAutospacing="1" w:line="240" w:lineRule="auto"/>
-        <w:rPr>
-          <w:del w:id="132" w:author="Dmitrijs Kašs" w:date="2020-03-10T16:55:00Z"/>
-          <w:rFonts w:ascii="Times New Roman" w:eastAsia="Times New Roman" w:hAnsi="Times New Roman" w:cs="Times New Roman"/>
-          <w:color w:val="333333"/>
-          <w:sz w:val="24"/>
-          <w:szCs w:val="24"/>
-          <w:lang w:val="lv-LV" w:eastAsia="en-GB"/>
-        </w:rPr>
-        <w:pPrChange w:id="133" w:author="Dmitrijs Kašs" w:date="2020-03-10T16:57:00Z">
-          <w:pPr>
-            <w:numPr>
-              <w:numId w:val="3"/>
-            </w:numPr>
-            <w:tabs>
-              <w:tab w:val="num" w:pos="720"/>
-            </w:tabs>
-            <w:spacing w:before="100" w:beforeAutospacing="1" w:after="100" w:afterAutospacing="1" w:line="240" w:lineRule="auto"/>
-            <w:ind w:left="720" w:hanging="360"/>
-          </w:pPr>
-        </w:pPrChange>
-      </w:pPr>
-      <w:del w:id="134" w:author="Dmitrijs Kašs" w:date="2020-03-10T16:55:00Z">
-        <w:r>
-          <w:rPr>
-            <w:rFonts w:ascii="Times New Roman" w:eastAsia="Times New Roman" w:hAnsi="Times New Roman" w:cs="Times New Roman"/>
-            <w:color w:val="333333"/>
-            <w:sz w:val="24"/>
-            <w:szCs w:val="24"/>
-            <w:lang w:val="lv-LV" w:eastAsia="en-GB"/>
-          </w:rPr>
-          <w:delText>Aprakstošā statistika</w:delText>
-        </w:r>
-        <w:r>
-          <w:rPr>
-            <w:rFonts w:ascii="Times New Roman" w:eastAsia="Times New Roman" w:hAnsi="Times New Roman" w:cs="Times New Roman"/>
-            <w:color w:val="333333"/>
-            <w:sz w:val="24"/>
-            <w:szCs w:val="24"/>
-            <w:lang w:val="lv-LV" w:eastAsia="en-GB"/>
-          </w:rPr>
-          <w:delText xml:space="preserve">, </w:delText>
-        </w:r>
-        <w:r>
-          <w:rPr>
-            <w:rFonts w:ascii="Times New Roman" w:eastAsia="Times New Roman" w:hAnsi="Times New Roman" w:cs="Times New Roman"/>
-            <w:color w:val="333333"/>
-            <w:sz w:val="24"/>
-            <w:szCs w:val="24"/>
-            <w:lang w:val="lv-LV" w:eastAsia="en-GB"/>
-          </w:rPr>
-          <w:delText>ticamības intervāli</w:delText>
-        </w:r>
-        <w:r>
-          <w:rPr>
-            <w:rFonts w:ascii="Times New Roman" w:eastAsia="Times New Roman" w:hAnsi="Times New Roman" w:cs="Times New Roman"/>
-            <w:color w:val="333333"/>
-            <w:sz w:val="24"/>
-            <w:szCs w:val="24"/>
-            <w:lang w:val="lv-LV" w:eastAsia="en-GB"/>
-          </w:rPr>
-          <w:delText>, statisti</w:delText>
-        </w:r>
-        <w:r>
-          <w:rPr>
-            <w:rFonts w:ascii="Times New Roman" w:eastAsia="Times New Roman" w:hAnsi="Times New Roman" w:cs="Times New Roman"/>
-            <w:color w:val="333333"/>
-            <w:sz w:val="24"/>
-            <w:szCs w:val="24"/>
-            <w:lang w:val="lv-LV" w:eastAsia="en-GB"/>
-          </w:rPr>
-          <w:delText>skie sadalījumi un testi</w:delText>
-        </w:r>
-        <w:r>
-          <w:rPr>
-            <w:rFonts w:ascii="Times New Roman" w:eastAsia="Times New Roman" w:hAnsi="Times New Roman" w:cs="Times New Roman"/>
-            <w:color w:val="333333"/>
-            <w:sz w:val="24"/>
-            <w:szCs w:val="24"/>
-            <w:lang w:val="lv-LV" w:eastAsia="en-GB"/>
-          </w:rPr>
-          <w:delText>.</w:delText>
-        </w:r>
-      </w:del>
-    </w:p>
-    <w:p>
-      <w:pPr>
-        <w:spacing w:before="100" w:beforeAutospacing="1" w:after="100" w:afterAutospacing="1" w:line="240" w:lineRule="auto"/>
-        <w:rPr>
-          <w:del w:id="135" w:author="Dmitrijs Kašs" w:date="2020-03-10T16:55:00Z"/>
-          <w:rFonts w:ascii="Times New Roman" w:eastAsia="Times New Roman" w:hAnsi="Times New Roman" w:cs="Times New Roman"/>
-          <w:color w:val="333333"/>
-          <w:sz w:val="24"/>
-          <w:szCs w:val="24"/>
-          <w:lang w:val="lv-LV" w:eastAsia="en-GB"/>
-        </w:rPr>
-        <w:pPrChange w:id="136" w:author="Dmitrijs Kašs" w:date="2020-03-10T16:57:00Z">
-          <w:pPr>
-            <w:numPr>
-              <w:numId w:val="3"/>
-            </w:numPr>
-            <w:tabs>
-              <w:tab w:val="num" w:pos="720"/>
-            </w:tabs>
-            <w:spacing w:before="100" w:beforeAutospacing="1" w:after="100" w:afterAutospacing="1" w:line="240" w:lineRule="auto"/>
-            <w:ind w:left="720" w:hanging="360"/>
-          </w:pPr>
-        </w:pPrChange>
-      </w:pPr>
-      <w:del w:id="137" w:author="Dmitrijs Kašs" w:date="2020-03-10T16:55:00Z">
-        <w:r>
-          <w:rPr>
-            <w:rFonts w:ascii="Times New Roman" w:eastAsia="Times New Roman" w:hAnsi="Times New Roman" w:cs="Times New Roman"/>
-            <w:color w:val="333333"/>
-            <w:sz w:val="24"/>
-            <w:szCs w:val="24"/>
-            <w:lang w:val="lv-LV" w:eastAsia="en-GB"/>
-          </w:rPr>
-          <w:delText>Reproduc</w:delText>
-        </w:r>
-        <w:r>
-          <w:rPr>
-            <w:rFonts w:ascii="Times New Roman" w:eastAsia="Times New Roman" w:hAnsi="Times New Roman" w:cs="Times New Roman"/>
-            <w:color w:val="333333"/>
-            <w:sz w:val="24"/>
-            <w:szCs w:val="24"/>
-            <w:lang w:val="lv-LV" w:eastAsia="en-GB"/>
-          </w:rPr>
-          <w:delText xml:space="preserve">ējamā izpēte ar </w:delText>
-        </w:r>
-        <w:r>
-          <w:rPr>
-            <w:rFonts w:ascii="Times New Roman" w:eastAsia="Times New Roman" w:hAnsi="Times New Roman" w:cs="Times New Roman"/>
-            <w:color w:val="333333"/>
-            <w:sz w:val="24"/>
-            <w:szCs w:val="24"/>
-            <w:lang w:val="lv-LV" w:eastAsia="en-GB"/>
-          </w:rPr>
-          <w:delText>RMarkdown.</w:delText>
-        </w:r>
-      </w:del>
-    </w:p>
-    <w:p>
-      <w:pPr>
-        <w:spacing w:before="100" w:beforeAutospacing="1" w:after="100" w:afterAutospacing="1" w:line="240" w:lineRule="auto"/>
-        <w:rPr>
+          <w:del w:id="137" w:author="Dmitrijs Kašs" w:date="2020-03-10T16:55:00Z"/>
           <w:rFonts w:ascii="Times New Roman" w:eastAsia="Times New Roman" w:hAnsi="Times New Roman" w:cs="Times New Roman"/>
           <w:color w:val="333333"/>
           <w:sz w:val="24"/>
@@ -4439,30 +4329,8 @@
             <w:szCs w:val="24"/>
             <w:lang w:val="lv-LV" w:eastAsia="en-GB"/>
           </w:rPr>
-          <w:delText>A</w:delText>
-        </w:r>
-        <w:r>
-          <w:rPr>
-            <w:rFonts w:ascii="Times New Roman" w:eastAsia="Times New Roman" w:hAnsi="Times New Roman" w:cs="Times New Roman"/>
-            <w:color w:val="333333"/>
-            <w:sz w:val="24"/>
-            <w:szCs w:val="24"/>
-            <w:lang w:val="lv-LV" w:eastAsia="en-GB"/>
-          </w:rPr>
-          <w:delText>utonom</w:delText>
-        </w:r>
-        <w:r>
-          <w:rPr>
-            <w:rFonts w:ascii="Times New Roman" w:eastAsia="Times New Roman" w:hAnsi="Times New Roman" w:cs="Times New Roman"/>
-            <w:color w:val="333333"/>
-            <w:sz w:val="24"/>
-            <w:szCs w:val="24"/>
-            <w:lang w:val="lv-LV" w:eastAsia="en-GB"/>
-          </w:rPr>
-          <w:delText>ā R skriptu izpilde ieplānotajā laikā</w:delText>
-        </w:r>
-      </w:del>
-      <w:del w:id="140" w:author="Dmitrijs Kašs" w:date="2020-03-10T17:57:00Z">
+          <w:delText>Zināšanas par vispopulārākajām R paketēm</w:delText>
+        </w:r>
         <w:r>
           <w:rPr>
             <w:rFonts w:ascii="Times New Roman" w:eastAsia="Times New Roman" w:hAnsi="Times New Roman" w:cs="Times New Roman"/>
@@ -4478,6 +4346,616 @@
     <w:p>
       <w:pPr>
         <w:spacing w:before="100" w:beforeAutospacing="1" w:after="100" w:afterAutospacing="1" w:line="240" w:lineRule="auto"/>
+        <w:rPr>
+          <w:del w:id="140" w:author="Dmitrijs Kašs" w:date="2020-03-10T16:55:00Z"/>
+          <w:rFonts w:ascii="Times New Roman" w:eastAsia="Times New Roman" w:hAnsi="Times New Roman" w:cs="Times New Roman"/>
+          <w:color w:val="333333"/>
+          <w:sz w:val="24"/>
+          <w:szCs w:val="24"/>
+          <w:lang w:val="lv-LV" w:eastAsia="en-GB"/>
+        </w:rPr>
+        <w:pPrChange w:id="141" w:author="Dmitrijs Kašs" w:date="2020-03-10T16:57:00Z">
+          <w:pPr>
+            <w:numPr>
+              <w:numId w:val="3"/>
+            </w:numPr>
+            <w:tabs>
+              <w:tab w:val="num" w:pos="720"/>
+            </w:tabs>
+            <w:spacing w:before="100" w:beforeAutospacing="1" w:after="100" w:afterAutospacing="1" w:line="240" w:lineRule="auto"/>
+            <w:ind w:left="720" w:hanging="360"/>
+          </w:pPr>
+        </w:pPrChange>
+      </w:pPr>
+      <w:del w:id="142" w:author="Dmitrijs Kašs" w:date="2020-03-10T16:55:00Z">
+        <w:r>
+          <w:rPr>
+            <w:rFonts w:ascii="Times New Roman" w:eastAsia="Times New Roman" w:hAnsi="Times New Roman" w:cs="Times New Roman"/>
+            <w:color w:val="333333"/>
+            <w:sz w:val="24"/>
+            <w:szCs w:val="24"/>
+            <w:lang w:val="lv-LV" w:eastAsia="en-GB"/>
+          </w:rPr>
+          <w:delText>Datu</w:delText>
+        </w:r>
+        <w:r>
+          <w:rPr>
+            <w:rFonts w:ascii="Times New Roman" w:eastAsia="Times New Roman" w:hAnsi="Times New Roman" w:cs="Times New Roman"/>
+            <w:color w:val="333333"/>
+            <w:sz w:val="24"/>
+            <w:szCs w:val="24"/>
+            <w:lang w:val="lv-LV" w:eastAsia="en-GB"/>
+          </w:rPr>
+          <w:delText xml:space="preserve"> import</w:delText>
+        </w:r>
+        <w:r>
+          <w:rPr>
+            <w:rFonts w:ascii="Times New Roman" w:eastAsia="Times New Roman" w:hAnsi="Times New Roman" w:cs="Times New Roman"/>
+            <w:color w:val="333333"/>
+            <w:sz w:val="24"/>
+            <w:szCs w:val="24"/>
+            <w:lang w:val="lv-LV" w:eastAsia="en-GB"/>
+          </w:rPr>
+          <w:delText>s</w:delText>
+        </w:r>
+        <w:r>
+          <w:rPr>
+            <w:rFonts w:ascii="Times New Roman" w:eastAsia="Times New Roman" w:hAnsi="Times New Roman" w:cs="Times New Roman"/>
+            <w:color w:val="333333"/>
+            <w:sz w:val="24"/>
+            <w:szCs w:val="24"/>
+            <w:lang w:val="lv-LV" w:eastAsia="en-GB"/>
+          </w:rPr>
+          <w:delText xml:space="preserve"> </w:delText>
+        </w:r>
+        <w:r>
+          <w:rPr>
+            <w:rFonts w:ascii="Times New Roman" w:eastAsia="Times New Roman" w:hAnsi="Times New Roman" w:cs="Times New Roman"/>
+            <w:color w:val="333333"/>
+            <w:sz w:val="24"/>
+            <w:szCs w:val="24"/>
+            <w:lang w:val="lv-LV" w:eastAsia="en-GB"/>
+          </w:rPr>
+          <w:delText>no k</w:delText>
+        </w:r>
+        <w:r>
+          <w:rPr>
+            <w:rFonts w:ascii="Times New Roman" w:eastAsia="Times New Roman" w:hAnsi="Times New Roman" w:cs="Times New Roman"/>
+            <w:color w:val="333333"/>
+            <w:sz w:val="24"/>
+            <w:szCs w:val="24"/>
+            <w:lang w:val="lv-LV" w:eastAsia="en-GB"/>
+          </w:rPr>
+          <w:delText>onven</w:delText>
+        </w:r>
+        <w:r>
+          <w:rPr>
+            <w:rFonts w:ascii="Times New Roman" w:eastAsia="Times New Roman" w:hAnsi="Times New Roman" w:cs="Times New Roman"/>
+            <w:color w:val="333333"/>
+            <w:sz w:val="24"/>
+            <w:szCs w:val="24"/>
+            <w:lang w:val="lv-LV" w:eastAsia="en-GB"/>
+          </w:rPr>
+          <w:delText>cionāliem un nekonvencionāliem datu avotiem</w:delText>
+        </w:r>
+        <w:r>
+          <w:rPr>
+            <w:rFonts w:ascii="Times New Roman" w:eastAsia="Times New Roman" w:hAnsi="Times New Roman" w:cs="Times New Roman"/>
+            <w:color w:val="333333"/>
+            <w:sz w:val="24"/>
+            <w:szCs w:val="24"/>
+            <w:lang w:val="lv-LV" w:eastAsia="en-GB"/>
+          </w:rPr>
+          <w:delText xml:space="preserve">, </w:delText>
+        </w:r>
+        <w:r>
+          <w:rPr>
+            <w:rFonts w:ascii="Times New Roman" w:eastAsia="Times New Roman" w:hAnsi="Times New Roman" w:cs="Times New Roman"/>
+            <w:color w:val="333333"/>
+            <w:sz w:val="24"/>
+            <w:szCs w:val="24"/>
+            <w:lang w:val="lv-LV" w:eastAsia="en-GB"/>
+          </w:rPr>
+          <w:delText xml:space="preserve">tostarp </w:delText>
+        </w:r>
+        <w:r>
+          <w:rPr>
+            <w:rFonts w:ascii="Times New Roman" w:eastAsia="Times New Roman" w:hAnsi="Times New Roman" w:cs="Times New Roman"/>
+            <w:color w:val="333333"/>
+            <w:sz w:val="24"/>
+            <w:szCs w:val="24"/>
+            <w:lang w:val="lv-LV" w:eastAsia="en-GB"/>
+          </w:rPr>
+          <w:delText>SQL dat</w:delText>
+        </w:r>
+        <w:r>
+          <w:rPr>
+            <w:rFonts w:ascii="Times New Roman" w:eastAsia="Times New Roman" w:hAnsi="Times New Roman" w:cs="Times New Roman"/>
+            <w:color w:val="333333"/>
+            <w:sz w:val="24"/>
+            <w:szCs w:val="24"/>
+            <w:lang w:val="lv-LV" w:eastAsia="en-GB"/>
+          </w:rPr>
+          <w:delText>ubāzes un rasmošanas</w:delText>
+        </w:r>
+        <w:r>
+          <w:rPr>
+            <w:rFonts w:ascii="Times New Roman" w:eastAsia="Times New Roman" w:hAnsi="Times New Roman" w:cs="Times New Roman"/>
+            <w:color w:val="333333"/>
+            <w:sz w:val="24"/>
+            <w:szCs w:val="24"/>
+            <w:lang w:val="lv-LV" w:eastAsia="en-GB"/>
+          </w:rPr>
+          <w:delText>.</w:delText>
+        </w:r>
+      </w:del>
+    </w:p>
+    <w:p>
+      <w:pPr>
+        <w:spacing w:before="100" w:beforeAutospacing="1" w:after="100" w:afterAutospacing="1" w:line="240" w:lineRule="auto"/>
+        <w:rPr>
+          <w:del w:id="143" w:author="Dmitrijs Kašs" w:date="2020-03-10T16:55:00Z"/>
+          <w:rFonts w:ascii="Times New Roman" w:eastAsia="Times New Roman" w:hAnsi="Times New Roman" w:cs="Times New Roman"/>
+          <w:color w:val="333333"/>
+          <w:sz w:val="24"/>
+          <w:szCs w:val="24"/>
+          <w:lang w:val="lv-LV" w:eastAsia="en-GB"/>
+        </w:rPr>
+        <w:pPrChange w:id="144" w:author="Dmitrijs Kašs" w:date="2020-03-10T16:57:00Z">
+          <w:pPr>
+            <w:numPr>
+              <w:numId w:val="3"/>
+            </w:numPr>
+            <w:tabs>
+              <w:tab w:val="num" w:pos="720"/>
+            </w:tabs>
+            <w:spacing w:before="100" w:beforeAutospacing="1" w:after="100" w:afterAutospacing="1" w:line="240" w:lineRule="auto"/>
+            <w:ind w:left="720" w:hanging="360"/>
+          </w:pPr>
+        </w:pPrChange>
+      </w:pPr>
+      <w:del w:id="145" w:author="Dmitrijs Kašs" w:date="2020-03-10T16:55:00Z">
+        <w:r>
+          <w:rPr>
+            <w:rFonts w:ascii="Times New Roman" w:eastAsia="Times New Roman" w:hAnsi="Times New Roman" w:cs="Times New Roman"/>
+            <w:color w:val="333333"/>
+            <w:sz w:val="24"/>
+            <w:szCs w:val="24"/>
+            <w:lang w:val="lv-LV" w:eastAsia="en-GB"/>
+          </w:rPr>
+          <w:delText>Dat</w:delText>
+        </w:r>
+        <w:r>
+          <w:rPr>
+            <w:rFonts w:ascii="Times New Roman" w:eastAsia="Times New Roman" w:hAnsi="Times New Roman" w:cs="Times New Roman"/>
+            <w:color w:val="333333"/>
+            <w:sz w:val="24"/>
+            <w:szCs w:val="24"/>
+            <w:lang w:val="lv-LV" w:eastAsia="en-GB"/>
+          </w:rPr>
+          <w:delText>u attīrīšana</w:delText>
+        </w:r>
+        <w:r>
+          <w:rPr>
+            <w:rFonts w:ascii="Times New Roman" w:eastAsia="Times New Roman" w:hAnsi="Times New Roman" w:cs="Times New Roman"/>
+            <w:color w:val="333333"/>
+            <w:sz w:val="24"/>
+            <w:szCs w:val="24"/>
+            <w:lang w:val="lv-LV" w:eastAsia="en-GB"/>
+          </w:rPr>
+          <w:delText>.</w:delText>
+        </w:r>
+      </w:del>
+    </w:p>
+    <w:p>
+      <w:pPr>
+        <w:spacing w:before="100" w:beforeAutospacing="1" w:after="100" w:afterAutospacing="1" w:line="240" w:lineRule="auto"/>
+        <w:rPr>
+          <w:del w:id="146" w:author="Dmitrijs Kašs" w:date="2020-03-10T16:55:00Z"/>
+          <w:rFonts w:ascii="Times New Roman" w:eastAsia="Times New Roman" w:hAnsi="Times New Roman" w:cs="Times New Roman"/>
+          <w:color w:val="333333"/>
+          <w:sz w:val="24"/>
+          <w:szCs w:val="24"/>
+          <w:lang w:val="lv-LV" w:eastAsia="en-GB"/>
+        </w:rPr>
+        <w:pPrChange w:id="147" w:author="Dmitrijs Kašs" w:date="2020-03-10T16:57:00Z">
+          <w:pPr>
+            <w:numPr>
+              <w:numId w:val="3"/>
+            </w:numPr>
+            <w:tabs>
+              <w:tab w:val="num" w:pos="720"/>
+            </w:tabs>
+            <w:spacing w:before="100" w:beforeAutospacing="1" w:after="100" w:afterAutospacing="1" w:line="240" w:lineRule="auto"/>
+            <w:ind w:left="720" w:hanging="360"/>
+          </w:pPr>
+        </w:pPrChange>
+      </w:pPr>
+      <w:del w:id="148" w:author="Dmitrijs Kašs" w:date="2020-03-10T16:55:00Z">
+        <w:r>
+          <w:rPr>
+            <w:rFonts w:ascii="Times New Roman" w:eastAsia="Times New Roman" w:hAnsi="Times New Roman" w:cs="Times New Roman"/>
+            <w:color w:val="333333"/>
+            <w:sz w:val="24"/>
+            <w:szCs w:val="24"/>
+            <w:lang w:val="lv-LV" w:eastAsia="en-GB"/>
+          </w:rPr>
+          <w:delText>Tab</w:delText>
+        </w:r>
+        <w:r>
+          <w:rPr>
+            <w:rFonts w:ascii="Times New Roman" w:eastAsia="Times New Roman" w:hAnsi="Times New Roman" w:cs="Times New Roman"/>
+            <w:color w:val="333333"/>
+            <w:sz w:val="24"/>
+            <w:szCs w:val="24"/>
+            <w:lang w:val="lv-LV" w:eastAsia="en-GB"/>
+          </w:rPr>
+          <w:delText>u</w:delText>
+        </w:r>
+        <w:r>
+          <w:rPr>
+            <w:rFonts w:ascii="Times New Roman" w:eastAsia="Times New Roman" w:hAnsi="Times New Roman" w:cs="Times New Roman"/>
+            <w:color w:val="333333"/>
+            <w:sz w:val="24"/>
+            <w:szCs w:val="24"/>
+            <w:lang w:val="lv-LV" w:eastAsia="en-GB"/>
+          </w:rPr>
+          <w:delText>l</w:delText>
+        </w:r>
+        <w:r>
+          <w:rPr>
+            <w:rFonts w:ascii="Times New Roman" w:eastAsia="Times New Roman" w:hAnsi="Times New Roman" w:cs="Times New Roman"/>
+            <w:color w:val="333333"/>
+            <w:sz w:val="24"/>
+            <w:szCs w:val="24"/>
+            <w:lang w:val="lv-LV" w:eastAsia="en-GB"/>
+          </w:rPr>
+          <w:delText>u</w:delText>
+        </w:r>
+        <w:r>
+          <w:rPr>
+            <w:rFonts w:ascii="Times New Roman" w:eastAsia="Times New Roman" w:hAnsi="Times New Roman" w:cs="Times New Roman"/>
+            <w:color w:val="333333"/>
+            <w:sz w:val="24"/>
+            <w:szCs w:val="24"/>
+            <w:lang w:val="lv-LV" w:eastAsia="en-GB"/>
+          </w:rPr>
+          <w:delText xml:space="preserve"> manipul</w:delText>
+        </w:r>
+        <w:r>
+          <w:rPr>
+            <w:rFonts w:ascii="Times New Roman" w:eastAsia="Times New Roman" w:hAnsi="Times New Roman" w:cs="Times New Roman"/>
+            <w:color w:val="333333"/>
+            <w:sz w:val="24"/>
+            <w:szCs w:val="24"/>
+            <w:lang w:val="lv-LV" w:eastAsia="en-GB"/>
+          </w:rPr>
+          <w:delText>ācijas un savienojumi</w:delText>
+        </w:r>
+        <w:r>
+          <w:rPr>
+            <w:rFonts w:ascii="Times New Roman" w:eastAsia="Times New Roman" w:hAnsi="Times New Roman" w:cs="Times New Roman"/>
+            <w:color w:val="333333"/>
+            <w:sz w:val="24"/>
+            <w:szCs w:val="24"/>
+            <w:lang w:val="lv-LV" w:eastAsia="en-GB"/>
+          </w:rPr>
+          <w:delText>.</w:delText>
+        </w:r>
+      </w:del>
+    </w:p>
+    <w:p>
+      <w:pPr>
+        <w:spacing w:before="100" w:beforeAutospacing="1" w:after="100" w:afterAutospacing="1" w:line="240" w:lineRule="auto"/>
+        <w:rPr>
+          <w:del w:id="149" w:author="Dmitrijs Kašs" w:date="2020-03-10T16:55:00Z"/>
+          <w:rFonts w:ascii="Times New Roman" w:eastAsia="Times New Roman" w:hAnsi="Times New Roman" w:cs="Times New Roman"/>
+          <w:color w:val="333333"/>
+          <w:sz w:val="24"/>
+          <w:szCs w:val="24"/>
+          <w:lang w:val="lv-LV" w:eastAsia="en-GB"/>
+        </w:rPr>
+        <w:pPrChange w:id="150" w:author="Dmitrijs Kašs" w:date="2020-03-10T16:57:00Z">
+          <w:pPr>
+            <w:numPr>
+              <w:numId w:val="3"/>
+            </w:numPr>
+            <w:tabs>
+              <w:tab w:val="num" w:pos="720"/>
+            </w:tabs>
+            <w:spacing w:before="100" w:beforeAutospacing="1" w:after="100" w:afterAutospacing="1" w:line="240" w:lineRule="auto"/>
+            <w:ind w:left="720" w:hanging="360"/>
+          </w:pPr>
+        </w:pPrChange>
+      </w:pPr>
+      <w:del w:id="151" w:author="Dmitrijs Kašs" w:date="2020-03-10T16:55:00Z">
+        <w:r>
+          <w:rPr>
+            <w:rFonts w:ascii="Times New Roman" w:eastAsia="Times New Roman" w:hAnsi="Times New Roman" w:cs="Times New Roman"/>
+            <w:color w:val="333333"/>
+            <w:sz w:val="24"/>
+            <w:szCs w:val="24"/>
+            <w:lang w:val="lv-LV" w:eastAsia="en-GB"/>
+          </w:rPr>
+          <w:delText>Elegant</w:delText>
+        </w:r>
+        <w:r>
+          <w:rPr>
+            <w:rFonts w:ascii="Times New Roman" w:eastAsia="Times New Roman" w:hAnsi="Times New Roman" w:cs="Times New Roman"/>
+            <w:color w:val="333333"/>
+            <w:sz w:val="24"/>
+            <w:szCs w:val="24"/>
+            <w:lang w:val="lv-LV" w:eastAsia="en-GB"/>
+          </w:rPr>
+          <w:delText>a</w:delText>
+        </w:r>
+        <w:r>
+          <w:rPr>
+            <w:rFonts w:ascii="Times New Roman" w:eastAsia="Times New Roman" w:hAnsi="Times New Roman" w:cs="Times New Roman"/>
+            <w:color w:val="333333"/>
+            <w:sz w:val="24"/>
+            <w:szCs w:val="24"/>
+            <w:lang w:val="lv-LV" w:eastAsia="en-GB"/>
+          </w:rPr>
+          <w:delText xml:space="preserve"> vi</w:delText>
+        </w:r>
+        <w:r>
+          <w:rPr>
+            <w:rFonts w:ascii="Times New Roman" w:eastAsia="Times New Roman" w:hAnsi="Times New Roman" w:cs="Times New Roman"/>
+            <w:color w:val="333333"/>
+            <w:sz w:val="24"/>
+            <w:szCs w:val="24"/>
+            <w:lang w:val="lv-LV" w:eastAsia="en-GB"/>
+          </w:rPr>
+          <w:delText>z</w:delText>
+        </w:r>
+        <w:r>
+          <w:rPr>
+            <w:rFonts w:ascii="Times New Roman" w:eastAsia="Times New Roman" w:hAnsi="Times New Roman" w:cs="Times New Roman"/>
+            <w:color w:val="333333"/>
+            <w:sz w:val="24"/>
+            <w:szCs w:val="24"/>
+            <w:lang w:val="lv-LV" w:eastAsia="en-GB"/>
+          </w:rPr>
+          <w:delText>ualiz</w:delText>
+        </w:r>
+        <w:r>
+          <w:rPr>
+            <w:rFonts w:ascii="Times New Roman" w:eastAsia="Times New Roman" w:hAnsi="Times New Roman" w:cs="Times New Roman"/>
+            <w:color w:val="333333"/>
+            <w:sz w:val="24"/>
+            <w:szCs w:val="24"/>
+            <w:lang w:val="lv-LV" w:eastAsia="en-GB"/>
+          </w:rPr>
+          <w:delText>ācija</w:delText>
+        </w:r>
+        <w:r>
+          <w:rPr>
+            <w:rFonts w:ascii="Times New Roman" w:eastAsia="Times New Roman" w:hAnsi="Times New Roman" w:cs="Times New Roman"/>
+            <w:color w:val="333333"/>
+            <w:sz w:val="24"/>
+            <w:szCs w:val="24"/>
+            <w:lang w:val="lv-LV" w:eastAsia="en-GB"/>
+          </w:rPr>
+          <w:delText>.</w:delText>
+        </w:r>
+      </w:del>
+    </w:p>
+    <w:p>
+      <w:pPr>
+        <w:spacing w:before="100" w:beforeAutospacing="1" w:after="100" w:afterAutospacing="1" w:line="240" w:lineRule="auto"/>
+        <w:rPr>
+          <w:del w:id="152" w:author="Dmitrijs Kašs" w:date="2020-03-10T16:55:00Z"/>
+          <w:rFonts w:ascii="Times New Roman" w:eastAsia="Times New Roman" w:hAnsi="Times New Roman" w:cs="Times New Roman"/>
+          <w:color w:val="333333"/>
+          <w:sz w:val="24"/>
+          <w:szCs w:val="24"/>
+          <w:lang w:val="lv-LV" w:eastAsia="en-GB"/>
+        </w:rPr>
+        <w:pPrChange w:id="153" w:author="Dmitrijs Kašs" w:date="2020-03-10T16:57:00Z">
+          <w:pPr>
+            <w:numPr>
+              <w:numId w:val="3"/>
+            </w:numPr>
+            <w:tabs>
+              <w:tab w:val="num" w:pos="720"/>
+            </w:tabs>
+            <w:spacing w:before="100" w:beforeAutospacing="1" w:after="100" w:afterAutospacing="1" w:line="240" w:lineRule="auto"/>
+            <w:ind w:left="720" w:hanging="360"/>
+          </w:pPr>
+        </w:pPrChange>
+      </w:pPr>
+      <w:del w:id="154" w:author="Dmitrijs Kašs" w:date="2020-03-10T16:55:00Z">
+        <w:r>
+          <w:rPr>
+            <w:rFonts w:ascii="Times New Roman" w:eastAsia="Times New Roman" w:hAnsi="Times New Roman" w:cs="Times New Roman"/>
+            <w:color w:val="333333"/>
+            <w:sz w:val="24"/>
+            <w:szCs w:val="24"/>
+            <w:lang w:val="lv-LV" w:eastAsia="en-GB"/>
+          </w:rPr>
+          <w:delText>Aprakstošā statistika</w:delText>
+        </w:r>
+        <w:r>
+          <w:rPr>
+            <w:rFonts w:ascii="Times New Roman" w:eastAsia="Times New Roman" w:hAnsi="Times New Roman" w:cs="Times New Roman"/>
+            <w:color w:val="333333"/>
+            <w:sz w:val="24"/>
+            <w:szCs w:val="24"/>
+            <w:lang w:val="lv-LV" w:eastAsia="en-GB"/>
+          </w:rPr>
+          <w:delText xml:space="preserve">, </w:delText>
+        </w:r>
+        <w:r>
+          <w:rPr>
+            <w:rFonts w:ascii="Times New Roman" w:eastAsia="Times New Roman" w:hAnsi="Times New Roman" w:cs="Times New Roman"/>
+            <w:color w:val="333333"/>
+            <w:sz w:val="24"/>
+            <w:szCs w:val="24"/>
+            <w:lang w:val="lv-LV" w:eastAsia="en-GB"/>
+          </w:rPr>
+          <w:delText>ticamības intervāli</w:delText>
+        </w:r>
+        <w:r>
+          <w:rPr>
+            <w:rFonts w:ascii="Times New Roman" w:eastAsia="Times New Roman" w:hAnsi="Times New Roman" w:cs="Times New Roman"/>
+            <w:color w:val="333333"/>
+            <w:sz w:val="24"/>
+            <w:szCs w:val="24"/>
+            <w:lang w:val="lv-LV" w:eastAsia="en-GB"/>
+          </w:rPr>
+          <w:delText>, statisti</w:delText>
+        </w:r>
+        <w:r>
+          <w:rPr>
+            <w:rFonts w:ascii="Times New Roman" w:eastAsia="Times New Roman" w:hAnsi="Times New Roman" w:cs="Times New Roman"/>
+            <w:color w:val="333333"/>
+            <w:sz w:val="24"/>
+            <w:szCs w:val="24"/>
+            <w:lang w:val="lv-LV" w:eastAsia="en-GB"/>
+          </w:rPr>
+          <w:delText>skie sadalījumi un testi</w:delText>
+        </w:r>
+        <w:r>
+          <w:rPr>
+            <w:rFonts w:ascii="Times New Roman" w:eastAsia="Times New Roman" w:hAnsi="Times New Roman" w:cs="Times New Roman"/>
+            <w:color w:val="333333"/>
+            <w:sz w:val="24"/>
+            <w:szCs w:val="24"/>
+            <w:lang w:val="lv-LV" w:eastAsia="en-GB"/>
+          </w:rPr>
+          <w:delText>.</w:delText>
+        </w:r>
+      </w:del>
+    </w:p>
+    <w:p>
+      <w:pPr>
+        <w:spacing w:before="100" w:beforeAutospacing="1" w:after="100" w:afterAutospacing="1" w:line="240" w:lineRule="auto"/>
+        <w:rPr>
+          <w:del w:id="155" w:author="Dmitrijs Kašs" w:date="2020-03-10T16:55:00Z"/>
+          <w:rFonts w:ascii="Times New Roman" w:eastAsia="Times New Roman" w:hAnsi="Times New Roman" w:cs="Times New Roman"/>
+          <w:color w:val="333333"/>
+          <w:sz w:val="24"/>
+          <w:szCs w:val="24"/>
+          <w:lang w:val="lv-LV" w:eastAsia="en-GB"/>
+        </w:rPr>
+        <w:pPrChange w:id="156" w:author="Dmitrijs Kašs" w:date="2020-03-10T16:57:00Z">
+          <w:pPr>
+            <w:numPr>
+              <w:numId w:val="3"/>
+            </w:numPr>
+            <w:tabs>
+              <w:tab w:val="num" w:pos="720"/>
+            </w:tabs>
+            <w:spacing w:before="100" w:beforeAutospacing="1" w:after="100" w:afterAutospacing="1" w:line="240" w:lineRule="auto"/>
+            <w:ind w:left="720" w:hanging="360"/>
+          </w:pPr>
+        </w:pPrChange>
+      </w:pPr>
+      <w:del w:id="157" w:author="Dmitrijs Kašs" w:date="2020-03-10T16:55:00Z">
+        <w:r>
+          <w:rPr>
+            <w:rFonts w:ascii="Times New Roman" w:eastAsia="Times New Roman" w:hAnsi="Times New Roman" w:cs="Times New Roman"/>
+            <w:color w:val="333333"/>
+            <w:sz w:val="24"/>
+            <w:szCs w:val="24"/>
+            <w:lang w:val="lv-LV" w:eastAsia="en-GB"/>
+          </w:rPr>
+          <w:delText>Reproduc</w:delText>
+        </w:r>
+        <w:r>
+          <w:rPr>
+            <w:rFonts w:ascii="Times New Roman" w:eastAsia="Times New Roman" w:hAnsi="Times New Roman" w:cs="Times New Roman"/>
+            <w:color w:val="333333"/>
+            <w:sz w:val="24"/>
+            <w:szCs w:val="24"/>
+            <w:lang w:val="lv-LV" w:eastAsia="en-GB"/>
+          </w:rPr>
+          <w:delText xml:space="preserve">ējamā izpēte ar </w:delText>
+        </w:r>
+        <w:r>
+          <w:rPr>
+            <w:rFonts w:ascii="Times New Roman" w:eastAsia="Times New Roman" w:hAnsi="Times New Roman" w:cs="Times New Roman"/>
+            <w:color w:val="333333"/>
+            <w:sz w:val="24"/>
+            <w:szCs w:val="24"/>
+            <w:lang w:val="lv-LV" w:eastAsia="en-GB"/>
+          </w:rPr>
+          <w:delText>RMarkdown.</w:delText>
+        </w:r>
+      </w:del>
+    </w:p>
+    <w:p>
+      <w:pPr>
+        <w:spacing w:before="100" w:beforeAutospacing="1" w:after="100" w:afterAutospacing="1" w:line="240" w:lineRule="auto"/>
+        <w:rPr>
+          <w:rFonts w:ascii="Times New Roman" w:eastAsia="Times New Roman" w:hAnsi="Times New Roman" w:cs="Times New Roman"/>
+          <w:color w:val="333333"/>
+          <w:sz w:val="24"/>
+          <w:szCs w:val="24"/>
+          <w:lang w:val="lv-LV" w:eastAsia="en-GB"/>
+        </w:rPr>
+        <w:pPrChange w:id="158" w:author="Dmitrijs Kašs" w:date="2020-03-10T16:57:00Z">
+          <w:pPr>
+            <w:numPr>
+              <w:numId w:val="3"/>
+            </w:numPr>
+            <w:tabs>
+              <w:tab w:val="num" w:pos="720"/>
+            </w:tabs>
+            <w:spacing w:before="100" w:beforeAutospacing="1" w:after="100" w:afterAutospacing="1" w:line="240" w:lineRule="auto"/>
+            <w:ind w:left="720" w:hanging="360"/>
+          </w:pPr>
+        </w:pPrChange>
+      </w:pPr>
+      <w:del w:id="159" w:author="Dmitrijs Kašs" w:date="2020-03-10T16:55:00Z">
+        <w:r>
+          <w:rPr>
+            <w:rFonts w:ascii="Times New Roman" w:eastAsia="Times New Roman" w:hAnsi="Times New Roman" w:cs="Times New Roman"/>
+            <w:color w:val="333333"/>
+            <w:sz w:val="24"/>
+            <w:szCs w:val="24"/>
+            <w:lang w:val="lv-LV" w:eastAsia="en-GB"/>
+          </w:rPr>
+          <w:delText>A</w:delText>
+        </w:r>
+        <w:r>
+          <w:rPr>
+            <w:rFonts w:ascii="Times New Roman" w:eastAsia="Times New Roman" w:hAnsi="Times New Roman" w:cs="Times New Roman"/>
+            <w:color w:val="333333"/>
+            <w:sz w:val="24"/>
+            <w:szCs w:val="24"/>
+            <w:lang w:val="lv-LV" w:eastAsia="en-GB"/>
+          </w:rPr>
+          <w:delText>utonom</w:delText>
+        </w:r>
+        <w:r>
+          <w:rPr>
+            <w:rFonts w:ascii="Times New Roman" w:eastAsia="Times New Roman" w:hAnsi="Times New Roman" w:cs="Times New Roman"/>
+            <w:color w:val="333333"/>
+            <w:sz w:val="24"/>
+            <w:szCs w:val="24"/>
+            <w:lang w:val="lv-LV" w:eastAsia="en-GB"/>
+          </w:rPr>
+          <w:delText>ā R skriptu izpilde ieplānotajā laikā</w:delText>
+        </w:r>
+      </w:del>
+      <w:del w:id="160" w:author="Dmitrijs Kašs" w:date="2020-03-10T17:57:00Z">
+        <w:r>
+          <w:rPr>
+            <w:rFonts w:ascii="Times New Roman" w:eastAsia="Times New Roman" w:hAnsi="Times New Roman" w:cs="Times New Roman"/>
+            <w:color w:val="333333"/>
+            <w:sz w:val="24"/>
+            <w:szCs w:val="24"/>
+            <w:lang w:val="lv-LV" w:eastAsia="en-GB"/>
+          </w:rPr>
+          <w:delText>.</w:delText>
+        </w:r>
+      </w:del>
+    </w:p>
+    <w:p>
+      <w:pPr>
+        <w:spacing w:before="100" w:beforeAutospacing="1" w:after="0" w:line="240" w:lineRule="auto"/>
         <w:outlineLvl w:val="2"/>
         <w:rPr>
           <w:rFonts w:ascii="Times New Roman" w:eastAsia="Times New Roman" w:hAnsi="Times New Roman" w:cs="Times New Roman"/>
@@ -4488,6 +4966,12 @@
           <w:szCs w:val="24"/>
           <w:lang w:val="lv-LV" w:eastAsia="en-GB"/>
         </w:rPr>
+        <w:pPrChange w:id="161" w:author="Dmitrijs Kašs" w:date="2020-03-11T13:32:00Z">
+          <w:pPr>
+            <w:spacing w:before="100" w:beforeAutospacing="1" w:after="100" w:afterAutospacing="1" w:line="240" w:lineRule="auto"/>
+            <w:outlineLvl w:val="2"/>
+          </w:pPr>
+        </w:pPrChange>
       </w:pPr>
       <w:r>
         <w:rPr>
@@ -4516,33 +5000,121 @@
     </w:p>
     <w:p>
       <w:pPr>
-        <w:spacing w:before="100" w:beforeAutospacing="1" w:after="100" w:afterAutospacing="1" w:line="240" w:lineRule="auto"/>
-        <w:rPr>
-          <w:rFonts w:ascii="Times New Roman" w:eastAsia="Times New Roman" w:hAnsi="Times New Roman" w:cs="Times New Roman"/>
-          <w:color w:val="333333"/>
-          <w:sz w:val="24"/>
-          <w:szCs w:val="24"/>
-          <w:lang w:val="lv-LV" w:eastAsia="en-GB"/>
-        </w:rPr>
-        <w:pPrChange w:id="141" w:author="Dmitrijs Kašs" w:date="2020-03-10T17:58:00Z">
+        <w:spacing w:after="100" w:afterAutospacing="1" w:line="240" w:lineRule="auto"/>
+        <w:rPr>
+          <w:rFonts w:ascii="Times New Roman" w:eastAsia="Times New Roman" w:hAnsi="Times New Roman" w:cs="Times New Roman"/>
+          <w:color w:val="333333"/>
+          <w:sz w:val="24"/>
+          <w:szCs w:val="24"/>
+          <w:lang w:val="lv-LV" w:eastAsia="en-GB"/>
+        </w:rPr>
+        <w:pPrChange w:id="162" w:author="Dmitrijs Kašs" w:date="2020-03-11T13:32:00Z">
           <w:pPr>
             <w:spacing w:before="225" w:after="375" w:line="240" w:lineRule="auto"/>
           </w:pPr>
         </w:pPrChange>
       </w:pPr>
-      <w:ins w:id="142" w:author="Dmitrijs Kašs" w:date="2020-03-10T17:58:00Z">
-        <w:r>
-          <w:rPr>
-            <w:rFonts w:ascii="Times New Roman" w:eastAsia="Times New Roman" w:hAnsi="Times New Roman" w:cs="Times New Roman"/>
-            <w:color w:val="333333"/>
-            <w:sz w:val="24"/>
-            <w:szCs w:val="24"/>
-            <w:lang w:val="lv-LV" w:eastAsia="en-GB"/>
-          </w:rPr>
-          <w:t>R ir ļoti populāra, bezmaksas atklāta pirmkoda programmēšanas valoda un vide, kas, līdz ar Python, ir kļuvusi par nozares standartu datu analīzei un mašīnmācīšanai. R un RStudio kopā piedāvā lieliskus instrumentus plašam biznesa un akadēmisko vajadzību klāstam no izpētes datu analīzes, reproducējamās izpētes, statistikas un mašīnmācīšanās līdz interaktīvu atskaišu sastādīšanai un tīmekļa aplikācijām.</w:t>
+      <w:ins w:id="163" w:author="Dmitrijs Kašs" w:date="2020-03-10T17:58:00Z">
+        <w:r>
+          <w:rPr>
+            <w:rFonts w:ascii="Times New Roman" w:eastAsia="Times New Roman" w:hAnsi="Times New Roman" w:cs="Times New Roman"/>
+            <w:color w:val="333333"/>
+            <w:sz w:val="24"/>
+            <w:szCs w:val="24"/>
+            <w:lang w:val="lv-LV" w:eastAsia="en-GB"/>
+          </w:rPr>
+          <w:t xml:space="preserve">R ir ļoti populāra, bezmaksas atklāta pirmkoda programmēšanas valoda un vide, kas, līdz ar </w:t>
+        </w:r>
+        <w:proofErr w:type="spellStart"/>
+        <w:r>
+          <w:rPr>
+            <w:rFonts w:ascii="Times New Roman" w:eastAsia="Times New Roman" w:hAnsi="Times New Roman" w:cs="Times New Roman"/>
+            <w:color w:val="333333"/>
+            <w:sz w:val="24"/>
+            <w:szCs w:val="24"/>
+            <w:lang w:val="lv-LV" w:eastAsia="en-GB"/>
+          </w:rPr>
+          <w:t>Python</w:t>
+        </w:r>
+        <w:proofErr w:type="spellEnd"/>
+        <w:r>
+          <w:rPr>
+            <w:rFonts w:ascii="Times New Roman" w:eastAsia="Times New Roman" w:hAnsi="Times New Roman" w:cs="Times New Roman"/>
+            <w:color w:val="333333"/>
+            <w:sz w:val="24"/>
+            <w:szCs w:val="24"/>
+            <w:lang w:val="lv-LV" w:eastAsia="en-GB"/>
+          </w:rPr>
+          <w:t xml:space="preserve">, ir kļuvusi par nozares standartu datu analīzei un </w:t>
+        </w:r>
+        <w:proofErr w:type="spellStart"/>
+        <w:r>
+          <w:rPr>
+            <w:rFonts w:ascii="Times New Roman" w:eastAsia="Times New Roman" w:hAnsi="Times New Roman" w:cs="Times New Roman"/>
+            <w:color w:val="333333"/>
+            <w:sz w:val="24"/>
+            <w:szCs w:val="24"/>
+            <w:lang w:val="lv-LV" w:eastAsia="en-GB"/>
+          </w:rPr>
+          <w:t>mašīnmācīšanai</w:t>
+        </w:r>
+        <w:proofErr w:type="spellEnd"/>
+        <w:r>
+          <w:rPr>
+            <w:rFonts w:ascii="Times New Roman" w:eastAsia="Times New Roman" w:hAnsi="Times New Roman" w:cs="Times New Roman"/>
+            <w:color w:val="333333"/>
+            <w:sz w:val="24"/>
+            <w:szCs w:val="24"/>
+            <w:lang w:val="lv-LV" w:eastAsia="en-GB"/>
+          </w:rPr>
+          <w:t xml:space="preserve">. R un </w:t>
+        </w:r>
+        <w:proofErr w:type="spellStart"/>
+        <w:r>
+          <w:rPr>
+            <w:rFonts w:ascii="Times New Roman" w:eastAsia="Times New Roman" w:hAnsi="Times New Roman" w:cs="Times New Roman"/>
+            <w:color w:val="333333"/>
+            <w:sz w:val="24"/>
+            <w:szCs w:val="24"/>
+            <w:lang w:val="lv-LV" w:eastAsia="en-GB"/>
+          </w:rPr>
+          <w:t>RStudio</w:t>
+        </w:r>
+        <w:proofErr w:type="spellEnd"/>
+        <w:r>
+          <w:rPr>
+            <w:rFonts w:ascii="Times New Roman" w:eastAsia="Times New Roman" w:hAnsi="Times New Roman" w:cs="Times New Roman"/>
+            <w:color w:val="333333"/>
+            <w:sz w:val="24"/>
+            <w:szCs w:val="24"/>
+            <w:lang w:val="lv-LV" w:eastAsia="en-GB"/>
+          </w:rPr>
+          <w:t xml:space="preserve"> kopā piedāvā lieliskus instrumentus plašam biznesa un akadēmisko vajadzību klāstam no izpētes datu analīzes, reproducējamās izpētes, statistikas un </w:t>
+        </w:r>
+        <w:proofErr w:type="spellStart"/>
+        <w:r>
+          <w:rPr>
+            <w:rFonts w:ascii="Times New Roman" w:eastAsia="Times New Roman" w:hAnsi="Times New Roman" w:cs="Times New Roman"/>
+            <w:color w:val="333333"/>
+            <w:sz w:val="24"/>
+            <w:szCs w:val="24"/>
+            <w:lang w:val="lv-LV" w:eastAsia="en-GB"/>
+          </w:rPr>
+          <w:t>mašīnmācīšanās</w:t>
+        </w:r>
+        <w:proofErr w:type="spellEnd"/>
+        <w:r>
+          <w:rPr>
+            <w:rFonts w:ascii="Times New Roman" w:eastAsia="Times New Roman" w:hAnsi="Times New Roman" w:cs="Times New Roman"/>
+            <w:color w:val="333333"/>
+            <w:sz w:val="24"/>
+            <w:szCs w:val="24"/>
+            <w:lang w:val="lv-LV" w:eastAsia="en-GB"/>
+          </w:rPr>
+          <w:t xml:space="preserve"> līdz interaktīvu atskaišu sastādīšanai un tīmekļa aplikācijām.</w:t>
         </w:r>
       </w:ins>
-      <w:del w:id="143" w:author="Dmitrijs Kašs" w:date="2020-03-10T17:58:00Z">
+      <w:del w:id="164" w:author="Dmitrijs Kašs" w:date="2020-03-10T17:58:00Z">
         <w:r>
           <w:rPr>
             <w:rFonts w:ascii="Times New Roman" w:eastAsia="Times New Roman" w:hAnsi="Times New Roman" w:cs="Times New Roman"/>
@@ -4564,8 +5136,8 @@
           <w:delText xml:space="preserve">r </w:delText>
         </w:r>
       </w:del>
-      <w:ins w:id="144" w:author="Dmitrijs Kašs" w:date="2020-03-10T16:57:00Z">
-        <w:del w:id="145" w:author="Dmitrijs Kašs" w:date="2020-03-10T17:58:00Z">
+      <w:ins w:id="165" w:author="Dmitrijs Kašs" w:date="2020-03-10T16:57:00Z">
+        <w:del w:id="166" w:author="Dmitrijs Kašs" w:date="2020-03-10T17:58:00Z">
           <w:r>
             <w:rPr>
               <w:rFonts w:ascii="Times New Roman" w:eastAsia="Times New Roman" w:hAnsi="Times New Roman" w:cs="Times New Roman"/>
@@ -4578,7 +5150,7 @@
           </w:r>
         </w:del>
       </w:ins>
-      <w:del w:id="146" w:author="Dmitrijs Kašs" w:date="2020-03-10T17:58:00Z">
+      <w:del w:id="167" w:author="Dmitrijs Kašs" w:date="2020-03-10T17:58:00Z">
         <w:r>
           <w:rPr>
             <w:rFonts w:ascii="Times New Roman" w:eastAsia="Times New Roman" w:hAnsi="Times New Roman" w:cs="Times New Roman"/>
@@ -4670,7 +5242,7 @@
           <w:delText xml:space="preserve">kopā piedāvā lieliskus instrumentus plašam biznesa un akadēmisko vajadzību klāstam no </w:delText>
         </w:r>
       </w:del>
-      <w:del w:id="147" w:author="Dmitrijs Kašs" w:date="2020-03-10T17:57:00Z">
+      <w:del w:id="168" w:author="Dmitrijs Kašs" w:date="2020-03-10T17:57:00Z">
         <w:r>
           <w:rPr>
             <w:rFonts w:ascii="Times New Roman" w:eastAsia="Times New Roman" w:hAnsi="Times New Roman" w:cs="Times New Roman"/>
@@ -4682,7 +5254,7 @@
           <w:delText xml:space="preserve">pētošās </w:delText>
         </w:r>
       </w:del>
-      <w:del w:id="148" w:author="Dmitrijs Kašs" w:date="2020-03-10T17:58:00Z">
+      <w:del w:id="169" w:author="Dmitrijs Kašs" w:date="2020-03-10T17:58:00Z">
         <w:r>
           <w:rPr>
             <w:rFonts w:ascii="Times New Roman" w:eastAsia="Times New Roman" w:hAnsi="Times New Roman" w:cs="Times New Roman"/>
@@ -4734,7 +5306,7 @@
           <w:delText>kas</w:delText>
         </w:r>
       </w:del>
-      <w:del w:id="149" w:author="Dmitrijs Kašs" w:date="2020-03-10T17:57:00Z">
+      <w:del w:id="170" w:author="Dmitrijs Kašs" w:date="2020-03-10T17:57:00Z">
         <w:r>
           <w:rPr>
             <w:rFonts w:ascii="Times New Roman" w:eastAsia="Times New Roman" w:hAnsi="Times New Roman" w:cs="Times New Roman"/>
@@ -4756,7 +5328,7 @@
           <w:delText>algoritmiskās mācīšanās</w:delText>
         </w:r>
       </w:del>
-      <w:del w:id="150" w:author="Dmitrijs Kašs" w:date="2020-03-10T17:58:00Z">
+      <w:del w:id="171" w:author="Dmitrijs Kašs" w:date="2020-03-10T17:58:00Z">
         <w:r>
           <w:rPr>
             <w:rFonts w:ascii="Times New Roman" w:eastAsia="Times New Roman" w:hAnsi="Times New Roman" w:cs="Times New Roman"/>
@@ -4768,7 +5340,7 @@
           <w:delText>,</w:delText>
         </w:r>
       </w:del>
-      <w:del w:id="151" w:author="Dmitrijs Kašs" w:date="2020-03-10T17:57:00Z">
+      <w:del w:id="172" w:author="Dmitrijs Kašs" w:date="2020-03-10T17:57:00Z">
         <w:r>
           <w:rPr>
             <w:rFonts w:ascii="Times New Roman" w:eastAsia="Times New Roman" w:hAnsi="Times New Roman" w:cs="Times New Roman"/>
@@ -4780,8 +5352,8 @@
           <w:delText xml:space="preserve"> </w:delText>
         </w:r>
       </w:del>
-      <w:ins w:id="152" w:author="Dmitrijs Kašs" w:date="2020-03-10T16:58:00Z">
-        <w:del w:id="153" w:author="Dmitrijs Kašs" w:date="2020-03-10T17:58:00Z">
+      <w:ins w:id="173" w:author="Dmitrijs Kašs" w:date="2020-03-10T16:58:00Z">
+        <w:del w:id="174" w:author="Dmitrijs Kašs" w:date="2020-03-10T17:58:00Z">
           <w:r>
             <w:rPr>
               <w:rFonts w:ascii="Times New Roman" w:eastAsia="Times New Roman" w:hAnsi="Times New Roman" w:cs="Times New Roman"/>
@@ -4794,7 +5366,7 @@
           </w:r>
         </w:del>
       </w:ins>
-      <w:del w:id="154" w:author="Dmitrijs Kašs" w:date="2020-03-10T17:58:00Z">
+      <w:del w:id="175" w:author="Dmitrijs Kašs" w:date="2020-03-10T17:58:00Z">
         <w:r>
           <w:rPr>
             <w:rFonts w:ascii="Times New Roman" w:eastAsia="Times New Roman" w:hAnsi="Times New Roman" w:cs="Times New Roman"/>
@@ -4829,7 +5401,7 @@
     </w:p>
     <w:p>
       <w:pPr>
-        <w:spacing w:before="100" w:beforeAutospacing="1" w:after="100" w:afterAutospacing="1" w:line="240" w:lineRule="auto"/>
+        <w:spacing w:before="100" w:beforeAutospacing="1" w:after="0" w:line="240" w:lineRule="auto"/>
         <w:outlineLvl w:val="2"/>
         <w:rPr>
           <w:rFonts w:ascii="Times New Roman" w:eastAsia="Times New Roman" w:hAnsi="Times New Roman" w:cs="Times New Roman"/>
@@ -4840,6 +5412,12 @@
           <w:szCs w:val="24"/>
           <w:lang w:val="lv-LV" w:eastAsia="en-GB"/>
         </w:rPr>
+        <w:pPrChange w:id="176" w:author="Dmitrijs Kašs" w:date="2020-03-11T13:32:00Z">
+          <w:pPr>
+            <w:spacing w:before="100" w:beforeAutospacing="1" w:after="100" w:afterAutospacing="1" w:line="240" w:lineRule="auto"/>
+            <w:outlineLvl w:val="2"/>
+          </w:pPr>
+        </w:pPrChange>
       </w:pPr>
       <w:r>
         <w:rPr>
@@ -4865,7 +5443,7 @@
         </w:rPr>
         <w:t>4+</w:t>
       </w:r>
-      <w:ins w:id="155" w:author="Dmitrijs Kašs" w:date="2020-03-10T17:58:00Z">
+      <w:ins w:id="177" w:author="Dmitrijs Kašs" w:date="2020-03-10T17:58:00Z">
         <w:r>
           <w:rPr>
             <w:rFonts w:ascii="Times New Roman" w:eastAsia="Times New Roman" w:hAnsi="Times New Roman" w:cs="Times New Roman"/>
@@ -4894,14 +5472,19 @@
     </w:p>
     <w:p>
       <w:pPr>
-        <w:spacing w:before="225" w:after="375" w:line="240" w:lineRule="auto"/>
-        <w:rPr>
-          <w:rFonts w:ascii="Times New Roman" w:eastAsia="Times New Roman" w:hAnsi="Times New Roman" w:cs="Times New Roman"/>
-          <w:color w:val="333333"/>
-          <w:sz w:val="24"/>
-          <w:szCs w:val="24"/>
-          <w:lang w:val="lv-LV" w:eastAsia="en-GB"/>
-        </w:rPr>
+        <w:spacing w:after="100" w:afterAutospacing="1" w:line="240" w:lineRule="auto"/>
+        <w:rPr>
+          <w:rFonts w:ascii="Times New Roman" w:eastAsia="Times New Roman" w:hAnsi="Times New Roman" w:cs="Times New Roman"/>
+          <w:color w:val="333333"/>
+          <w:sz w:val="24"/>
+          <w:szCs w:val="24"/>
+          <w:lang w:val="lv-LV" w:eastAsia="en-GB"/>
+        </w:rPr>
+        <w:pPrChange w:id="178" w:author="Dmitrijs Kašs" w:date="2020-03-11T13:32:00Z">
+          <w:pPr>
+            <w:spacing w:before="225" w:after="375" w:line="240" w:lineRule="auto"/>
+          </w:pPr>
+        </w:pPrChange>
       </w:pPr>
       <w:r>
         <w:rPr>
@@ -4926,7 +5509,7 @@
     </w:p>
     <w:p>
       <w:pPr>
-        <w:spacing w:before="100" w:beforeAutospacing="1" w:after="100" w:afterAutospacing="1" w:line="240" w:lineRule="auto"/>
+        <w:spacing w:before="100" w:beforeAutospacing="1" w:after="0" w:line="240" w:lineRule="auto"/>
         <w:outlineLvl w:val="2"/>
         <w:rPr>
           <w:rFonts w:ascii="Times New Roman" w:eastAsia="Times New Roman" w:hAnsi="Times New Roman" w:cs="Times New Roman"/>
@@ -4937,8 +5520,14 @@
           <w:szCs w:val="24"/>
           <w:lang w:val="lv-LV" w:eastAsia="en-GB"/>
         </w:rPr>
-      </w:pPr>
-      <w:ins w:id="156" w:author="Dmitrijs Kašs" w:date="2020-03-10T16:58:00Z">
+        <w:pPrChange w:id="179" w:author="Dmitrijs Kašs" w:date="2020-03-11T13:32:00Z">
+          <w:pPr>
+            <w:spacing w:before="100" w:beforeAutospacing="1" w:after="100" w:afterAutospacing="1" w:line="240" w:lineRule="auto"/>
+            <w:outlineLvl w:val="2"/>
+          </w:pPr>
+        </w:pPrChange>
+      </w:pPr>
+      <w:ins w:id="180" w:author="Dmitrijs Kašs" w:date="2020-03-10T16:58:00Z">
         <w:r>
           <w:rPr>
             <w:rFonts w:ascii="Times New Roman" w:eastAsia="Times New Roman" w:hAnsi="Times New Roman" w:cs="Times New Roman"/>
@@ -4964,7 +5553,7 @@
           <w:t xml:space="preserve"> </w:t>
         </w:r>
       </w:ins>
-      <w:del w:id="157" w:author="Dmitrijs Kašs" w:date="2020-03-10T16:58:00Z">
+      <w:del w:id="181" w:author="Dmitrijs Kašs" w:date="2020-03-10T16:58:00Z">
         <w:r>
           <w:rPr>
             <w:rFonts w:ascii="Times New Roman" w:eastAsia="Times New Roman" w:hAnsi="Times New Roman" w:cs="Times New Roman"/>
@@ -5029,14 +5618,19 @@
     </w:p>
     <w:p>
       <w:pPr>
-        <w:spacing w:before="225" w:after="375" w:line="240" w:lineRule="auto"/>
-        <w:rPr>
-          <w:rFonts w:ascii="Times New Roman" w:eastAsia="Times New Roman" w:hAnsi="Times New Roman" w:cs="Times New Roman"/>
-          <w:color w:val="333333"/>
-          <w:sz w:val="24"/>
-          <w:szCs w:val="24"/>
-          <w:lang w:val="lv-LV" w:eastAsia="en-GB"/>
-        </w:rPr>
+        <w:spacing w:after="100" w:afterAutospacing="1" w:line="240" w:lineRule="auto"/>
+        <w:rPr>
+          <w:rFonts w:ascii="Times New Roman" w:eastAsia="Times New Roman" w:hAnsi="Times New Roman" w:cs="Times New Roman"/>
+          <w:color w:val="333333"/>
+          <w:sz w:val="24"/>
+          <w:szCs w:val="24"/>
+          <w:lang w:val="lv-LV" w:eastAsia="en-GB"/>
+        </w:rPr>
+        <w:pPrChange w:id="182" w:author="Dmitrijs Kašs" w:date="2020-03-11T13:32:00Z">
+          <w:pPr>
+            <w:spacing w:before="225" w:after="375" w:line="240" w:lineRule="auto"/>
+          </w:pPr>
+        </w:pPrChange>
       </w:pPr>
       <w:r>
         <w:rPr>
@@ -5048,7 +5642,7 @@
         </w:rPr>
         <w:t xml:space="preserve">Saturs var tikt pielāgots jūsu </w:t>
       </w:r>
-      <w:ins w:id="158" w:author="Dmitrijs Kašs" w:date="2020-03-10T16:58:00Z">
+      <w:ins w:id="183" w:author="Dmitrijs Kašs" w:date="2020-03-10T16:58:00Z">
         <w:r>
           <w:rPr>
             <w:rFonts w:ascii="Times New Roman" w:eastAsia="Times New Roman" w:hAnsi="Times New Roman" w:cs="Times New Roman"/>
@@ -5070,7 +5664,7 @@
           <w:t xml:space="preserve"> </w:t>
         </w:r>
       </w:ins>
-      <w:del w:id="159" w:author="Dmitrijs Kašs" w:date="2020-03-10T16:58:00Z">
+      <w:del w:id="184" w:author="Dmitrijs Kašs" w:date="2020-03-10T16:58:00Z">
         <w:r>
           <w:rPr>
             <w:rFonts w:ascii="Times New Roman" w:eastAsia="Times New Roman" w:hAnsi="Times New Roman" w:cs="Times New Roman"/>
@@ -5175,7 +5769,7 @@
     </w:p>
     <w:p>
       <w:pPr>
-        <w:spacing w:before="100" w:beforeAutospacing="1" w:after="100" w:afterAutospacing="1" w:line="240" w:lineRule="auto"/>
+        <w:spacing w:before="100" w:beforeAutospacing="1" w:after="0" w:line="240" w:lineRule="auto"/>
         <w:outlineLvl w:val="2"/>
         <w:rPr>
           <w:rFonts w:ascii="Times New Roman" w:eastAsia="Times New Roman" w:hAnsi="Times New Roman" w:cs="Times New Roman"/>
@@ -5186,6 +5780,12 @@
           <w:szCs w:val="24"/>
           <w:lang w:val="lv-LV" w:eastAsia="en-GB"/>
         </w:rPr>
+        <w:pPrChange w:id="185" w:author="Dmitrijs Kašs" w:date="2020-03-11T13:32:00Z">
+          <w:pPr>
+            <w:spacing w:before="100" w:beforeAutospacing="1" w:after="100" w:afterAutospacing="1" w:line="240" w:lineRule="auto"/>
+            <w:outlineLvl w:val="2"/>
+          </w:pPr>
+        </w:pPrChange>
       </w:pPr>
       <w:r>
         <w:rPr>
@@ -5204,30 +5804,74 @@
       <w:pPr>
         <w:jc w:val="center"/>
         <w:rPr>
-          <w:del w:id="160" w:author="Dmitrijs Kašs" w:date="2020-03-10T17:59:00Z"/>
-          <w:rFonts w:ascii="Times New Roman" w:eastAsia="Times New Roman" w:hAnsi="Times New Roman" w:cs="Times New Roman"/>
-          <w:color w:val="333333"/>
-          <w:sz w:val="24"/>
-          <w:szCs w:val="24"/>
-          <w:lang w:val="lv-LV" w:eastAsia="en-GB"/>
-        </w:rPr>
-        <w:pPrChange w:id="161" w:author="Dmitrijs Kašs" w:date="2020-03-10T17:59:00Z">
+          <w:del w:id="186" w:author="Dmitrijs Kašs" w:date="2020-03-10T17:59:00Z"/>
+          <w:rFonts w:ascii="Times New Roman" w:eastAsia="Times New Roman" w:hAnsi="Times New Roman" w:cs="Times New Roman"/>
+          <w:color w:val="333333"/>
+          <w:sz w:val="24"/>
+          <w:szCs w:val="24"/>
+          <w:lang w:val="lv-LV" w:eastAsia="en-GB"/>
+        </w:rPr>
+        <w:pPrChange w:id="187" w:author="Dmitrijs Kašs" w:date="2020-03-10T17:59:00Z">
           <w:pPr/>
         </w:pPrChange>
       </w:pPr>
-      <w:ins w:id="162" w:author="Dmitrijs Kašs" w:date="2020-03-10T17:59:00Z">
-        <w:r>
-          <w:rPr>
-            <w:rFonts w:ascii="Times New Roman" w:eastAsia="Times New Roman" w:hAnsi="Times New Roman" w:cs="Times New Roman"/>
-            <w:color w:val="333333"/>
-            <w:sz w:val="24"/>
-            <w:szCs w:val="24"/>
-            <w:lang w:val="lv-LV" w:eastAsia="en-GB"/>
-          </w:rPr>
-          <w:t xml:space="preserve">* * * </w:t>
+      <w:ins w:id="188" w:author="Dmitrijs Kašs" w:date="2020-03-10T17:59:00Z">
+        <w:r>
+          <w:rPr>
+            <w:rFonts w:ascii="Times New Roman" w:eastAsia="Times New Roman" w:hAnsi="Times New Roman" w:cs="Times New Roman"/>
+            <w:color w:val="333333"/>
+            <w:sz w:val="24"/>
+            <w:szCs w:val="24"/>
+            <w:lang w:val="lv-LV" w:eastAsia="en-GB"/>
+          </w:rPr>
+          <w:t>*</w:t>
+        </w:r>
+        <w:del w:id="189" w:author="Dmitrijs Kašs" w:date="2020-03-11T13:32:00Z">
+          <w:r>
+            <w:rPr>
+              <w:rFonts w:ascii="Times New Roman" w:eastAsia="Times New Roman" w:hAnsi="Times New Roman" w:cs="Times New Roman"/>
+              <w:color w:val="333333"/>
+              <w:sz w:val="24"/>
+              <w:szCs w:val="24"/>
+              <w:lang w:val="lv-LV" w:eastAsia="en-GB"/>
+            </w:rPr>
+            <w:delText xml:space="preserve"> </w:delText>
+          </w:r>
+        </w:del>
+        <w:r>
+          <w:rPr>
+            <w:rFonts w:ascii="Times New Roman" w:eastAsia="Times New Roman" w:hAnsi="Times New Roman" w:cs="Times New Roman"/>
+            <w:color w:val="333333"/>
+            <w:sz w:val="24"/>
+            <w:szCs w:val="24"/>
+            <w:lang w:val="lv-LV" w:eastAsia="en-GB"/>
+          </w:rPr>
+          <w:t>*</w:t>
+        </w:r>
+        <w:del w:id="190" w:author="Dmitrijs Kašs" w:date="2020-03-11T13:32:00Z">
+          <w:r>
+            <w:rPr>
+              <w:rFonts w:ascii="Times New Roman" w:eastAsia="Times New Roman" w:hAnsi="Times New Roman" w:cs="Times New Roman"/>
+              <w:color w:val="333333"/>
+              <w:sz w:val="24"/>
+              <w:szCs w:val="24"/>
+              <w:lang w:val="lv-LV" w:eastAsia="en-GB"/>
+            </w:rPr>
+            <w:delText xml:space="preserve"> </w:delText>
+          </w:r>
+        </w:del>
+        <w:r>
+          <w:rPr>
+            <w:rFonts w:ascii="Times New Roman" w:eastAsia="Times New Roman" w:hAnsi="Times New Roman" w:cs="Times New Roman"/>
+            <w:color w:val="333333"/>
+            <w:sz w:val="24"/>
+            <w:szCs w:val="24"/>
+            <w:lang w:val="lv-LV" w:eastAsia="en-GB"/>
+          </w:rPr>
+          <w:t xml:space="preserve">* </w:t>
         </w:r>
       </w:ins>
-      <w:del w:id="163" w:author="Dmitrijs Kašs" w:date="2020-03-10T17:59:00Z">
+      <w:del w:id="191" w:author="Dmitrijs Kašs" w:date="2020-03-10T17:59:00Z">
         <w:r>
           <w:rPr>
             <w:rFonts w:ascii="Times New Roman" w:eastAsia="Times New Roman" w:hAnsi="Times New Roman" w:cs="Times New Roman"/>
@@ -5274,7 +5918,7 @@
       <w:pPr>
         <w:jc w:val="center"/>
         <w:rPr>
-          <w:ins w:id="164" w:author="Dmitrijs Kašs" w:date="2020-03-10T17:59:00Z"/>
+          <w:ins w:id="192" w:author="Dmitrijs Kašs" w:date="2020-03-10T17:59:00Z"/>
           <w:rFonts w:ascii="Times New Roman" w:eastAsia="Times New Roman" w:hAnsi="Times New Roman" w:cs="Times New Roman"/>
           <w:color w:val="333333"/>
           <w:sz w:val="24"/>
@@ -5286,15 +5930,16 @@
     <w:p>
       <w:pPr>
         <w:rPr>
-          <w:ins w:id="165" w:author="Dmitrijs Kašs" w:date="2020-03-10T17:59:00Z"/>
-          <w:rFonts w:ascii="Times New Roman" w:eastAsia="Times New Roman" w:hAnsi="Times New Roman" w:cs="Times New Roman"/>
-          <w:color w:val="333333"/>
-          <w:sz w:val="24"/>
-          <w:szCs w:val="24"/>
-          <w:lang w:val="lv-LV" w:eastAsia="en-GB"/>
-        </w:rPr>
-      </w:pPr>
-      <w:ins w:id="166" w:author="Dmitrijs Kašs" w:date="2020-03-10T17:59:00Z">
+          <w:ins w:id="193" w:author="Dmitrijs Kašs" w:date="2020-03-10T17:59:00Z"/>
+          <w:del w:id="194" w:author="Dmitrijs Kašs" w:date="2020-03-11T13:31:00Z"/>
+          <w:rFonts w:ascii="Times New Roman" w:eastAsia="Times New Roman" w:hAnsi="Times New Roman" w:cs="Times New Roman"/>
+          <w:color w:val="333333"/>
+          <w:sz w:val="24"/>
+          <w:szCs w:val="24"/>
+          <w:lang w:val="lv-LV" w:eastAsia="en-GB"/>
+        </w:rPr>
+      </w:pPr>
+      <w:ins w:id="195" w:author="Dmitrijs Kašs" w:date="2020-03-10T17:59:00Z">
         <w:r>
           <w:rPr>
             <w:rFonts w:ascii="Times New Roman" w:eastAsia="Times New Roman" w:hAnsi="Times New Roman" w:cs="Times New Roman"/>
@@ -5306,7 +5951,7 @@
           <w:t>Reģistrējieties kursam vai uzdodiet jautājumu</w:t>
         </w:r>
       </w:ins>
-      <w:ins w:id="167" w:author="Dmitrijs Kašs" w:date="2020-03-10T18:00:00Z">
+      <w:ins w:id="196" w:author="Dmitrijs Kašs" w:date="2020-03-10T18:00:00Z">
         <w:r>
           <w:rPr>
             <w:rFonts w:ascii="Times New Roman" w:eastAsia="Times New Roman" w:hAnsi="Times New Roman" w:cs="Times New Roman"/>
@@ -5318,32 +5963,157 @@
           <w:t>.</w:t>
         </w:r>
       </w:ins>
-      <w:bookmarkStart w:id="168" w:name="_GoBack"/>
-      <w:bookmarkEnd w:id="168"/>
+      <w:ins w:id="197" w:author="Dmitrijs Kašs" w:date="2020-03-11T13:31:00Z">
+        <w:r>
+          <w:rPr>
+            <w:rFonts w:ascii="Times New Roman" w:eastAsia="Times New Roman" w:hAnsi="Times New Roman" w:cs="Times New Roman"/>
+            <w:color w:val="333333"/>
+            <w:sz w:val="24"/>
+            <w:szCs w:val="24"/>
+            <w:lang w:val="lv-LV" w:eastAsia="en-GB"/>
+          </w:rPr>
+          <w:t xml:space="preserve"> </w:t>
+        </w:r>
+      </w:ins>
     </w:p>
     <w:p>
       <w:pPr>
         <w:rPr>
-          <w:rFonts w:ascii="Times New Roman" w:eastAsia="Times New Roman" w:hAnsi="Times New Roman" w:cs="Times New Roman"/>
-          <w:color w:val="333333"/>
-          <w:sz w:val="24"/>
-          <w:szCs w:val="24"/>
-          <w:lang w:val="lv-LV" w:eastAsia="en-GB"/>
-        </w:rPr>
-        <w:pPrChange w:id="169" w:author="Dmitrijs Kašs" w:date="2020-03-10T17:59:00Z">
+          <w:ins w:id="198" w:author="Dmitrijs Kašs" w:date="2020-03-11T13:31:00Z"/>
+          <w:rFonts w:ascii="Times New Roman" w:eastAsia="Times New Roman" w:hAnsi="Times New Roman" w:cs="Times New Roman"/>
+          <w:color w:val="333333"/>
+          <w:sz w:val="24"/>
+          <w:szCs w:val="24"/>
+          <w:lang w:val="lv-LV" w:eastAsia="en-GB"/>
+        </w:rPr>
+      </w:pPr>
+      <w:ins w:id="199" w:author="Dmitrijs Kašs" w:date="2020-03-10T17:59:00Z">
+        <w:r>
+          <w:rPr>
+            <w:rFonts w:ascii="Times New Roman" w:eastAsia="Times New Roman" w:hAnsi="Times New Roman" w:cs="Times New Roman"/>
+            <w:color w:val="333333"/>
+            <w:sz w:val="24"/>
+            <w:szCs w:val="24"/>
+            <w:lang w:val="lv-LV" w:eastAsia="en-GB"/>
+          </w:rPr>
+          <w:t>Jūs saņemsiet apstiprinājumu 24 stundu laikā.</w:t>
+        </w:r>
+      </w:ins>
+    </w:p>
+    <w:p>
+      <w:pPr>
+        <w:jc w:val="center"/>
+        <w:rPr>
+          <w:ins w:id="200" w:author="Dmitrijs Kašs" w:date="2020-03-11T13:32:00Z"/>
+          <w:rFonts w:ascii="Times New Roman" w:eastAsia="Times New Roman" w:hAnsi="Times New Roman" w:cs="Times New Roman"/>
+          <w:color w:val="333333"/>
+          <w:sz w:val="24"/>
+          <w:szCs w:val="24"/>
+          <w:lang w:val="lv-LV" w:eastAsia="en-GB"/>
+        </w:rPr>
+      </w:pPr>
+      <w:ins w:id="201" w:author="Dmitrijs Kašs" w:date="2020-03-11T13:31:00Z">
+        <w:r>
+          <w:rPr>
+            <w:rFonts w:ascii="Times New Roman" w:eastAsia="Times New Roman" w:hAnsi="Times New Roman" w:cs="Times New Roman"/>
+            <w:color w:val="333333"/>
+            <w:sz w:val="24"/>
+            <w:szCs w:val="24"/>
+            <w:lang w:val="lv-LV" w:eastAsia="en-GB"/>
+          </w:rPr>
+          <w:t>**</w:t>
+        </w:r>
+      </w:ins>
+      <w:ins w:id="202" w:author="Dmitrijs Kašs" w:date="2020-03-11T13:32:00Z">
+        <w:r>
+          <w:rPr>
+            <w:rFonts w:ascii="Times New Roman" w:eastAsia="Times New Roman" w:hAnsi="Times New Roman" w:cs="Times New Roman"/>
+            <w:color w:val="333333"/>
+            <w:sz w:val="24"/>
+            <w:szCs w:val="24"/>
+            <w:lang w:val="lv-LV" w:eastAsia="en-GB"/>
+          </w:rPr>
+          <w:t>*</w:t>
+        </w:r>
+      </w:ins>
+    </w:p>
+    <w:p>
+      <w:pPr>
+        <w:rPr>
+          <w:rFonts w:ascii="Times New Roman" w:eastAsia="Times New Roman" w:hAnsi="Times New Roman" w:cs="Times New Roman"/>
+          <w:color w:val="333333"/>
+          <w:sz w:val="24"/>
+          <w:szCs w:val="24"/>
+          <w:lang w:val="lv-LV" w:eastAsia="en-GB"/>
+        </w:rPr>
+        <w:pPrChange w:id="203" w:author="Dmitrijs Kašs" w:date="2020-03-11T13:32:00Z">
           <w:pPr/>
         </w:pPrChange>
       </w:pPr>
-      <w:ins w:id="170" w:author="Dmitrijs Kašs" w:date="2020-03-10T17:59:00Z">
-        <w:r>
-          <w:rPr>
-            <w:rFonts w:ascii="Times New Roman" w:eastAsia="Times New Roman" w:hAnsi="Times New Roman" w:cs="Times New Roman"/>
-            <w:color w:val="333333"/>
-            <w:sz w:val="24"/>
-            <w:szCs w:val="24"/>
-            <w:lang w:val="lv-LV" w:eastAsia="en-GB"/>
-          </w:rPr>
-          <w:t>Jūs saņemsiet apstiprinājumu 24 stundu laikā.</w:t>
+      <w:ins w:id="204" w:author="Dmitrijs Kašs" w:date="2020-03-11T13:43:00Z">
+        <w:r>
+          <w:rPr>
+            <w:rFonts w:ascii="Times New Roman" w:eastAsia="Times New Roman" w:hAnsi="Times New Roman" w:cs="Times New Roman"/>
+            <w:color w:val="333333"/>
+            <w:sz w:val="24"/>
+            <w:szCs w:val="24"/>
+            <w:lang w:val="lv-LV" w:eastAsia="en-GB"/>
+          </w:rPr>
+          <w:t>Jūsu uzņēmums,  konkurenti un citas puses</w:t>
+        </w:r>
+        <w:r>
+          <w:rPr>
+            <w:rFonts w:ascii="Times New Roman" w:eastAsia="Times New Roman" w:hAnsi="Times New Roman" w:cs="Times New Roman"/>
+            <w:color w:val="333333"/>
+            <w:sz w:val="24"/>
+            <w:szCs w:val="24"/>
+            <w:lang w:val="lv-LV" w:eastAsia="en-GB"/>
+          </w:rPr>
+          <w:t xml:space="preserve"> </w:t>
+        </w:r>
+        <w:r>
+          <w:rPr>
+            <w:rFonts w:ascii="Times New Roman" w:eastAsia="Times New Roman" w:hAnsi="Times New Roman" w:cs="Times New Roman"/>
+            <w:color w:val="333333"/>
+            <w:sz w:val="24"/>
+            <w:szCs w:val="24"/>
+            <w:lang w:val="lv-LV" w:eastAsia="en-GB"/>
+          </w:rPr>
+          <w:t xml:space="preserve">ģenerē daudz un dažādus datus. Vai Jūs jau izmantojiet tos, lai veidotu konkurences priekšrocības? Ja nē vai neesiet pārliecināts - piesakieties uz </w:t>
+        </w:r>
+        <w:proofErr w:type="spellStart"/>
+        <w:r>
+          <w:rPr>
+            <w:rFonts w:ascii="Times New Roman" w:eastAsia="Times New Roman" w:hAnsi="Times New Roman" w:cs="Times New Roman"/>
+            <w:color w:val="333333"/>
+            <w:sz w:val="24"/>
+            <w:szCs w:val="24"/>
+            <w:lang w:val="lv-LV" w:eastAsia="en-GB"/>
+          </w:rPr>
+          <w:t>prakst</w:t>
+        </w:r>
+        <w:bookmarkStart w:id="205" w:name="_GoBack"/>
+        <w:bookmarkEnd w:id="205"/>
+        <w:r>
+          <w:rPr>
+            <w:rFonts w:ascii="Times New Roman" w:eastAsia="Times New Roman" w:hAnsi="Times New Roman" w:cs="Times New Roman"/>
+            <w:color w:val="333333"/>
+            <w:sz w:val="24"/>
+            <w:szCs w:val="24"/>
+            <w:lang w:val="lv-LV" w:eastAsia="en-GB"/>
+          </w:rPr>
+          <w:t>iskā</w:t>
+        </w:r>
+        <w:proofErr w:type="spellEnd"/>
+        <w:r>
+          <w:rPr>
+            <w:rFonts w:ascii="Times New Roman" w:eastAsia="Times New Roman" w:hAnsi="Times New Roman" w:cs="Times New Roman"/>
+            <w:color w:val="333333"/>
+            <w:sz w:val="24"/>
+            <w:szCs w:val="24"/>
+            <w:lang w:val="lv-LV" w:eastAsia="en-GB"/>
+          </w:rPr>
+          <w:t xml:space="preserve"> darbībā orientētu 3 dienu kursu instruktora vadībā, lai iemācītos, kā pieņemt uz datiem balstītus lēmumus un automatizēt datu analīzi ar ļoti populāro R programmēšanas valodu!</w:t>
         </w:r>
       </w:ins>
     </w:p>
@@ -6937,7 +7707,7 @@
 </file>
 
 <file path=customXml/itemProps1.xml><?xml version="1.0" encoding="utf-8"?>
-<ds:datastoreItem xmlns:ds="http://schemas.openxmlformats.org/officeDocument/2006/customXml" ds:itemID="{C9F4A1C1-6014-4619-ABF0-CC98890977B9}">
+<ds:datastoreItem xmlns:ds="http://schemas.openxmlformats.org/officeDocument/2006/customXml" ds:itemID="{EA97D937-50E7-4F92-9098-C269CA0C83D0}">
   <ds:schemaRefs>
     <ds:schemaRef ds:uri="http://schemas.openxmlformats.org/officeDocument/2006/bibliography"/>
   </ds:schemaRefs>

</xml_diff>